<commit_message>
hoàn thiện văn thơ cần tiếp tục kiểm tra tính toán
</commit_message>
<xml_diff>
--- a/Bao-cao-bai-tap-lon_Hoang-Trung-An_22010740.docx
+++ b/Bao-cao-bai-tap-lon_Hoang-Trung-An_22010740.docx
@@ -4749,7 +4749,21 @@
             <w:rStyle w:val="Hyperlink"/>
             <w:noProof/>
           </w:rPr>
-          <w:t>3.1 Chọn vật liệu chế tạo trục</w:t>
+          <w:t>3.1 Chọn vậ</w:t>
+        </w:r>
+        <w:r>
+          <w:rPr>
+            <w:rStyle w:val="Hyperlink"/>
+            <w:noProof/>
+          </w:rPr>
+          <w:t>t</w:t>
+        </w:r>
+        <w:r>
+          <w:rPr>
+            <w:rStyle w:val="Hyperlink"/>
+            <w:noProof/>
+          </w:rPr>
+          <w:t xml:space="preserve"> liệu chế tạo trục</w:t>
         </w:r>
         <w:r>
           <w:rPr>
@@ -4965,21 +4979,7 @@
             <w:rStyle w:val="Hyperlink"/>
             <w:noProof/>
           </w:rPr>
-          <w:t>3.4 Tính phản lực tại</w:t>
-        </w:r>
-        <w:r>
-          <w:rPr>
-            <w:rStyle w:val="Hyperlink"/>
-            <w:noProof/>
-          </w:rPr>
-          <w:t xml:space="preserve"> </w:t>
-        </w:r>
-        <w:r>
-          <w:rPr>
-            <w:rStyle w:val="Hyperlink"/>
-            <w:noProof/>
-          </w:rPr>
-          <w:t>các gối đỡ</w:t>
+          <w:t>3.4 Tính phản lực tại các gối đỡ</w:t>
         </w:r>
         <w:r>
           <w:rPr>
@@ -5122,7 +5122,7 @@
             <w:noProof/>
             <w:webHidden/>
           </w:rPr>
-          <w:t>20</w:t>
+          <w:t>19</w:t>
         </w:r>
         <w:r>
           <w:rPr>
@@ -5228,7 +5228,7 @@
             <w:noProof/>
             <w:webHidden/>
           </w:rPr>
-          <w:t>21</w:t>
+          <w:t>20</w:t>
         </w:r>
         <w:r>
           <w:rPr>
@@ -5308,7 +5308,7 @@
             <w:noProof/>
             <w:webHidden/>
           </w:rPr>
-          <w:t>21</w:t>
+          <w:t>22</w:t>
         </w:r>
         <w:r>
           <w:rPr>
@@ -5376,7 +5376,7 @@
             <w:noProof/>
             <w:webHidden/>
           </w:rPr>
-          <w:t>22</w:t>
+          <w:t>25</w:t>
         </w:r>
         <w:r>
           <w:rPr>
@@ -5444,7 +5444,7 @@
             <w:noProof/>
             <w:webHidden/>
           </w:rPr>
-          <w:t>23</w:t>
+          <w:t>26</w:t>
         </w:r>
         <w:r>
           <w:rPr>
@@ -5514,182 +5514,31 @@
     <w:p>
       <w:pPr>
         <w:pStyle w:val="normal0"/>
-      </w:pPr>
-      <w:r>
-        <w:t xml:space="preserve">Tóm tắt là một phác thảo ngắn gọn về </w:t>
-      </w:r>
-      <w:r>
-        <w:t>bài tập lớn, mục đích và kết quả chính đạt được</w:t>
-      </w:r>
-      <w:r>
-        <w:t xml:space="preserve">. Phần tóm tắt nên được viết sau khi hoàn thành </w:t>
-      </w:r>
-      <w:r>
-        <w:t>bài tập lớn</w:t>
-      </w:r>
-      <w:r>
-        <w:t xml:space="preserve"> và thường khoảng 100-150 từ.</w:t>
-      </w:r>
-    </w:p>
-    <w:p>
-      <w:pPr>
-        <w:pStyle w:val="normal0"/>
-      </w:pPr>
-    </w:p>
-    <w:p>
-      <w:pPr>
-        <w:pStyle w:val="normal0"/>
-        <w:rPr>
-          <w:b/>
-          <w:bCs/>
-          <w:sz w:val="26"/>
-          <w:szCs w:val="26"/>
-        </w:rPr>
-      </w:pPr>
-      <w:bookmarkStart w:id="1" w:name="_Toc131841562"/>
-      <w:r>
-        <w:rPr>
-          <w:b/>
-          <w:bCs/>
-          <w:sz w:val="26"/>
-          <w:szCs w:val="26"/>
-        </w:rPr>
-        <w:t>ABSTRACT</w:t>
-      </w:r>
-      <w:bookmarkEnd w:id="1"/>
-      <w:r>
-        <w:rPr>
-          <w:b/>
-          <w:bCs/>
-          <w:sz w:val="26"/>
-          <w:szCs w:val="26"/>
-        </w:rPr>
-        <w:t xml:space="preserve"> </w:t>
-      </w:r>
-    </w:p>
-    <w:p>
-      <w:pPr>
-        <w:pStyle w:val="normal0"/>
-        <w:rPr>
-          <w:sz w:val="26"/>
-          <w:szCs w:val="26"/>
-        </w:rPr>
-      </w:pPr>
-      <w:r>
-        <w:rPr>
-          <w:sz w:val="26"/>
-          <w:szCs w:val="26"/>
-        </w:rPr>
-        <w:t>An abstract is an outline/</w:t>
-      </w:r>
-      <w:proofErr w:type="gramStart"/>
-      <w:r>
-        <w:rPr>
-          <w:sz w:val="26"/>
-          <w:szCs w:val="26"/>
-        </w:rPr>
-        <w:t>brief summary</w:t>
-      </w:r>
-      <w:proofErr w:type="gramEnd"/>
-      <w:r>
-        <w:rPr>
-          <w:sz w:val="26"/>
-          <w:szCs w:val="26"/>
-        </w:rPr>
-        <w:t xml:space="preserve"> of this minor </w:t>
-      </w:r>
-      <w:r>
-        <w:rPr>
-          <w:sz w:val="26"/>
-          <w:szCs w:val="26"/>
-        </w:rPr>
-        <w:t>project</w:t>
-      </w:r>
-      <w:r>
-        <w:rPr>
-          <w:sz w:val="26"/>
-          <w:szCs w:val="26"/>
-        </w:rPr>
-        <w:t xml:space="preserve">, target and main results obtained. </w:t>
-      </w:r>
-      <w:r>
-        <w:rPr>
-          <w:sz w:val="26"/>
-          <w:szCs w:val="26"/>
-        </w:rPr>
-        <w:t xml:space="preserve">Abstracts should be written after the full </w:t>
-      </w:r>
-      <w:r>
-        <w:rPr>
-          <w:sz w:val="26"/>
-          <w:szCs w:val="26"/>
-        </w:rPr>
-        <w:t>report</w:t>
-      </w:r>
-      <w:r>
-        <w:rPr>
-          <w:sz w:val="26"/>
-          <w:szCs w:val="26"/>
-        </w:rPr>
-        <w:t xml:space="preserve"> is </w:t>
-      </w:r>
-      <w:proofErr w:type="gramStart"/>
-      <w:r>
-        <w:rPr>
-          <w:sz w:val="26"/>
-          <w:szCs w:val="26"/>
-        </w:rPr>
-        <w:t>written, and</w:t>
-      </w:r>
-      <w:proofErr w:type="gramEnd"/>
-      <w:r>
-        <w:rPr>
-          <w:sz w:val="26"/>
-          <w:szCs w:val="26"/>
-        </w:rPr>
-        <w:t xml:space="preserve"> are usually about 1</w:t>
-      </w:r>
-      <w:r>
-        <w:rPr>
-          <w:sz w:val="26"/>
-          <w:szCs w:val="26"/>
-        </w:rPr>
-        <w:t>0</w:t>
-      </w:r>
-      <w:r>
-        <w:rPr>
-          <w:sz w:val="26"/>
-          <w:szCs w:val="26"/>
-        </w:rPr>
-        <w:t>0-</w:t>
-      </w:r>
-      <w:r>
-        <w:rPr>
-          <w:sz w:val="26"/>
-          <w:szCs w:val="26"/>
-        </w:rPr>
-        <w:t>1</w:t>
-      </w:r>
-      <w:r>
-        <w:rPr>
-          <w:sz w:val="26"/>
-          <w:szCs w:val="26"/>
-        </w:rPr>
-        <w:t>50 words</w:t>
-      </w:r>
-      <w:r>
-        <w:rPr>
-          <w:sz w:val="26"/>
-          <w:szCs w:val="26"/>
-        </w:rPr>
-        <w:t>.</w:t>
-      </w:r>
-      <w:r>
-        <w:rPr>
-          <w:sz w:val="26"/>
-          <w:szCs w:val="26"/>
-        </w:rPr>
-        <w:t xml:space="preserve"> </w:t>
+        <w:spacing w:before="0"/>
+        <w:ind w:firstLine="720"/>
+      </w:pPr>
+      <w:r>
+        <w:t>Bài tập lớn môn "Chi tiết máy" giúp sinh viên nắm vững kiến thức và kỹ năng cần thiết để thiết kế và phân tích các chi tiết máy và cơ cấu máy móc. Sinh viên được học cách áp dụng nguyên lý cơ học và vật lý vào các vấn đề thực tế, từ thiết kế kích thước, chất liệu đến việc tính toán các thông số kỹ thuật. Bài tập cũng rèn luyện kỹ năng lập báo cáo kỹ thuật, giúp sinh viên trình bày rõ ràng và chuyên nghiệp.</w:t>
+      </w:r>
+    </w:p>
+    <w:p>
+      <w:pPr>
+        <w:pStyle w:val="normal0"/>
+        <w:spacing w:before="0"/>
+        <w:ind w:firstLine="720"/>
+      </w:pPr>
+      <w:r>
+        <w:t xml:space="preserve">Ngoài ra, sinh viên sẽ hiểu rõ các quy định an toàn và tiêu chuẩn trong thiết kế và sản xuất máy móc, cũng như cách thức bảo trì và sửa chữa hệ thống. Thông qua bài tập, họ phát triển khả năng tư duy phân tích, giải quyết vấn đề và làm việc độc lập hoặc theo nhóm. </w:t>
+      </w:r>
+    </w:p>
+    <w:p>
+      <w:pPr>
+        <w:pStyle w:val="normal0"/>
+        <w:spacing w:before="0"/>
+        <w:ind w:firstLine="720"/>
+      </w:pPr>
+      <w:r>
+        <w:t>Bài tập này chuẩn bị cho sinh viên những kỹ năng cần thiết để bước vào ngành công nghiệp cơ khí và thiết kế máy móc, với khả năng đóng góp vào các dự án sản xuất, nghiên cứu và phát triển sản phẩm. Kết quả đạt được là sự sẵn sàng về chuyên môn, đảm bảo cho sinh viên cơ hội nghề nghiệp rộng mở trong lĩnh vực này.</w:t>
       </w:r>
     </w:p>
     <w:p>
@@ -5708,12 +5557,12 @@
       <w:r>
         <w:br w:type="page"/>
       </w:r>
-      <w:bookmarkStart w:id="2" w:name="_Toc178106138"/>
+      <w:bookmarkStart w:id="1" w:name="_Toc178106138"/>
       <w:r>
         <w:lastRenderedPageBreak/>
         <w:t>Lời nói đầu</w:t>
       </w:r>
-      <w:bookmarkEnd w:id="2"/>
+      <w:bookmarkEnd w:id="1"/>
       <w:r>
         <w:t xml:space="preserve"> </w:t>
       </w:r>
@@ -5723,17 +5572,54 @@
         <w:pStyle w:val="normal0"/>
       </w:pPr>
       <w:r>
-        <w:t>Sinh viên trình bày các nhận thức chung của bản thân về bài tập lớn của môn học này, vai trò và ý nghĩa của bài tập lớn, phân tích và trình bày cơ sở của sơ đồ hệ thống, lời gửi gắm, lời cảm ơn, ….</w:t>
+        <w:t>Bài tập lớn môn Chi tiết máy là một phần quan trọng giúp sinh viên hệ thống lại kiến thức và rèn luyện kỹ năng thiết kế, tính toán các chi tiết máy móc. Thông qua việc thực hiện bài tập, sinh viên không chỉ áp dụng lý thuyết đã học mà còn hiểu sâu hơn về cách thiết kế hệ thống cơ khí phức tạp. Điều này giúp sinh viên làm quen với quy trình tính toán, lựa chọn vật liệu, và tra cứu thông số kỹ thuật nhằm đảm bảo khả năng làm việc bền vững của các chi tiết máy trong thực tế.</w:t>
+      </w:r>
+    </w:p>
+    <w:p>
+      <w:pPr>
+        <w:pStyle w:val="normal0"/>
+        <w:ind w:firstLine="720"/>
+      </w:pPr>
+      <w:r>
+        <w:t>Bài tập lớn đóng vai trò vô cùng quan trọng trong quá trình học tập và rèn luyện của sinh viên ngành cơ khí</w:t>
+      </w:r>
+      <w:r>
+        <w:t xml:space="preserve"> – cơ điện tử</w:t>
+      </w:r>
+      <w:r>
+        <w:t>. Đây không chỉ là cơ hội để sinh viên vận dụng những kiến thức lý thuyết vào thực tiễn, mà còn giúp phát triển kỹ năng phân tích và giải quyết vấn đề. Bên cạnh đó, bài tập lớn còn rèn luyện khả năng làm việc độc lập, tư duy logic và khả năng tra cứu tài liệu, là những kỹ năng thiết yếu trong công việc của một kỹ sư cơ khí tương lai. Vai trò của bài tập này còn giúp sinh viên chuẩn bị sẵn sàng cho các dự án thực tế trong môi trường công nghiệp và nghiên cứu.</w:t>
+      </w:r>
+    </w:p>
+    <w:p>
+      <w:pPr>
+        <w:pStyle w:val="normal0"/>
+        <w:ind w:firstLine="720"/>
+      </w:pPr>
+      <w:r>
+        <w:t>Trong quá trình thực hiện bài tập, sinh viên phải phân tích sơ đồ hệ thống dẫn động cơ khí. Sơ đồ này cung cấp cái nhìn tổng quát về cấu trúc và nguyên lý hoạt động của các chi tiết trong hệ thống máy móc. Việc phân tích sơ đồ giúp sinh viên hiểu rõ hơn về mối liên hệ giữa các bộ phận, từ đó đưa ra các tính toán chính xác về khả năng chịu tải, kích thước, và vật liệu cần sử dụng. Đây là nền tảng để đảm bảo rằng thiết kế của hệ thống đáp ứng được yêu cầu về độ bền và hiệu suất làm việc.</w:t>
+      </w:r>
+    </w:p>
+    <w:p>
+      <w:pPr>
+        <w:pStyle w:val="normal0"/>
+        <w:ind w:firstLine="720"/>
+      </w:pPr>
+      <w:r>
+        <w:t>Em mong rằng qua bài tập lớn này, không chỉ bản thân em mà tất cả sinh viên đều sẽ nắm vững hơn về kiến thức và kỹ năng cơ bản trong thiết kế chi tiết máy. Đây là cơ hội để mỗi người chuẩn bị hành trang vững chắc cho công việc trong tương lai, khi những thách thức kỹ thuật trong thực tế sẽ đòi hỏi chúng em phải có khả năng giải quyết các vấn đề một cách chính xác và sáng tạo. Hy vọng rằng những kinh nghiệm tích lũy từ bài tập này sẽ giúp ích rất nhiều cho con đường nghề nghiệp sau này.</w:t>
+      </w:r>
+    </w:p>
+    <w:p>
+      <w:pPr>
+        <w:pStyle w:val="normal0"/>
+        <w:ind w:firstLine="720"/>
+      </w:pPr>
+      <w:r>
+        <w:t>Em xin chân thành cảm ơn các thầy cô đã tận tình giảng dạy và hỗ trợ em trong quá trình thực hiện bài tập lớn này. Những kiến thức mà thầy cô truyền đạt là nền tảng quan trọng giúp em hoàn thành tốt bài tập cũng như phát triển kỹ năng cần thiết cho công việc trong tương lai. Em mong nhận được sự góp ý từ thầy cô để có thể cải thiện và hoàn thiện bài báo cáo tốt hơn. Một lần nữa, em xin chân thành cảm ơn sự hướng dẫn và giúp đỡ của các thầy cô trong suốt quá trình học tập vừa qua.</w:t>
       </w:r>
     </w:p>
     <w:p>
       <w:pPr>
         <w:spacing w:after="120"/>
-        <w:rPr>
-          <w:rFonts w:ascii="Times New Roman" w:hAnsi="Times New Roman"/>
-          <w:sz w:val="24"/>
-          <w:szCs w:val="24"/>
-        </w:rPr>
       </w:pPr>
       <w:r>
         <w:br w:type="page"/>
@@ -5748,7 +5634,7 @@
         </w:numPr>
         <w:jc w:val="center"/>
       </w:pPr>
-      <w:bookmarkStart w:id="3" w:name="_Toc178106139"/>
+      <w:bookmarkStart w:id="2" w:name="_Toc178106139"/>
       <w:r>
         <w:lastRenderedPageBreak/>
         <w:t xml:space="preserve">Chương </w:t>
@@ -5780,7 +5666,7 @@
       <w:r>
         <w:t>)</w:t>
       </w:r>
-      <w:bookmarkEnd w:id="3"/>
+      <w:bookmarkEnd w:id="2"/>
     </w:p>
     <w:p>
       <w:pPr>
@@ -6013,55 +5899,50 @@
       <w:pPr>
         <w:pStyle w:val="cmuc11"/>
       </w:pPr>
-      <w:bookmarkStart w:id="4" w:name="_Toc178106140"/>
+      <w:bookmarkStart w:id="3" w:name="_Toc178106140"/>
       <w:r>
         <w:t xml:space="preserve">Chọn </w:t>
       </w:r>
       <w:r>
         <w:t>đai</w:t>
       </w:r>
+      <w:bookmarkEnd w:id="3"/>
+    </w:p>
+    <w:p>
+      <w:pPr>
+        <w:pStyle w:val="normal0"/>
+        <w:rPr>
+          <w:szCs w:val="12"/>
+        </w:rPr>
+      </w:pPr>
+      <w:r>
+        <w:t xml:space="preserve">Do điều kiện làm việc chịu va đập nhẹ và </w:t>
+      </w:r>
+      <w:r>
+        <w:t>tốc độ quay khá cao nên chọn đai</w:t>
+      </w:r>
+      <w:r>
+        <w:t xml:space="preserve"> dẹt chất liệu</w:t>
+      </w:r>
+      <w:r>
+        <w:t xml:space="preserve"> </w:t>
+      </w:r>
+      <w:r>
+        <w:t>vải cao su.</w:t>
+      </w:r>
+    </w:p>
+    <w:p>
+      <w:pPr>
+        <w:pStyle w:val="cmuc11"/>
+      </w:pPr>
+      <w:bookmarkStart w:id="4" w:name="_Toc178106141"/>
+      <w:r>
+        <w:t xml:space="preserve">Tính toán </w:t>
+      </w:r>
+      <w:r>
+        <w:t>và xác định đường kính bánh đai</w:t>
+      </w:r>
       <w:bookmarkEnd w:id="4"/>
-    </w:p>
-    <w:p>
-      <w:pPr>
-        <w:pStyle w:val="normal0"/>
-        <w:rPr>
-          <w:szCs w:val="12"/>
-        </w:rPr>
-      </w:pPr>
-      <w:r>
-        <w:t xml:space="preserve">Do điều kiện làm việc chịu va đập nhẹ và </w:t>
-      </w:r>
-      <w:r>
-        <w:t>tốc độ quay khá cao nên chọn đai</w:t>
-      </w:r>
-      <w:r>
-        <w:t xml:space="preserve"> dẹt chất </w:t>
-      </w:r>
-      <w:proofErr w:type="gramStart"/>
-      <w:r>
-        <w:t xml:space="preserve">liệu </w:t>
-      </w:r>
-      <w:r>
-        <w:t xml:space="preserve"> vải</w:t>
-      </w:r>
-      <w:proofErr w:type="gramEnd"/>
-      <w:r>
-        <w:t xml:space="preserve"> cao su.</w:t>
-      </w:r>
-    </w:p>
-    <w:p>
-      <w:pPr>
-        <w:pStyle w:val="cmuc11"/>
-      </w:pPr>
-      <w:bookmarkStart w:id="5" w:name="_Toc178106141"/>
-      <w:r>
-        <w:t xml:space="preserve">Tính toán </w:t>
-      </w:r>
-      <w:r>
-        <w:t>và xác định đường kính bánh đai</w:t>
-      </w:r>
-      <w:bookmarkEnd w:id="5"/>
       <w:r>
         <w:t xml:space="preserve"> </w:t>
       </w:r>
@@ -6103,10 +5984,10 @@
             <v:path o:extrusionok="f" gradientshapeok="t" o:connecttype="rect"/>
             <o:lock v:ext="edit" aspectratio="t"/>
           </v:shapetype>
-          <v:shape id="_x0000_i1025" type="#_x0000_t75" style="width:237pt;height:21.75pt" o:ole="">
+          <v:shape id="_x0000_i1025" type="#_x0000_t75" style="width:236.75pt;height:21.9pt" o:ole="">
             <v:imagedata r:id="rId15" o:title=""/>
           </v:shape>
-          <o:OLEObject Type="Embed" ProgID="Equation.DSMT4" ShapeID="_x0000_i1025" DrawAspect="Content" ObjectID="_1790606376" r:id="rId16"/>
+          <o:OLEObject Type="Embed" ProgID="Equation.DSMT4" ShapeID="_x0000_i1025" DrawAspect="Content" ObjectID="_1790621317" r:id="rId16"/>
         </w:object>
       </w:r>
     </w:p>
@@ -6156,10 +6037,10 @@
           <w:position w:val="-6"/>
         </w:rPr>
         <w:object w:dxaOrig="200" w:dyaOrig="220" w14:anchorId="08B11B76">
-          <v:shape id="_x0000_i1026" type="#_x0000_t75" style="width:6.75pt;height:14.25pt" o:ole="">
+          <v:shape id="_x0000_i1026" type="#_x0000_t75" style="width:6.9pt;height:14.4pt" o:ole="">
             <v:imagedata r:id="rId17" o:title=""/>
           </v:shape>
-          <o:OLEObject Type="Embed" ProgID="Equation.DSMT4" ShapeID="_x0000_i1026" DrawAspect="Content" ObjectID="_1790606377" r:id="rId18"/>
+          <o:OLEObject Type="Embed" ProgID="Equation.DSMT4" ShapeID="_x0000_i1026" DrawAspect="Content" ObjectID="_1790621318" r:id="rId18"/>
         </w:object>
       </w:r>
       <w:r>
@@ -6197,10 +6078,10 @@
           <w:position w:val="-12"/>
         </w:rPr>
         <w:object w:dxaOrig="5300" w:dyaOrig="360" w14:anchorId="56057F8F">
-          <v:shape id="_x0000_i1027" type="#_x0000_t75" style="width:301.5pt;height:21.75pt" o:ole="">
+          <v:shape id="_x0000_i1027" type="#_x0000_t75" style="width:301.8pt;height:21.9pt" o:ole="">
             <v:imagedata r:id="rId19" o:title=""/>
           </v:shape>
-          <o:OLEObject Type="Embed" ProgID="Equation.DSMT4" ShapeID="_x0000_i1027" DrawAspect="Content" ObjectID="_1790606378" r:id="rId20"/>
+          <o:OLEObject Type="Embed" ProgID="Equation.DSMT4" ShapeID="_x0000_i1027" DrawAspect="Content" ObjectID="_1790621319" r:id="rId20"/>
         </w:object>
       </w:r>
     </w:p>
@@ -6251,10 +6132,10 @@
           <w:position w:val="-30"/>
         </w:rPr>
         <w:object w:dxaOrig="3780" w:dyaOrig="680" w14:anchorId="7757F730">
-          <v:shape id="_x0000_i1028" type="#_x0000_t75" style="width:201.75pt;height:36pt" o:ole="">
+          <v:shape id="_x0000_i1028" type="#_x0000_t75" style="width:201.6pt;height:36.3pt" o:ole="">
             <v:imagedata r:id="rId21" o:title=""/>
           </v:shape>
-          <o:OLEObject Type="Embed" ProgID="Equation.DSMT4" ShapeID="_x0000_i1028" DrawAspect="Content" ObjectID="_1790606379" r:id="rId22"/>
+          <o:OLEObject Type="Embed" ProgID="Equation.DSMT4" ShapeID="_x0000_i1028" DrawAspect="Content" ObjectID="_1790621320" r:id="rId22"/>
         </w:object>
       </w:r>
     </w:p>
@@ -6262,11 +6143,11 @@
       <w:pPr>
         <w:pStyle w:val="cmuc11"/>
       </w:pPr>
-      <w:bookmarkStart w:id="6" w:name="_Toc178106142"/>
+      <w:bookmarkStart w:id="5" w:name="_Toc178106142"/>
       <w:r>
         <w:t>Tính khoảng cách trục</w:t>
       </w:r>
-      <w:bookmarkEnd w:id="6"/>
+      <w:bookmarkEnd w:id="5"/>
     </w:p>
     <w:p>
       <w:pPr>
@@ -6288,10 +6169,10 @@
           <w:position w:val="-12"/>
         </w:rPr>
         <w:object w:dxaOrig="3700" w:dyaOrig="360" w14:anchorId="5D57366C">
-          <v:shape id="_x0000_i1029" type="#_x0000_t75" style="width:187.5pt;height:21.75pt" o:ole="">
+          <v:shape id="_x0000_i1029" type="#_x0000_t75" style="width:187.8pt;height:21.9pt" o:ole="">
             <v:imagedata r:id="rId23" o:title=""/>
           </v:shape>
-          <o:OLEObject Type="Embed" ProgID="Equation.DSMT4" ShapeID="_x0000_i1029" DrawAspect="Content" ObjectID="_1790606380" r:id="rId24"/>
+          <o:OLEObject Type="Embed" ProgID="Equation.DSMT4" ShapeID="_x0000_i1029" DrawAspect="Content" ObjectID="_1790621321" r:id="rId24"/>
         </w:object>
       </w:r>
     </w:p>
@@ -6326,12 +6207,12 @@
       <w:pPr>
         <w:pStyle w:val="cmuc11"/>
       </w:pPr>
-      <w:bookmarkStart w:id="7" w:name="_Toc178106143"/>
+      <w:bookmarkStart w:id="6" w:name="_Toc178106143"/>
       <w:r>
         <w:lastRenderedPageBreak/>
         <w:t>Tính chiều dài đai</w:t>
       </w:r>
-      <w:bookmarkEnd w:id="7"/>
+      <w:bookmarkEnd w:id="6"/>
     </w:p>
     <w:p>
       <w:pPr>
@@ -6351,10 +6232,10 @@
           <w:position w:val="-54"/>
         </w:rPr>
         <w:object w:dxaOrig="3940" w:dyaOrig="1640" w14:anchorId="3DE54567">
-          <v:shape id="_x0000_i1030" type="#_x0000_t75" style="width:194.25pt;height:78.75pt" o:ole="">
+          <v:shape id="_x0000_i1030" type="#_x0000_t75" style="width:194.1pt;height:78.9pt" o:ole="">
             <v:imagedata r:id="rId25" o:title=""/>
           </v:shape>
-          <o:OLEObject Type="Embed" ProgID="Equation.DSMT4" ShapeID="_x0000_i1030" DrawAspect="Content" ObjectID="_1790606381" r:id="rId26"/>
+          <o:OLEObject Type="Embed" ProgID="Equation.DSMT4" ShapeID="_x0000_i1030" DrawAspect="Content" ObjectID="_1790621322" r:id="rId26"/>
         </w:object>
       </w:r>
     </w:p>
@@ -6378,10 +6259,10 @@
           <w:position w:val="-24"/>
         </w:rPr>
         <w:object w:dxaOrig="4740" w:dyaOrig="620" w14:anchorId="4A366EF1">
-          <v:shape id="_x0000_i1031" type="#_x0000_t75" style="width:259.5pt;height:36pt" o:ole="">
+          <v:shape id="_x0000_i1031" type="#_x0000_t75" style="width:259.8pt;height:35.7pt" o:ole="">
             <v:imagedata r:id="rId27" o:title=""/>
           </v:shape>
-          <o:OLEObject Type="Embed" ProgID="Equation.DSMT4" ShapeID="_x0000_i1031" DrawAspect="Content" ObjectID="_1790606382" r:id="rId28"/>
+          <o:OLEObject Type="Embed" ProgID="Equation.DSMT4" ShapeID="_x0000_i1031" DrawAspect="Content" ObjectID="_1790621323" r:id="rId28"/>
         </w:object>
       </w:r>
       <w:r>
@@ -6406,10 +6287,10 @@
           <w:position w:val="-24"/>
         </w:rPr>
         <w:object w:dxaOrig="3840" w:dyaOrig="620" w14:anchorId="468E8299">
-          <v:shape id="_x0000_i1032" type="#_x0000_t75" style="width:201.75pt;height:36pt" o:ole="">
+          <v:shape id="_x0000_i1032" type="#_x0000_t75" style="width:201.6pt;height:35.7pt" o:ole="">
             <v:imagedata r:id="rId29" o:title=""/>
           </v:shape>
-          <o:OLEObject Type="Embed" ProgID="Equation.DSMT4" ShapeID="_x0000_i1032" DrawAspect="Content" ObjectID="_1790606383" r:id="rId30"/>
+          <o:OLEObject Type="Embed" ProgID="Equation.DSMT4" ShapeID="_x0000_i1032" DrawAspect="Content" ObjectID="_1790621324" r:id="rId30"/>
         </w:object>
       </w:r>
       <w:r>
@@ -6428,10 +6309,10 @@
           <w:position w:val="-12"/>
         </w:rPr>
         <w:object w:dxaOrig="279" w:dyaOrig="360" w14:anchorId="3D2D6CD8">
-          <v:shape id="_x0000_i1033" type="#_x0000_t75" style="width:14.25pt;height:21.75pt" o:ole="">
+          <v:shape id="_x0000_i1033" type="#_x0000_t75" style="width:14.4pt;height:21.9pt" o:ole="">
             <v:imagedata r:id="rId31" o:title=""/>
           </v:shape>
-          <o:OLEObject Type="Embed" ProgID="Equation.DSMT4" ShapeID="_x0000_i1033" DrawAspect="Content" ObjectID="_1790606384" r:id="rId32"/>
+          <o:OLEObject Type="Embed" ProgID="Equation.DSMT4" ShapeID="_x0000_i1033" DrawAspect="Content" ObjectID="_1790621325" r:id="rId32"/>
         </w:object>
       </w:r>
       <w:r>
@@ -6448,10 +6329,10 @@
           <w:position w:val="-24"/>
         </w:rPr>
         <w:object w:dxaOrig="3300" w:dyaOrig="660" w14:anchorId="681903B7">
-          <v:shape id="_x0000_i1034" type="#_x0000_t75" style="width:165.75pt;height:36pt" o:ole="">
+          <v:shape id="_x0000_i1034" type="#_x0000_t75" style="width:165.9pt;height:36.3pt" o:ole="">
             <v:imagedata r:id="rId33" o:title=""/>
           </v:shape>
-          <o:OLEObject Type="Embed" ProgID="Equation.DSMT4" ShapeID="_x0000_i1034" DrawAspect="Content" ObjectID="_1790606385" r:id="rId34"/>
+          <o:OLEObject Type="Embed" ProgID="Equation.DSMT4" ShapeID="_x0000_i1034" DrawAspect="Content" ObjectID="_1790621326" r:id="rId34"/>
         </w:object>
       </w:r>
       <w:r>
@@ -6462,10 +6343,10 @@
           <w:position w:val="-12"/>
         </w:rPr>
         <w:object w:dxaOrig="279" w:dyaOrig="360" w14:anchorId="3F210C49">
-          <v:shape id="_x0000_i1035" type="#_x0000_t75" style="width:14.25pt;height:21.75pt" o:ole="">
+          <v:shape id="_x0000_i1035" type="#_x0000_t75" style="width:14.4pt;height:21.9pt" o:ole="">
             <v:imagedata r:id="rId31" o:title=""/>
           </v:shape>
-          <o:OLEObject Type="Embed" ProgID="Equation.DSMT4" ShapeID="_x0000_i1035" DrawAspect="Content" ObjectID="_1790606386" r:id="rId35"/>
+          <o:OLEObject Type="Embed" ProgID="Equation.DSMT4" ShapeID="_x0000_i1035" DrawAspect="Content" ObjectID="_1790621327" r:id="rId35"/>
         </w:object>
       </w:r>
       <w:r>
@@ -6491,11 +6372,11 @@
       <w:pPr>
         <w:pStyle w:val="cmuc11"/>
       </w:pPr>
-      <w:bookmarkStart w:id="8" w:name="_Toc178106144"/>
+      <w:bookmarkStart w:id="7" w:name="_Toc178106144"/>
       <w:r>
         <w:t>Xác định tiết diện đai</w:t>
       </w:r>
-      <w:bookmarkEnd w:id="8"/>
+      <w:bookmarkEnd w:id="7"/>
       <w:r>
         <w:t xml:space="preserve">  </w:t>
       </w:r>
@@ -6513,10 +6394,10 @@
           <w:bCs/>
         </w:rPr>
       </w:pPr>
-      <w:bookmarkStart w:id="9" w:name="_Toc176946717"/>
-      <w:bookmarkStart w:id="10" w:name="_Toc177938896"/>
-      <w:bookmarkStart w:id="11" w:name="_Toc178024996"/>
-      <w:bookmarkStart w:id="12" w:name="_Toc178106145"/>
+      <w:bookmarkStart w:id="8" w:name="_Toc176946717"/>
+      <w:bookmarkStart w:id="9" w:name="_Toc177938896"/>
+      <w:bookmarkStart w:id="10" w:name="_Toc178024996"/>
+      <w:bookmarkStart w:id="11" w:name="_Toc178106145"/>
       <w:r>
         <w:rPr>
           <w:b w:val="0"/>
@@ -6524,10 +6405,10 @@
         </w:rPr>
         <w:t>-Chiều dày tiêu chuẩn:</w:t>
       </w:r>
+      <w:bookmarkEnd w:id="8"/>
       <w:bookmarkEnd w:id="9"/>
       <w:bookmarkEnd w:id="10"/>
       <w:bookmarkEnd w:id="11"/>
-      <w:bookmarkEnd w:id="12"/>
     </w:p>
     <w:p>
       <w:pPr>
@@ -6542,10 +6423,10 @@
           <w:bCs/>
         </w:rPr>
       </w:pPr>
-      <w:bookmarkStart w:id="13" w:name="_Toc176946718"/>
-      <w:bookmarkStart w:id="14" w:name="_Toc177938897"/>
-      <w:bookmarkStart w:id="15" w:name="_Toc178024997"/>
-      <w:bookmarkStart w:id="16" w:name="_Toc178106146"/>
+      <w:bookmarkStart w:id="12" w:name="_Toc176946718"/>
+      <w:bookmarkStart w:id="13" w:name="_Toc177938897"/>
+      <w:bookmarkStart w:id="14" w:name="_Toc178024997"/>
+      <w:bookmarkStart w:id="15" w:name="_Toc178106146"/>
       <w:r>
         <w:rPr>
           <w:b w:val="0"/>
@@ -6558,10 +6439,10 @@
           <w:position w:val="-24"/>
         </w:rPr>
         <w:object w:dxaOrig="1800" w:dyaOrig="620" w14:anchorId="3E386B6B">
-          <v:shape id="_x0000_i1036" type="#_x0000_t75" style="width:93.75pt;height:28.5pt" o:ole="">
+          <v:shape id="_x0000_i1036" type="#_x0000_t75" style="width:93.9pt;height:28.2pt" o:ole="">
             <v:imagedata r:id="rId36" o:title=""/>
           </v:shape>
-          <o:OLEObject Type="Embed" ProgID="Equation.DSMT4" ShapeID="_x0000_i1036" DrawAspect="Content" ObjectID="_1790606387" r:id="rId37"/>
+          <o:OLEObject Type="Embed" ProgID="Equation.DSMT4" ShapeID="_x0000_i1036" DrawAspect="Content" ObjectID="_1790621328" r:id="rId37"/>
         </w:object>
       </w:r>
       <w:r>
@@ -6579,10 +6460,10 @@
           <w:position w:val="-6"/>
         </w:rPr>
         <w:object w:dxaOrig="220" w:dyaOrig="279" w14:anchorId="65F828E6">
-          <v:shape id="_x0000_i1037" type="#_x0000_t75" style="width:14.25pt;height:14.25pt" o:ole="">
+          <v:shape id="_x0000_i1037" type="#_x0000_t75" style="width:14.4pt;height:14.4pt" o:ole="">
             <v:imagedata r:id="rId38" o:title=""/>
           </v:shape>
-          <o:OLEObject Type="Embed" ProgID="Equation.DSMT4" ShapeID="_x0000_i1037" DrawAspect="Content" ObjectID="_1790606388" r:id="rId39"/>
+          <o:OLEObject Type="Embed" ProgID="Equation.DSMT4" ShapeID="_x0000_i1037" DrawAspect="Content" ObjectID="_1790621329" r:id="rId39"/>
         </w:object>
       </w:r>
       <w:r>
@@ -6595,10 +6476,10 @@
         </w:rPr>
         <w:t>3 theo chuẩn.</w:t>
       </w:r>
+      <w:bookmarkEnd w:id="12"/>
       <w:bookmarkEnd w:id="13"/>
       <w:bookmarkEnd w:id="14"/>
       <w:bookmarkEnd w:id="15"/>
-      <w:bookmarkEnd w:id="16"/>
     </w:p>
     <w:p>
       <w:pPr>
@@ -6613,10 +6494,10 @@
           <w:bCs/>
         </w:rPr>
       </w:pPr>
-      <w:bookmarkStart w:id="17" w:name="_Toc176946719"/>
-      <w:bookmarkStart w:id="18" w:name="_Toc177938898"/>
-      <w:bookmarkStart w:id="19" w:name="_Toc178024998"/>
-      <w:bookmarkStart w:id="20" w:name="_Toc178106147"/>
+      <w:bookmarkStart w:id="16" w:name="_Toc176946719"/>
+      <w:bookmarkStart w:id="17" w:name="_Toc177938898"/>
+      <w:bookmarkStart w:id="18" w:name="_Toc178024998"/>
+      <w:bookmarkStart w:id="19" w:name="_Toc178106147"/>
       <w:r>
         <w:rPr>
           <w:b w:val="0"/>
@@ -6643,10 +6524,10 @@
           <w:position w:val="-6"/>
         </w:rPr>
         <w:object w:dxaOrig="220" w:dyaOrig="279" w14:anchorId="0E78FEE5">
-          <v:shape id="_x0000_i1038" type="#_x0000_t75" style="width:14.25pt;height:14.25pt" o:ole="">
+          <v:shape id="_x0000_i1038" type="#_x0000_t75" style="width:14.4pt;height:14.4pt" o:ole="">
             <v:imagedata r:id="rId38" o:title=""/>
           </v:shape>
-          <o:OLEObject Type="Embed" ProgID="Equation.DSMT4" ShapeID="_x0000_i1038" DrawAspect="Content" ObjectID="_1790606389" r:id="rId40"/>
+          <o:OLEObject Type="Embed" ProgID="Equation.DSMT4" ShapeID="_x0000_i1038" DrawAspect="Content" ObjectID="_1790621330" r:id="rId40"/>
         </w:object>
       </w:r>
       <w:r>
@@ -6659,10 +6540,10 @@
         </w:rPr>
         <w:t>3</w:t>
       </w:r>
+      <w:bookmarkEnd w:id="16"/>
       <w:bookmarkEnd w:id="17"/>
       <w:bookmarkEnd w:id="18"/>
       <w:bookmarkEnd w:id="19"/>
-      <w:bookmarkEnd w:id="20"/>
     </w:p>
     <w:p>
       <w:pPr>
@@ -6677,10 +6558,10 @@
           <w:bCs/>
         </w:rPr>
       </w:pPr>
-      <w:bookmarkStart w:id="21" w:name="_Toc176946720"/>
-      <w:bookmarkStart w:id="22" w:name="_Toc177938899"/>
-      <w:bookmarkStart w:id="23" w:name="_Toc178024999"/>
-      <w:bookmarkStart w:id="24" w:name="_Toc178106148"/>
+      <w:bookmarkStart w:id="20" w:name="_Toc176946720"/>
+      <w:bookmarkStart w:id="21" w:name="_Toc177938899"/>
+      <w:bookmarkStart w:id="22" w:name="_Toc178024999"/>
+      <w:bookmarkStart w:id="23" w:name="_Toc178106148"/>
       <w:r>
         <w:rPr>
           <w:b w:val="0"/>
@@ -6703,10 +6584,10 @@
         </w:rPr>
         <w:t>:</w:t>
       </w:r>
+      <w:bookmarkEnd w:id="20"/>
       <w:bookmarkEnd w:id="21"/>
       <w:bookmarkEnd w:id="22"/>
       <w:bookmarkEnd w:id="23"/>
-      <w:bookmarkEnd w:id="24"/>
     </w:p>
     <w:p>
       <w:pPr>
@@ -6721,10 +6602,10 @@
           <w:bCs/>
         </w:rPr>
       </w:pPr>
-      <w:bookmarkStart w:id="25" w:name="_Toc176946721"/>
-      <w:bookmarkStart w:id="26" w:name="_Toc177938900"/>
-      <w:bookmarkStart w:id="27" w:name="_Toc178025000"/>
-      <w:bookmarkStart w:id="28" w:name="_Toc178106149"/>
+      <w:bookmarkStart w:id="24" w:name="_Toc176946721"/>
+      <w:bookmarkStart w:id="25" w:name="_Toc177938900"/>
+      <w:bookmarkStart w:id="26" w:name="_Toc178025000"/>
+      <w:bookmarkStart w:id="27" w:name="_Toc178106149"/>
       <w:r>
         <w:rPr>
           <w:b w:val="0"/>
@@ -6732,10 +6613,10 @@
         </w:rPr>
         <w:t>Hệ số ảnh hưởng đến góc ôm</w:t>
       </w:r>
+      <w:bookmarkEnd w:id="24"/>
       <w:bookmarkEnd w:id="25"/>
       <w:bookmarkEnd w:id="26"/>
       <w:bookmarkEnd w:id="27"/>
-      <w:bookmarkEnd w:id="28"/>
       <w:r>
         <w:rPr>
           <w:b w:val="0"/>
@@ -6744,14 +6625,14 @@
         <w:t xml:space="preserve"> </w:t>
       </w:r>
     </w:p>
-    <w:bookmarkStart w:id="29" w:name="_Toc176946722"/>
-    <w:bookmarkStart w:id="30" w:name="_Toc177938901"/>
-    <w:bookmarkStart w:id="31" w:name="_Toc178025001"/>
-    <w:bookmarkStart w:id="32" w:name="_Toc178106150"/>
+    <w:bookmarkStart w:id="28" w:name="_Toc176946722"/>
+    <w:bookmarkStart w:id="29" w:name="_Toc177938901"/>
+    <w:bookmarkStart w:id="30" w:name="_Toc178025001"/>
+    <w:bookmarkStart w:id="31" w:name="_Toc178106150"/>
+    <w:bookmarkEnd w:id="28"/>
     <w:bookmarkEnd w:id="29"/>
     <w:bookmarkEnd w:id="30"/>
     <w:bookmarkEnd w:id="31"/>
-    <w:bookmarkEnd w:id="32"/>
     <w:p>
       <w:pPr>
         <w:pStyle w:val="cmuc11"/>
@@ -6766,10 +6647,10 @@
           <w:position w:val="-12"/>
         </w:rPr>
         <w:object w:dxaOrig="5800" w:dyaOrig="380" w14:anchorId="652C6B53">
-          <v:shape id="_x0000_i1039" type="#_x0000_t75" style="width:4in;height:21.75pt" o:ole="">
+          <v:shape id="_x0000_i1039" type="#_x0000_t75" style="width:4in;height:21.9pt" o:ole="">
             <v:imagedata r:id="rId41" o:title=""/>
           </v:shape>
-          <o:OLEObject Type="Embed" ProgID="Equation.DSMT4" ShapeID="_x0000_i1039" DrawAspect="Content" ObjectID="_1790606390" r:id="rId42"/>
+          <o:OLEObject Type="Embed" ProgID="Equation.DSMT4" ShapeID="_x0000_i1039" DrawAspect="Content" ObjectID="_1790621331" r:id="rId42"/>
         </w:object>
       </w:r>
     </w:p>
@@ -6786,10 +6667,10 @@
           <w:bCs/>
         </w:rPr>
       </w:pPr>
-      <w:bookmarkStart w:id="33" w:name="_Toc176946723"/>
-      <w:bookmarkStart w:id="34" w:name="_Toc177938902"/>
-      <w:bookmarkStart w:id="35" w:name="_Toc178025002"/>
-      <w:bookmarkStart w:id="36" w:name="_Toc178106151"/>
+      <w:bookmarkStart w:id="32" w:name="_Toc176946723"/>
+      <w:bookmarkStart w:id="33" w:name="_Toc177938902"/>
+      <w:bookmarkStart w:id="34" w:name="_Toc178025002"/>
+      <w:bookmarkStart w:id="35" w:name="_Toc178106151"/>
       <w:r>
         <w:rPr>
           <w:b w:val="0"/>
@@ -6797,19 +6678,19 @@
         </w:rPr>
         <w:t>Hệ số ảnh hưởng đến vận tốc</w:t>
       </w:r>
+      <w:bookmarkEnd w:id="32"/>
       <w:bookmarkEnd w:id="33"/>
       <w:bookmarkEnd w:id="34"/>
       <w:bookmarkEnd w:id="35"/>
-      <w:bookmarkEnd w:id="36"/>
-    </w:p>
-    <w:bookmarkStart w:id="37" w:name="_Toc176946724"/>
-    <w:bookmarkStart w:id="38" w:name="_Toc177938903"/>
-    <w:bookmarkStart w:id="39" w:name="_Toc178025003"/>
-    <w:bookmarkStart w:id="40" w:name="_Toc178106152"/>
+    </w:p>
+    <w:bookmarkStart w:id="36" w:name="_Toc176946724"/>
+    <w:bookmarkStart w:id="37" w:name="_Toc177938903"/>
+    <w:bookmarkStart w:id="38" w:name="_Toc178025003"/>
+    <w:bookmarkStart w:id="39" w:name="_Toc178106152"/>
+    <w:bookmarkEnd w:id="36"/>
     <w:bookmarkEnd w:id="37"/>
     <w:bookmarkEnd w:id="38"/>
     <w:bookmarkEnd w:id="39"/>
-    <w:bookmarkEnd w:id="40"/>
     <w:p>
       <w:pPr>
         <w:pStyle w:val="cmuc11"/>
@@ -6829,10 +6710,10 @@
           <w:position w:val="-12"/>
         </w:rPr>
         <w:object w:dxaOrig="5179" w:dyaOrig="380" w14:anchorId="26506CFB">
-          <v:shape id="_x0000_i1040" type="#_x0000_t75" style="width:259.5pt;height:21.75pt" o:ole="">
+          <v:shape id="_x0000_i1040" type="#_x0000_t75" style="width:259.2pt;height:21.9pt" o:ole="">
             <v:imagedata r:id="rId43" o:title=""/>
           </v:shape>
-          <o:OLEObject Type="Embed" ProgID="Equation.DSMT4" ShapeID="_x0000_i1040" DrawAspect="Content" ObjectID="_1790606391" r:id="rId44"/>
+          <o:OLEObject Type="Embed" ProgID="Equation.DSMT4" ShapeID="_x0000_i1040" DrawAspect="Content" ObjectID="_1790621332" r:id="rId44"/>
         </w:object>
       </w:r>
     </w:p>
@@ -6849,10 +6730,10 @@
           <w:bCs/>
         </w:rPr>
       </w:pPr>
-      <w:bookmarkStart w:id="41" w:name="_Toc176946725"/>
-      <w:bookmarkStart w:id="42" w:name="_Toc177938904"/>
-      <w:bookmarkStart w:id="43" w:name="_Toc178025004"/>
-      <w:bookmarkStart w:id="44" w:name="_Toc178106153"/>
+      <w:bookmarkStart w:id="40" w:name="_Toc176946725"/>
+      <w:bookmarkStart w:id="41" w:name="_Toc177938904"/>
+      <w:bookmarkStart w:id="42" w:name="_Toc178025004"/>
+      <w:bookmarkStart w:id="43" w:name="_Toc178106153"/>
       <w:r>
         <w:rPr>
           <w:b w:val="0"/>
@@ -6860,19 +6741,19 @@
         </w:rPr>
         <w:t>Hệ số ảnh hưởng của vị trí bộ truyền so với phương nằm ngang</w:t>
       </w:r>
+      <w:bookmarkEnd w:id="40"/>
       <w:bookmarkEnd w:id="41"/>
       <w:bookmarkEnd w:id="42"/>
       <w:bookmarkEnd w:id="43"/>
-      <w:bookmarkEnd w:id="44"/>
-    </w:p>
-    <w:bookmarkStart w:id="45" w:name="_Toc176946726"/>
-    <w:bookmarkStart w:id="46" w:name="_Toc177938905"/>
-    <w:bookmarkStart w:id="47" w:name="_Toc178025005"/>
-    <w:bookmarkStart w:id="48" w:name="_Toc178106154"/>
+    </w:p>
+    <w:bookmarkStart w:id="44" w:name="_Toc176946726"/>
+    <w:bookmarkStart w:id="45" w:name="_Toc177938905"/>
+    <w:bookmarkStart w:id="46" w:name="_Toc178025005"/>
+    <w:bookmarkStart w:id="47" w:name="_Toc178106154"/>
+    <w:bookmarkEnd w:id="44"/>
     <w:bookmarkEnd w:id="45"/>
     <w:bookmarkEnd w:id="46"/>
     <w:bookmarkEnd w:id="47"/>
-    <w:bookmarkEnd w:id="48"/>
     <w:p>
       <w:pPr>
         <w:pStyle w:val="cmuc11"/>
@@ -6887,10 +6768,10 @@
           <w:position w:val="-12"/>
         </w:rPr>
         <w:object w:dxaOrig="2540" w:dyaOrig="380" w14:anchorId="5B8F765F">
-          <v:shape id="_x0000_i1041" type="#_x0000_t75" style="width:129pt;height:21.75pt" o:ole="">
+          <v:shape id="_x0000_i1041" type="#_x0000_t75" style="width:129pt;height:21.9pt" o:ole="">
             <v:imagedata r:id="rId45" o:title=""/>
           </v:shape>
-          <o:OLEObject Type="Embed" ProgID="Equation.DSMT4" ShapeID="_x0000_i1041" DrawAspect="Content" ObjectID="_1790606392" r:id="rId46"/>
+          <o:OLEObject Type="Embed" ProgID="Equation.DSMT4" ShapeID="_x0000_i1041" DrawAspect="Content" ObjectID="_1790621333" r:id="rId46"/>
         </w:object>
       </w:r>
     </w:p>
@@ -6907,10 +6788,10 @@
           <w:bCs/>
         </w:rPr>
       </w:pPr>
-      <w:bookmarkStart w:id="49" w:name="_Toc176946727"/>
-      <w:bookmarkStart w:id="50" w:name="_Toc177938906"/>
-      <w:bookmarkStart w:id="51" w:name="_Toc178025006"/>
-      <w:bookmarkStart w:id="52" w:name="_Toc178106155"/>
+      <w:bookmarkStart w:id="48" w:name="_Toc176946727"/>
+      <w:bookmarkStart w:id="49" w:name="_Toc177938906"/>
+      <w:bookmarkStart w:id="50" w:name="_Toc178025006"/>
+      <w:bookmarkStart w:id="51" w:name="_Toc178106155"/>
       <w:r>
         <w:t>-</w:t>
       </w:r>
@@ -6921,10 +6802,10 @@
         </w:rPr>
         <w:t>Ứng suất có ích cho phép được xác định bằng thực nghiệm</w:t>
       </w:r>
+      <w:bookmarkEnd w:id="48"/>
       <w:bookmarkEnd w:id="49"/>
       <w:bookmarkEnd w:id="50"/>
       <w:bookmarkEnd w:id="51"/>
-      <w:bookmarkEnd w:id="52"/>
     </w:p>
     <w:p>
       <w:pPr>
@@ -6939,10 +6820,10 @@
           <w:bCs/>
         </w:rPr>
       </w:pPr>
-      <w:bookmarkStart w:id="53" w:name="_Toc176946728"/>
-      <w:bookmarkStart w:id="54" w:name="_Toc177938907"/>
-      <w:bookmarkStart w:id="55" w:name="_Toc178025007"/>
-      <w:bookmarkStart w:id="56" w:name="_Toc178106156"/>
+      <w:bookmarkStart w:id="52" w:name="_Toc176946728"/>
+      <w:bookmarkStart w:id="53" w:name="_Toc177938907"/>
+      <w:bookmarkStart w:id="54" w:name="_Toc178025007"/>
+      <w:bookmarkStart w:id="55" w:name="_Toc178106156"/>
       <w:r>
         <w:rPr>
           <w:b w:val="0"/>
@@ -6951,19 +6832,19 @@
         <w:lastRenderedPageBreak/>
         <w:t xml:space="preserve">Lấy ứng suất căng ban đầu </w:t>
       </w:r>
+      <w:bookmarkEnd w:id="52"/>
       <w:bookmarkEnd w:id="53"/>
       <w:bookmarkEnd w:id="54"/>
       <w:bookmarkEnd w:id="55"/>
-      <w:bookmarkEnd w:id="56"/>
       <w:r>
         <w:rPr>
           <w:position w:val="-12"/>
         </w:rPr>
         <w:object w:dxaOrig="1320" w:dyaOrig="360" w14:anchorId="38DAD798">
-          <v:shape id="_x0000_i1042" type="#_x0000_t75" style="width:65.25pt;height:21.75pt" o:ole="">
+          <v:shape id="_x0000_i1042" type="#_x0000_t75" style="width:65.1pt;height:21.9pt" o:ole="">
             <v:imagedata r:id="rId47" o:title=""/>
           </v:shape>
-          <o:OLEObject Type="Embed" ProgID="Equation.DSMT4" ShapeID="_x0000_i1042" DrawAspect="Content" ObjectID="_1790606393" r:id="rId48"/>
+          <o:OLEObject Type="Embed" ProgID="Equation.DSMT4" ShapeID="_x0000_i1042" DrawAspect="Content" ObjectID="_1790621334" r:id="rId48"/>
         </w:object>
       </w:r>
     </w:p>
@@ -6980,10 +6861,10 @@
           <w:bCs/>
         </w:rPr>
       </w:pPr>
-      <w:bookmarkStart w:id="57" w:name="_Toc176946729"/>
-      <w:bookmarkStart w:id="58" w:name="_Toc177938908"/>
-      <w:bookmarkStart w:id="59" w:name="_Toc178025008"/>
-      <w:bookmarkStart w:id="60" w:name="_Toc178106157"/>
+      <w:bookmarkStart w:id="56" w:name="_Toc176946729"/>
+      <w:bookmarkStart w:id="57" w:name="_Toc177938908"/>
+      <w:bookmarkStart w:id="58" w:name="_Toc178025008"/>
+      <w:bookmarkStart w:id="59" w:name="_Toc178106157"/>
       <w:r>
         <w:rPr>
           <w:b w:val="0"/>
@@ -7047,10 +6928,10 @@
           <w:position w:val="-12"/>
         </w:rPr>
         <w:object w:dxaOrig="1320" w:dyaOrig="360" w14:anchorId="74D88BE6">
-          <v:shape id="_x0000_i1043" type="#_x0000_t75" style="width:65.25pt;height:21.75pt" o:ole="">
+          <v:shape id="_x0000_i1043" type="#_x0000_t75" style="width:65.1pt;height:21.9pt" o:ole="">
             <v:imagedata r:id="rId47" o:title=""/>
           </v:shape>
-          <o:OLEObject Type="Embed" ProgID="Equation.DSMT4" ShapeID="_x0000_i1043" DrawAspect="Content" ObjectID="_1790606394" r:id="rId49"/>
+          <o:OLEObject Type="Embed" ProgID="Equation.DSMT4" ShapeID="_x0000_i1043" DrawAspect="Content" ObjectID="_1790621335" r:id="rId49"/>
         </w:object>
       </w:r>
       <w:r>
@@ -7075,10 +6956,10 @@
         </w:rPr>
         <w:t>=2.5,</w:t>
       </w:r>
+      <w:bookmarkEnd w:id="56"/>
       <w:bookmarkEnd w:id="57"/>
       <w:bookmarkEnd w:id="58"/>
       <w:bookmarkEnd w:id="59"/>
-      <w:bookmarkEnd w:id="60"/>
       <w:r>
         <w:rPr>
           <w:b w:val="0"/>
@@ -7100,10 +6981,10 @@
           <w:bCs/>
         </w:rPr>
       </w:pPr>
-      <w:bookmarkStart w:id="61" w:name="_Toc176946730"/>
-      <w:bookmarkStart w:id="62" w:name="_Toc177938909"/>
-      <w:bookmarkStart w:id="63" w:name="_Toc178025009"/>
-      <w:bookmarkStart w:id="64" w:name="_Toc178106158"/>
+      <w:bookmarkStart w:id="60" w:name="_Toc176946730"/>
+      <w:bookmarkStart w:id="61" w:name="_Toc177938909"/>
+      <w:bookmarkStart w:id="62" w:name="_Toc178025009"/>
+      <w:bookmarkStart w:id="63" w:name="_Toc178106158"/>
       <w:r>
         <w:rPr>
           <w:b w:val="0"/>
@@ -7133,19 +7014,19 @@
         </w:rPr>
         <w:t>10.0</w:t>
       </w:r>
+      <w:bookmarkEnd w:id="60"/>
       <w:bookmarkEnd w:id="61"/>
       <w:bookmarkEnd w:id="62"/>
       <w:bookmarkEnd w:id="63"/>
-      <w:bookmarkEnd w:id="64"/>
-    </w:p>
-    <w:bookmarkStart w:id="65" w:name="_Toc176946731"/>
-    <w:bookmarkStart w:id="66" w:name="_Toc177938910"/>
-    <w:bookmarkStart w:id="67" w:name="_Toc178025010"/>
-    <w:bookmarkStart w:id="68" w:name="_Toc178106159"/>
+    </w:p>
+    <w:bookmarkStart w:id="64" w:name="_Toc176946731"/>
+    <w:bookmarkStart w:id="65" w:name="_Toc177938910"/>
+    <w:bookmarkStart w:id="66" w:name="_Toc178025010"/>
+    <w:bookmarkStart w:id="67" w:name="_Toc178106159"/>
+    <w:bookmarkEnd w:id="64"/>
     <w:bookmarkEnd w:id="65"/>
     <w:bookmarkEnd w:id="66"/>
     <w:bookmarkEnd w:id="67"/>
-    <w:bookmarkEnd w:id="68"/>
     <w:p>
       <w:pPr>
         <w:pStyle w:val="cmuc11"/>
@@ -7160,10 +7041,10 @@
           <w:position w:val="-30"/>
         </w:rPr>
         <w:object w:dxaOrig="4239" w:dyaOrig="680" w14:anchorId="26E5B526">
-          <v:shape id="_x0000_i1044" type="#_x0000_t75" style="width:259.5pt;height:43.5pt" o:ole="">
+          <v:shape id="_x0000_i1044" type="#_x0000_t75" style="width:259.2pt;height:43.2pt" o:ole="">
             <v:imagedata r:id="rId50" o:title=""/>
           </v:shape>
-          <o:OLEObject Type="Embed" ProgID="Equation.DSMT4" ShapeID="_x0000_i1044" DrawAspect="Content" ObjectID="_1790606395" r:id="rId51"/>
+          <o:OLEObject Type="Embed" ProgID="Equation.DSMT4" ShapeID="_x0000_i1044" DrawAspect="Content" ObjectID="_1790621336" r:id="rId51"/>
         </w:object>
       </w:r>
     </w:p>
@@ -7176,10 +7057,10 @@
         </w:numPr>
         <w:ind w:left="851" w:hanging="851"/>
       </w:pPr>
-      <w:bookmarkStart w:id="69" w:name="_Toc176946732"/>
-      <w:bookmarkStart w:id="70" w:name="_Toc177938911"/>
-      <w:bookmarkStart w:id="71" w:name="_Toc178025011"/>
-      <w:bookmarkStart w:id="72" w:name="_Toc178106160"/>
+      <w:bookmarkStart w:id="68" w:name="_Toc176946732"/>
+      <w:bookmarkStart w:id="69" w:name="_Toc177938911"/>
+      <w:bookmarkStart w:id="70" w:name="_Toc178025011"/>
+      <w:bookmarkStart w:id="71" w:name="_Toc178106160"/>
       <w:r>
         <w:t>-</w:t>
       </w:r>
@@ -7197,30 +7078,30 @@
         </w:rPr>
         <w:t xml:space="preserve">ứng với khi cho đai làm việc với </w:t>
       </w:r>
+      <w:bookmarkEnd w:id="68"/>
       <w:bookmarkEnd w:id="69"/>
       <w:bookmarkEnd w:id="70"/>
       <w:bookmarkEnd w:id="71"/>
-      <w:bookmarkEnd w:id="72"/>
       <w:r>
         <w:rPr>
           <w:position w:val="-12"/>
         </w:rPr>
         <w:object w:dxaOrig="720" w:dyaOrig="360" w14:anchorId="0BB98455">
-          <v:shape id="_x0000_i1045" type="#_x0000_t75" style="width:36pt;height:21.75pt" o:ole="">
+          <v:shape id="_x0000_i1045" type="#_x0000_t75" style="width:36.3pt;height:21.9pt" o:ole="">
             <v:imagedata r:id="rId52" o:title=""/>
           </v:shape>
-          <o:OLEObject Type="Embed" ProgID="Equation.DSMT4" ShapeID="_x0000_i1045" DrawAspect="Content" ObjectID="_1790606396" r:id="rId53"/>
+          <o:OLEObject Type="Embed" ProgID="Equation.DSMT4" ShapeID="_x0000_i1045" DrawAspect="Content" ObjectID="_1790621337" r:id="rId53"/>
         </w:object>
       </w:r>
     </w:p>
-    <w:bookmarkStart w:id="73" w:name="_Toc176946733"/>
-    <w:bookmarkStart w:id="74" w:name="_Toc177938912"/>
-    <w:bookmarkStart w:id="75" w:name="_Toc178025012"/>
-    <w:bookmarkStart w:id="76" w:name="_Toc178106161"/>
+    <w:bookmarkStart w:id="72" w:name="_Toc176946733"/>
+    <w:bookmarkStart w:id="73" w:name="_Toc177938912"/>
+    <w:bookmarkStart w:id="74" w:name="_Toc178025012"/>
+    <w:bookmarkStart w:id="75" w:name="_Toc178106161"/>
+    <w:bookmarkEnd w:id="72"/>
     <w:bookmarkEnd w:id="73"/>
     <w:bookmarkEnd w:id="74"/>
     <w:bookmarkEnd w:id="75"/>
-    <w:bookmarkEnd w:id="76"/>
     <w:p>
       <w:pPr>
         <w:pStyle w:val="cmuc11"/>
@@ -7239,10 +7120,10 @@
           <w:position w:val="-14"/>
         </w:rPr>
         <w:object w:dxaOrig="6220" w:dyaOrig="400" w14:anchorId="61A6179E">
-          <v:shape id="_x0000_i1046" type="#_x0000_t75" style="width:309.75pt;height:21.75pt" o:ole="">
+          <v:shape id="_x0000_i1046" type="#_x0000_t75" style="width:309.9pt;height:21.9pt" o:ole="">
             <v:imagedata r:id="rId54" o:title=""/>
           </v:shape>
-          <o:OLEObject Type="Embed" ProgID="Equation.DSMT4" ShapeID="_x0000_i1046" DrawAspect="Content" ObjectID="_1790606397" r:id="rId55"/>
+          <o:OLEObject Type="Embed" ProgID="Equation.DSMT4" ShapeID="_x0000_i1046" DrawAspect="Content" ObjectID="_1790621338" r:id="rId55"/>
         </w:object>
       </w:r>
     </w:p>
@@ -7259,10 +7140,10 @@
           <w:bCs/>
         </w:rPr>
       </w:pPr>
-      <w:bookmarkStart w:id="77" w:name="_Toc176946734"/>
-      <w:bookmarkStart w:id="78" w:name="_Toc177938913"/>
-      <w:bookmarkStart w:id="79" w:name="_Toc178025013"/>
-      <w:bookmarkStart w:id="80" w:name="_Toc178106162"/>
+      <w:bookmarkStart w:id="76" w:name="_Toc176946734"/>
+      <w:bookmarkStart w:id="77" w:name="_Toc177938913"/>
+      <w:bookmarkStart w:id="78" w:name="_Toc178025013"/>
+      <w:bookmarkStart w:id="79" w:name="_Toc178106162"/>
       <w:r>
         <w:rPr>
           <w:b w:val="0"/>
@@ -7278,10 +7159,10 @@
         </w:rPr>
         <w:t>Chiều rộng đai</w:t>
       </w:r>
+      <w:bookmarkEnd w:id="76"/>
       <w:bookmarkEnd w:id="77"/>
       <w:bookmarkEnd w:id="78"/>
       <w:bookmarkEnd w:id="79"/>
-      <w:bookmarkEnd w:id="80"/>
     </w:p>
     <w:p>
       <w:pPr>
@@ -7296,10 +7177,10 @@
           <w:bCs/>
         </w:rPr>
       </w:pPr>
-      <w:bookmarkStart w:id="81" w:name="_Toc176946735"/>
-      <w:bookmarkStart w:id="82" w:name="_Toc177938914"/>
-      <w:bookmarkStart w:id="83" w:name="_Toc178025014"/>
-      <w:bookmarkStart w:id="84" w:name="_Toc178106163"/>
+      <w:bookmarkStart w:id="80" w:name="_Toc176946735"/>
+      <w:bookmarkStart w:id="81" w:name="_Toc177938914"/>
+      <w:bookmarkStart w:id="82" w:name="_Toc178025014"/>
+      <w:bookmarkStart w:id="83" w:name="_Toc178106163"/>
       <w:r>
         <w:rPr>
           <w:b w:val="0"/>
@@ -7344,19 +7225,19 @@
         </w:rPr>
         <w:t xml:space="preserve"> =1.1 với động cơ loại I và thêm 0.1 làm việc 2 ca)</w:t>
       </w:r>
+      <w:bookmarkEnd w:id="80"/>
       <w:bookmarkEnd w:id="81"/>
       <w:bookmarkEnd w:id="82"/>
       <w:bookmarkEnd w:id="83"/>
-      <w:bookmarkEnd w:id="84"/>
-    </w:p>
-    <w:bookmarkStart w:id="85" w:name="_Toc176946736"/>
-    <w:bookmarkStart w:id="86" w:name="_Toc177938915"/>
-    <w:bookmarkStart w:id="87" w:name="_Toc178025015"/>
-    <w:bookmarkStart w:id="88" w:name="_Toc178106164"/>
+    </w:p>
+    <w:bookmarkStart w:id="84" w:name="_Toc176946736"/>
+    <w:bookmarkStart w:id="85" w:name="_Toc177938915"/>
+    <w:bookmarkStart w:id="86" w:name="_Toc178025015"/>
+    <w:bookmarkStart w:id="87" w:name="_Toc178106164"/>
+    <w:bookmarkEnd w:id="84"/>
     <w:bookmarkEnd w:id="85"/>
     <w:bookmarkEnd w:id="86"/>
     <w:bookmarkEnd w:id="87"/>
-    <w:bookmarkEnd w:id="88"/>
     <w:p>
       <w:pPr>
         <w:pStyle w:val="cmuc11"/>
@@ -7371,10 +7252,10 @@
           <w:position w:val="-32"/>
         </w:rPr>
         <w:object w:dxaOrig="4520" w:dyaOrig="700" w14:anchorId="3663BFF8">
-          <v:shape id="_x0000_i1047" type="#_x0000_t75" style="width:222.75pt;height:36pt" o:ole="">
+          <v:shape id="_x0000_i1047" type="#_x0000_t75" style="width:222.9pt;height:36.3pt" o:ole="">
             <v:imagedata r:id="rId56" o:title=""/>
           </v:shape>
-          <o:OLEObject Type="Embed" ProgID="Equation.DSMT4" ShapeID="_x0000_i1047" DrawAspect="Content" ObjectID="_1790606398" r:id="rId57"/>
+          <o:OLEObject Type="Embed" ProgID="Equation.DSMT4" ShapeID="_x0000_i1047" DrawAspect="Content" ObjectID="_1790621339" r:id="rId57"/>
         </w:object>
       </w:r>
     </w:p>
@@ -7391,10 +7272,10 @@
           <w:bCs/>
         </w:rPr>
       </w:pPr>
-      <w:bookmarkStart w:id="89" w:name="_Toc176946737"/>
-      <w:bookmarkStart w:id="90" w:name="_Toc177938916"/>
-      <w:bookmarkStart w:id="91" w:name="_Toc178025016"/>
-      <w:bookmarkStart w:id="92" w:name="_Toc178106165"/>
+      <w:bookmarkStart w:id="88" w:name="_Toc176946737"/>
+      <w:bookmarkStart w:id="89" w:name="_Toc177938916"/>
+      <w:bookmarkStart w:id="90" w:name="_Toc178025016"/>
+      <w:bookmarkStart w:id="91" w:name="_Toc178106165"/>
       <w:r>
         <w:rPr>
           <w:b w:val="0"/>
@@ -7437,10 +7318,10 @@
         </w:rPr>
         <w:t>mm</w:t>
       </w:r>
+      <w:bookmarkEnd w:id="88"/>
       <w:bookmarkEnd w:id="89"/>
       <w:bookmarkEnd w:id="90"/>
       <w:bookmarkEnd w:id="91"/>
-      <w:bookmarkEnd w:id="92"/>
     </w:p>
     <w:p>
       <w:pPr>
@@ -7457,10 +7338,10 @@
           <w:iCs/>
         </w:rPr>
       </w:pPr>
-      <w:bookmarkStart w:id="93" w:name="_Toc176946738"/>
-      <w:bookmarkStart w:id="94" w:name="_Toc177938917"/>
-      <w:bookmarkStart w:id="95" w:name="_Toc178025017"/>
-      <w:bookmarkStart w:id="96" w:name="_Toc178106166"/>
+      <w:bookmarkStart w:id="92" w:name="_Toc176946738"/>
+      <w:bookmarkStart w:id="93" w:name="_Toc177938917"/>
+      <w:bookmarkStart w:id="94" w:name="_Toc178025017"/>
+      <w:bookmarkStart w:id="95" w:name="_Toc178106166"/>
       <w:r>
         <w:rPr>
           <w:b w:val="0"/>
@@ -7526,7 +7407,7 @@
         </w:rPr>
         <w:t>=</w:t>
       </w:r>
-      <w:bookmarkEnd w:id="93"/>
+      <w:bookmarkEnd w:id="92"/>
       <w:r>
         <w:rPr>
           <w:b w:val="0"/>
@@ -7541,20 +7422,20 @@
         </w:rPr>
         <w:t>mm</w:t>
       </w:r>
+      <w:bookmarkEnd w:id="93"/>
       <w:bookmarkEnd w:id="94"/>
       <w:bookmarkEnd w:id="95"/>
-      <w:bookmarkEnd w:id="96"/>
     </w:p>
     <w:p>
       <w:pPr>
         <w:pStyle w:val="cmuc11"/>
         <w:outlineLvl w:val="1"/>
       </w:pPr>
-      <w:bookmarkStart w:id="97" w:name="_Toc178106167"/>
+      <w:bookmarkStart w:id="96" w:name="_Toc178106167"/>
       <w:r>
         <w:t>Xác định lực căng ban đầu và lực tác dụng lên trục</w:t>
       </w:r>
-      <w:bookmarkEnd w:id="97"/>
+      <w:bookmarkEnd w:id="96"/>
     </w:p>
     <w:p>
       <w:pPr>
@@ -7564,10 +7445,10 @@
           <w:numId w:val="0"/>
         </w:numPr>
       </w:pPr>
-      <w:bookmarkStart w:id="98" w:name="_Toc176946740"/>
-      <w:bookmarkStart w:id="99" w:name="_Toc177938919"/>
-      <w:bookmarkStart w:id="100" w:name="_Toc178025019"/>
-      <w:bookmarkStart w:id="101" w:name="_Toc178106168"/>
+      <w:bookmarkStart w:id="97" w:name="_Toc176946740"/>
+      <w:bookmarkStart w:id="98" w:name="_Toc177938919"/>
+      <w:bookmarkStart w:id="99" w:name="_Toc178025019"/>
+      <w:bookmarkStart w:id="100" w:name="_Toc178106168"/>
       <w:r>
         <w:rPr>
           <w:b w:val="0"/>
@@ -7590,20 +7471,20 @@
         </w:rPr>
         <w:t>:</w:t>
       </w:r>
+      <w:bookmarkEnd w:id="97"/>
       <w:bookmarkEnd w:id="98"/>
       <w:bookmarkEnd w:id="99"/>
       <w:bookmarkEnd w:id="100"/>
-      <w:bookmarkEnd w:id="101"/>
       <w:proofErr w:type="gramEnd"/>
       <w:r>
         <w:rPr>
           <w:position w:val="-12"/>
         </w:rPr>
         <w:object w:dxaOrig="3600" w:dyaOrig="360" w14:anchorId="58FFFB26">
-          <v:shape id="_x0000_i1048" type="#_x0000_t75" style="width:180pt;height:21.75pt" o:ole="">
+          <v:shape id="_x0000_i1048" type="#_x0000_t75" style="width:180.3pt;height:21.9pt" o:ole="">
             <v:imagedata r:id="rId58" o:title=""/>
           </v:shape>
-          <o:OLEObject Type="Embed" ProgID="Equation.DSMT4" ShapeID="_x0000_i1048" DrawAspect="Content" ObjectID="_1790606399" r:id="rId59"/>
+          <o:OLEObject Type="Embed" ProgID="Equation.DSMT4" ShapeID="_x0000_i1048" DrawAspect="Content" ObjectID="_1790621340" r:id="rId59"/>
         </w:object>
       </w:r>
     </w:p>
@@ -7615,10 +7496,10 @@
           <w:numId w:val="0"/>
         </w:numPr>
       </w:pPr>
-      <w:bookmarkStart w:id="102" w:name="_Toc176946741"/>
-      <w:bookmarkStart w:id="103" w:name="_Toc177938920"/>
-      <w:bookmarkStart w:id="104" w:name="_Toc178025020"/>
-      <w:bookmarkStart w:id="105" w:name="_Toc178106169"/>
+      <w:bookmarkStart w:id="101" w:name="_Toc176946741"/>
+      <w:bookmarkStart w:id="102" w:name="_Toc177938920"/>
+      <w:bookmarkStart w:id="103" w:name="_Toc178025020"/>
+      <w:bookmarkStart w:id="104" w:name="_Toc178106169"/>
       <w:r>
         <w:t>-</w:t>
       </w:r>
@@ -7629,19 +7510,19 @@
         </w:rPr>
         <w:t xml:space="preserve">Lực tác dụng lên trục: </w:t>
       </w:r>
+      <w:bookmarkEnd w:id="101"/>
       <w:bookmarkEnd w:id="102"/>
       <w:bookmarkEnd w:id="103"/>
       <w:bookmarkEnd w:id="104"/>
-      <w:bookmarkEnd w:id="105"/>
       <w:r>
         <w:rPr>
           <w:position w:val="-24"/>
         </w:rPr>
         <w:object w:dxaOrig="5500" w:dyaOrig="620" w14:anchorId="65F403DC">
-          <v:shape id="_x0000_i1049" type="#_x0000_t75" style="width:274.5pt;height:28.5pt" o:ole="">
+          <v:shape id="_x0000_i1049" type="#_x0000_t75" style="width:274.2pt;height:28.2pt" o:ole="">
             <v:imagedata r:id="rId60" o:title=""/>
           </v:shape>
-          <o:OLEObject Type="Embed" ProgID="Equation.DSMT4" ShapeID="_x0000_i1049" DrawAspect="Content" ObjectID="_1790606400" r:id="rId61"/>
+          <o:OLEObject Type="Embed" ProgID="Equation.DSMT4" ShapeID="_x0000_i1049" DrawAspect="Content" ObjectID="_1790621341" r:id="rId61"/>
         </w:object>
       </w:r>
     </w:p>
@@ -7653,10 +7534,10 @@
           <w:numId w:val="0"/>
         </w:numPr>
       </w:pPr>
-      <w:bookmarkStart w:id="106" w:name="_Toc176946742"/>
-      <w:bookmarkStart w:id="107" w:name="_Toc177938921"/>
-      <w:bookmarkStart w:id="108" w:name="_Toc178025021"/>
-      <w:bookmarkStart w:id="109" w:name="_Toc178106170"/>
+      <w:bookmarkStart w:id="105" w:name="_Toc176946742"/>
+      <w:bookmarkStart w:id="106" w:name="_Toc177938921"/>
+      <w:bookmarkStart w:id="107" w:name="_Toc178025021"/>
+      <w:bookmarkStart w:id="108" w:name="_Toc178106170"/>
       <w:r>
         <w:t>-</w:t>
       </w:r>
@@ -7681,19 +7562,19 @@
         </w:rPr>
         <w:t xml:space="preserve">: </w:t>
       </w:r>
+      <w:bookmarkEnd w:id="105"/>
       <w:bookmarkEnd w:id="106"/>
       <w:bookmarkEnd w:id="107"/>
       <w:bookmarkEnd w:id="108"/>
-      <w:bookmarkEnd w:id="109"/>
       <w:r>
         <w:rPr>
           <w:position w:val="-30"/>
         </w:rPr>
         <w:object w:dxaOrig="3680" w:dyaOrig="680" w14:anchorId="07AAC100">
-          <v:shape id="_x0000_i1050" type="#_x0000_t75" style="width:187.5pt;height:36pt" o:ole="">
+          <v:shape id="_x0000_i1050" type="#_x0000_t75" style="width:187.8pt;height:36.3pt" o:ole="">
             <v:imagedata r:id="rId62" o:title=""/>
           </v:shape>
-          <o:OLEObject Type="Embed" ProgID="Equation.DSMT4" ShapeID="_x0000_i1050" DrawAspect="Content" ObjectID="_1790606401" r:id="rId63"/>
+          <o:OLEObject Type="Embed" ProgID="Equation.DSMT4" ShapeID="_x0000_i1050" DrawAspect="Content" ObjectID="_1790621342" r:id="rId63"/>
         </w:object>
       </w:r>
     </w:p>
@@ -7709,10 +7590,10 @@
           <w:bCs/>
         </w:rPr>
       </w:pPr>
-      <w:bookmarkStart w:id="110" w:name="_Toc176946743"/>
-      <w:bookmarkStart w:id="111" w:name="_Toc177938922"/>
-      <w:bookmarkStart w:id="112" w:name="_Toc178025022"/>
-      <w:bookmarkStart w:id="113" w:name="_Toc178106171"/>
+      <w:bookmarkStart w:id="109" w:name="_Toc176946743"/>
+      <w:bookmarkStart w:id="110" w:name="_Toc177938922"/>
+      <w:bookmarkStart w:id="111" w:name="_Toc178025022"/>
+      <w:bookmarkStart w:id="112" w:name="_Toc178106171"/>
       <w:r>
         <w:t>-</w:t>
       </w:r>
@@ -7730,10 +7611,10 @@
         </w:rPr>
         <w:t>:</w:t>
       </w:r>
+      <w:bookmarkEnd w:id="109"/>
       <w:bookmarkEnd w:id="110"/>
       <w:bookmarkEnd w:id="111"/>
       <w:bookmarkEnd w:id="112"/>
-      <w:bookmarkEnd w:id="113"/>
     </w:p>
     <w:p>
       <w:pPr>
@@ -7747,10 +7628,10 @@
           <w:bCs/>
         </w:rPr>
       </w:pPr>
-      <w:bookmarkStart w:id="114" w:name="_Toc176946744"/>
-      <w:bookmarkStart w:id="115" w:name="_Toc177938923"/>
-      <w:bookmarkStart w:id="116" w:name="_Toc178025023"/>
-      <w:bookmarkStart w:id="117" w:name="_Toc178106172"/>
+      <w:bookmarkStart w:id="113" w:name="_Toc176946744"/>
+      <w:bookmarkStart w:id="114" w:name="_Toc177938923"/>
+      <w:bookmarkStart w:id="115" w:name="_Toc178025023"/>
+      <w:bookmarkStart w:id="116" w:name="_Toc178106172"/>
       <w:r>
         <w:rPr>
           <w:b w:val="0"/>
@@ -7758,19 +7639,19 @@
         </w:rPr>
         <w:t>Điều kiện để không xảy ra hiện tượng trượt trơn</w:t>
       </w:r>
+      <w:bookmarkEnd w:id="113"/>
       <w:bookmarkEnd w:id="114"/>
       <w:bookmarkEnd w:id="115"/>
       <w:bookmarkEnd w:id="116"/>
-      <w:bookmarkEnd w:id="117"/>
-    </w:p>
-    <w:bookmarkStart w:id="118" w:name="_Toc176946745"/>
-    <w:bookmarkStart w:id="119" w:name="_Toc177938924"/>
-    <w:bookmarkStart w:id="120" w:name="_Toc178025024"/>
-    <w:bookmarkStart w:id="121" w:name="_Toc178106173"/>
+    </w:p>
+    <w:bookmarkStart w:id="117" w:name="_Toc176946745"/>
+    <w:bookmarkStart w:id="118" w:name="_Toc177938924"/>
+    <w:bookmarkStart w:id="119" w:name="_Toc178025024"/>
+    <w:bookmarkStart w:id="120" w:name="_Toc178106173"/>
+    <w:bookmarkEnd w:id="117"/>
     <w:bookmarkEnd w:id="118"/>
     <w:bookmarkEnd w:id="119"/>
     <w:bookmarkEnd w:id="120"/>
-    <w:bookmarkEnd w:id="121"/>
     <w:p>
       <w:pPr>
         <w:pStyle w:val="cmuc11"/>
@@ -7785,10 +7666,10 @@
           <w:position w:val="-30"/>
         </w:rPr>
         <w:object w:dxaOrig="6020" w:dyaOrig="680" w14:anchorId="74EDF106">
-          <v:shape id="_x0000_i1051" type="#_x0000_t75" style="width:303pt;height:36pt" o:ole="">
+          <v:shape id="_x0000_i1051" type="#_x0000_t75" style="width:303pt;height:36.3pt" o:ole="">
             <v:imagedata r:id="rId64" o:title=""/>
           </v:shape>
-          <o:OLEObject Type="Embed" ProgID="Equation.DSMT4" ShapeID="_x0000_i1051" DrawAspect="Content" ObjectID="_1790606402" r:id="rId65"/>
+          <o:OLEObject Type="Embed" ProgID="Equation.DSMT4" ShapeID="_x0000_i1051" DrawAspect="Content" ObjectID="_1790621343" r:id="rId65"/>
         </w:object>
       </w:r>
     </w:p>
@@ -7804,10 +7685,10 @@
           <w:bCs/>
         </w:rPr>
       </w:pPr>
-      <w:bookmarkStart w:id="122" w:name="_Toc176946746"/>
-      <w:bookmarkStart w:id="123" w:name="_Toc177938925"/>
-      <w:bookmarkStart w:id="124" w:name="_Toc178025025"/>
-      <w:bookmarkStart w:id="125" w:name="_Toc178106174"/>
+      <w:bookmarkStart w:id="121" w:name="_Toc176946746"/>
+      <w:bookmarkStart w:id="122" w:name="_Toc177938925"/>
+      <w:bookmarkStart w:id="123" w:name="_Toc178025025"/>
+      <w:bookmarkStart w:id="124" w:name="_Toc178106174"/>
       <w:r>
         <w:t>-</w:t>
       </w:r>
@@ -7818,10 +7699,10 @@
         </w:rPr>
         <w:t>Ứng suất lớn nhất trong dây đai:</w:t>
       </w:r>
+      <w:bookmarkEnd w:id="121"/>
       <w:bookmarkEnd w:id="122"/>
       <w:bookmarkEnd w:id="123"/>
       <w:bookmarkEnd w:id="124"/>
-      <w:bookmarkEnd w:id="125"/>
     </w:p>
     <w:p>
       <w:pPr>
@@ -7835,10 +7716,10 @@
           <w:bCs/>
         </w:rPr>
       </w:pPr>
-      <w:bookmarkStart w:id="126" w:name="_Toc176946747"/>
-      <w:bookmarkStart w:id="127" w:name="_Toc177938926"/>
-      <w:bookmarkStart w:id="128" w:name="_Toc178025026"/>
-      <w:bookmarkStart w:id="129" w:name="_Toc178106175"/>
+      <w:bookmarkStart w:id="125" w:name="_Toc176946747"/>
+      <w:bookmarkStart w:id="126" w:name="_Toc177938926"/>
+      <w:bookmarkStart w:id="127" w:name="_Toc178025026"/>
+      <w:bookmarkStart w:id="128" w:name="_Toc178106175"/>
       <w:r>
         <w:rPr>
           <w:b w:val="0"/>
@@ -7861,10 +7742,10 @@
         </w:rPr>
         <w:t xml:space="preserve"> (khối lượng riêng của vật làm dây đai)</w:t>
       </w:r>
+      <w:bookmarkEnd w:id="125"/>
       <w:bookmarkEnd w:id="126"/>
       <w:bookmarkEnd w:id="127"/>
       <w:bookmarkEnd w:id="128"/>
-      <w:bookmarkEnd w:id="129"/>
     </w:p>
     <w:p>
       <w:pPr>
@@ -7878,10 +7759,10 @@
           <w:bCs/>
         </w:rPr>
       </w:pPr>
-      <w:bookmarkStart w:id="130" w:name="_Toc176946748"/>
-      <w:bookmarkStart w:id="131" w:name="_Toc177938927"/>
-      <w:bookmarkStart w:id="132" w:name="_Toc178025027"/>
-      <w:bookmarkStart w:id="133" w:name="_Toc178106176"/>
+      <w:bookmarkStart w:id="129" w:name="_Toc176946748"/>
+      <w:bookmarkStart w:id="130" w:name="_Toc177938927"/>
+      <w:bookmarkStart w:id="131" w:name="_Toc178025027"/>
+      <w:bookmarkStart w:id="132" w:name="_Toc178106176"/>
       <w:r>
         <w:rPr>
           <w:b w:val="0"/>
@@ -7911,19 +7792,19 @@
         </w:rPr>
         <w:t xml:space="preserve"> (môdun đàn hồi đối với dây vải cao su)</w:t>
       </w:r>
+      <w:bookmarkEnd w:id="129"/>
       <w:bookmarkEnd w:id="130"/>
       <w:bookmarkEnd w:id="131"/>
       <w:bookmarkEnd w:id="132"/>
-      <w:bookmarkEnd w:id="133"/>
-    </w:p>
-    <w:bookmarkStart w:id="134" w:name="_Toc176946749"/>
-    <w:bookmarkStart w:id="135" w:name="_Toc177938928"/>
-    <w:bookmarkStart w:id="136" w:name="_Toc178025028"/>
-    <w:bookmarkStart w:id="137" w:name="_Toc178106177"/>
+    </w:p>
+    <w:bookmarkStart w:id="133" w:name="_Toc176946749"/>
+    <w:bookmarkStart w:id="134" w:name="_Toc177938928"/>
+    <w:bookmarkStart w:id="135" w:name="_Toc178025028"/>
+    <w:bookmarkStart w:id="136" w:name="_Toc178106177"/>
+    <w:bookmarkEnd w:id="133"/>
     <w:bookmarkEnd w:id="134"/>
     <w:bookmarkEnd w:id="135"/>
     <w:bookmarkEnd w:id="136"/>
-    <w:bookmarkEnd w:id="137"/>
     <w:p>
       <w:pPr>
         <w:pStyle w:val="cmuc11"/>
@@ -7942,10 +7823,10 @@
           <w:position w:val="-60"/>
         </w:rPr>
         <w:object w:dxaOrig="5460" w:dyaOrig="1700" w14:anchorId="406C6FD7">
-          <v:shape id="_x0000_i1052" type="#_x0000_t75" style="width:273.75pt;height:86.25pt" o:ole="">
+          <v:shape id="_x0000_i1052" type="#_x0000_t75" style="width:273.6pt;height:86.4pt" o:ole="">
             <v:imagedata r:id="rId66" o:title=""/>
           </v:shape>
-          <o:OLEObject Type="Embed" ProgID="Equation.DSMT4" ShapeID="_x0000_i1052" DrawAspect="Content" ObjectID="_1790606403" r:id="rId67"/>
+          <o:OLEObject Type="Embed" ProgID="Equation.DSMT4" ShapeID="_x0000_i1052" DrawAspect="Content" ObjectID="_1790621344" r:id="rId67"/>
         </w:object>
       </w:r>
     </w:p>
@@ -7961,10 +7842,10 @@
           <w:bCs/>
         </w:rPr>
       </w:pPr>
-      <w:bookmarkStart w:id="138" w:name="_Toc176946750"/>
-      <w:bookmarkStart w:id="139" w:name="_Toc177938929"/>
-      <w:bookmarkStart w:id="140" w:name="_Toc178025029"/>
-      <w:bookmarkStart w:id="141" w:name="_Toc178106178"/>
+      <w:bookmarkStart w:id="137" w:name="_Toc176946750"/>
+      <w:bookmarkStart w:id="138" w:name="_Toc177938929"/>
+      <w:bookmarkStart w:id="139" w:name="_Toc178025029"/>
+      <w:bookmarkStart w:id="140" w:name="_Toc178106178"/>
       <w:r>
         <w:rPr>
           <w:b w:val="0"/>
@@ -7975,19 +7856,19 @@
       <w:r>
         <w:t xml:space="preserve"> </w:t>
       </w:r>
+      <w:bookmarkEnd w:id="137"/>
       <w:bookmarkEnd w:id="138"/>
       <w:bookmarkEnd w:id="139"/>
       <w:bookmarkEnd w:id="140"/>
-      <w:bookmarkEnd w:id="141"/>
       <w:r>
         <w:rPr>
           <w:position w:val="-24"/>
         </w:rPr>
         <w:object w:dxaOrig="3100" w:dyaOrig="1080" w14:anchorId="698BD8BD">
-          <v:shape id="_x0000_i1053" type="#_x0000_t75" style="width:158.25pt;height:57.75pt" o:ole="">
+          <v:shape id="_x0000_i1053" type="#_x0000_t75" style="width:158.4pt;height:57.6pt" o:ole="">
             <v:imagedata r:id="rId68" o:title=""/>
           </v:shape>
-          <o:OLEObject Type="Embed" ProgID="Equation.DSMT4" ShapeID="_x0000_i1053" DrawAspect="Content" ObjectID="_1790606404" r:id="rId69"/>
+          <o:OLEObject Type="Embed" ProgID="Equation.DSMT4" ShapeID="_x0000_i1053" DrawAspect="Content" ObjectID="_1790621345" r:id="rId69"/>
         </w:object>
       </w:r>
     </w:p>
@@ -8693,10 +8574,10 @@
                 <w:position w:val="-6"/>
               </w:rPr>
               <w:object w:dxaOrig="220" w:dyaOrig="279" w14:anchorId="6BF346CD">
-                <v:shape id="_x0000_i1054" type="#_x0000_t75" style="width:14.25pt;height:14.25pt" o:ole="">
+                <v:shape id="_x0000_i1054" type="#_x0000_t75" style="width:14.4pt;height:14.4pt" o:ole="">
                   <v:imagedata r:id="rId38" o:title=""/>
                 </v:shape>
-                <o:OLEObject Type="Embed" ProgID="Equation.DSMT4" ShapeID="_x0000_i1054" DrawAspect="Content" ObjectID="_1790606405" r:id="rId70"/>
+                <o:OLEObject Type="Embed" ProgID="Equation.DSMT4" ShapeID="_x0000_i1054" DrawAspect="Content" ObjectID="_1790621346" r:id="rId70"/>
               </w:object>
             </w:r>
           </w:p>
@@ -8980,7 +8861,7 @@
         </w:numPr>
         <w:jc w:val="center"/>
       </w:pPr>
-      <w:bookmarkStart w:id="142" w:name="_Toc178106179"/>
+      <w:bookmarkStart w:id="141" w:name="_Toc178106179"/>
       <w:r>
         <w:lastRenderedPageBreak/>
         <w:t xml:space="preserve">Chương </w:t>
@@ -8997,7 +8878,7 @@
       <w:r>
         <w:t xml:space="preserve"> bánh răng trụ</w:t>
       </w:r>
-      <w:bookmarkEnd w:id="142"/>
+      <w:bookmarkEnd w:id="141"/>
     </w:p>
     <w:p>
       <w:pPr>
@@ -9199,10 +9080,149 @@
       <w:pPr>
         <w:pStyle w:val="cmuc11"/>
       </w:pPr>
-      <w:bookmarkStart w:id="143" w:name="_Toc178106180"/>
+      <w:bookmarkStart w:id="142" w:name="_Toc178106180"/>
       <w:r>
         <w:t>Chọn vật liệu</w:t>
       </w:r>
+      <w:bookmarkEnd w:id="142"/>
+    </w:p>
+    <w:p>
+      <w:pPr>
+        <w:pStyle w:val="normal0"/>
+      </w:pPr>
+      <w:r>
+        <w:t>Chọn vật liệu làm bánh răng:</w:t>
+      </w:r>
+    </w:p>
+    <w:p>
+      <w:pPr>
+        <w:pStyle w:val="normal0"/>
+      </w:pPr>
+      <w:r>
+        <w:t>- Vật liệu bánh răng nhỏ:</w:t>
+      </w:r>
+    </w:p>
+    <w:p>
+      <w:pPr>
+        <w:pStyle w:val="normal0"/>
+        <w:ind w:firstLine="720"/>
+      </w:pPr>
+      <w:r>
+        <w:t>Nhãn hiệu thép: 45</w:t>
+      </w:r>
+    </w:p>
+    <w:p>
+      <w:pPr>
+        <w:pStyle w:val="normal0"/>
+        <w:ind w:firstLine="720"/>
+      </w:pPr>
+      <w:r>
+        <w:t>Chế độ nhiệt luyện: Thường hóa</w:t>
+      </w:r>
+    </w:p>
+    <w:p>
+      <w:pPr>
+        <w:pStyle w:val="normal0"/>
+        <w:ind w:firstLine="720"/>
+      </w:pPr>
+      <w:r>
+        <w:t xml:space="preserve">Độ rắn: HB=170÷217 </w:t>
+      </w:r>
+      <w:r>
+        <w:sym w:font="Symbol" w:char="F0DE"/>
+      </w:r>
+      <w:r>
+        <w:t xml:space="preserve"> chọn HB1= 190</w:t>
+      </w:r>
+    </w:p>
+    <w:p>
+      <w:pPr>
+        <w:pStyle w:val="normal0"/>
+        <w:ind w:firstLine="720"/>
+      </w:pPr>
+      <w:r>
+        <w:t>Giới hạn bền σb1=600 (MPa)</w:t>
+      </w:r>
+    </w:p>
+    <w:p>
+      <w:pPr>
+        <w:pStyle w:val="normal0"/>
+        <w:ind w:firstLine="720"/>
+      </w:pPr>
+      <w:r>
+        <w:t>Giới hạn chảy σch1=340 (MPa)</w:t>
+      </w:r>
+    </w:p>
+    <w:p>
+      <w:pPr>
+        <w:pStyle w:val="normal0"/>
+      </w:pPr>
+      <w:r>
+        <w:t>- Vật liệu bánh răng lớn:</w:t>
+      </w:r>
+    </w:p>
+    <w:p>
+      <w:pPr>
+        <w:pStyle w:val="normal0"/>
+        <w:ind w:firstLine="720"/>
+      </w:pPr>
+      <w:r>
+        <w:t>Nhãn hiệu thép:  45</w:t>
+      </w:r>
+    </w:p>
+    <w:p>
+      <w:pPr>
+        <w:pStyle w:val="normal0"/>
+        <w:ind w:firstLine="720"/>
+      </w:pPr>
+      <w:r>
+        <w:t xml:space="preserve">Chế độ nhiệt luyện: Thường hóa </w:t>
+      </w:r>
+    </w:p>
+    <w:p>
+      <w:pPr>
+        <w:pStyle w:val="normal0"/>
+        <w:ind w:firstLine="720"/>
+      </w:pPr>
+      <w:r>
+        <w:t xml:space="preserve">Độ rắn: HB=170÷217 </w:t>
+      </w:r>
+      <w:r>
+        <w:sym w:font="Symbol" w:char="F0DE"/>
+      </w:r>
+      <w:r>
+        <w:t xml:space="preserve"> chọn HB2=180</w:t>
+      </w:r>
+    </w:p>
+    <w:p>
+      <w:pPr>
+        <w:pStyle w:val="normal0"/>
+        <w:ind w:firstLine="720"/>
+      </w:pPr>
+      <w:r>
+        <w:t>Giới hạn bền σb2=600 (MPa)</w:t>
+      </w:r>
+    </w:p>
+    <w:p>
+      <w:pPr>
+        <w:pStyle w:val="normal0"/>
+        <w:ind w:firstLine="720"/>
+        <w:rPr>
+          <w:szCs w:val="12"/>
+        </w:rPr>
+      </w:pPr>
+      <w:r>
+        <w:t>Giới hạn chảy σch2=340 (MPa)</w:t>
+      </w:r>
+    </w:p>
+    <w:p>
+      <w:pPr>
+        <w:pStyle w:val="cmuc11"/>
+      </w:pPr>
+      <w:bookmarkStart w:id="143" w:name="_Toc178106181"/>
+      <w:r>
+        <w:t>Xác định ứng suất cho phép</w:t>
+      </w:r>
       <w:bookmarkEnd w:id="143"/>
     </w:p>
     <w:p>
@@ -9210,15 +9230,10 @@
         <w:pStyle w:val="normal0"/>
       </w:pPr>
       <w:r>
-        <w:t>Chọn vật liệu làm bánh răng:</w:t>
-      </w:r>
-    </w:p>
-    <w:p>
-      <w:pPr>
-        <w:pStyle w:val="normal0"/>
-      </w:pPr>
-      <w:r>
-        <w:t>- Vật liệu bánh răng nhỏ:</w:t>
+        <w:t>-</w:t>
+      </w:r>
+      <w:r>
+        <w:t>Ứng suất tiếp xúc cho phép</w:t>
       </w:r>
     </w:p>
     <w:p>
@@ -9227,148 +9242,14 @@
         <w:ind w:firstLine="720"/>
       </w:pPr>
       <w:r>
-        <w:t>Nhãn hiệu thép: 45</w:t>
-      </w:r>
-    </w:p>
-    <w:p>
-      <w:pPr>
-        <w:pStyle w:val="normal0"/>
-        <w:ind w:firstLine="720"/>
-      </w:pPr>
-      <w:r>
-        <w:t>Chế độ nhiệt luyện: Thường hóa</w:t>
-      </w:r>
-    </w:p>
-    <w:p>
-      <w:pPr>
-        <w:pStyle w:val="normal0"/>
-        <w:ind w:firstLine="720"/>
-      </w:pPr>
-      <w:r>
-        <w:t xml:space="preserve">Độ rắn: HB=170÷217 </w:t>
-      </w:r>
-      <w:r>
-        <w:sym w:font="Symbol" w:char="F0DE"/>
-      </w:r>
-      <w:r>
-        <w:t xml:space="preserve"> chọn HB1= 190</w:t>
-      </w:r>
-    </w:p>
-    <w:p>
-      <w:pPr>
-        <w:pStyle w:val="normal0"/>
-        <w:ind w:firstLine="720"/>
-      </w:pPr>
-      <w:r>
-        <w:t>Giới hạn bền σb1=600 (MPa)</w:t>
-      </w:r>
-    </w:p>
-    <w:p>
-      <w:pPr>
-        <w:pStyle w:val="normal0"/>
-        <w:ind w:firstLine="720"/>
-      </w:pPr>
-      <w:r>
-        <w:t>Giới hạn chảy σch1=340 (MPa)</w:t>
-      </w:r>
-    </w:p>
-    <w:p>
-      <w:pPr>
-        <w:pStyle w:val="normal0"/>
-      </w:pPr>
-      <w:r>
-        <w:t>- Vật liệu bánh răng lớn:</w:t>
-      </w:r>
-    </w:p>
-    <w:p>
-      <w:pPr>
-        <w:pStyle w:val="normal0"/>
-        <w:ind w:firstLine="720"/>
-      </w:pPr>
-      <w:r>
-        <w:t>Nhãn hiệu thép:  45</w:t>
-      </w:r>
-    </w:p>
-    <w:p>
-      <w:pPr>
-        <w:pStyle w:val="normal0"/>
-        <w:ind w:firstLine="720"/>
-      </w:pPr>
-      <w:r>
-        <w:t xml:space="preserve">Chế độ nhiệt luyện: Thường hóa </w:t>
-      </w:r>
-    </w:p>
-    <w:p>
-      <w:pPr>
-        <w:pStyle w:val="normal0"/>
-        <w:ind w:firstLine="720"/>
-      </w:pPr>
-      <w:r>
-        <w:t xml:space="preserve">Độ rắn: HB=170÷217 </w:t>
-      </w:r>
-      <w:r>
-        <w:sym w:font="Symbol" w:char="F0DE"/>
-      </w:r>
-      <w:r>
-        <w:t xml:space="preserve"> chọn HB2=180</w:t>
-      </w:r>
-    </w:p>
-    <w:p>
-      <w:pPr>
-        <w:pStyle w:val="normal0"/>
-        <w:ind w:firstLine="720"/>
-      </w:pPr>
-      <w:r>
-        <w:t>Giới hạn bền σb2=600 (MPa)</w:t>
-      </w:r>
-    </w:p>
-    <w:p>
-      <w:pPr>
-        <w:pStyle w:val="normal0"/>
-        <w:ind w:firstLine="720"/>
-        <w:rPr>
-          <w:szCs w:val="12"/>
-        </w:rPr>
-      </w:pPr>
-      <w:r>
-        <w:t>Giới hạn chảy σch2=340 (MPa)</w:t>
-      </w:r>
-    </w:p>
-    <w:p>
-      <w:pPr>
-        <w:pStyle w:val="cmuc11"/>
-      </w:pPr>
-      <w:bookmarkStart w:id="144" w:name="_Toc178106181"/>
-      <w:r>
-        <w:t>Xác định ứng suất cho phép</w:t>
-      </w:r>
-      <w:bookmarkEnd w:id="144"/>
-    </w:p>
-    <w:p>
-      <w:pPr>
-        <w:pStyle w:val="normal0"/>
-      </w:pPr>
-      <w:r>
-        <w:t>-</w:t>
-      </w:r>
-      <w:r>
-        <w:t>Ứng suất tiếp xúc cho phép</w:t>
-      </w:r>
-    </w:p>
-    <w:p>
-      <w:pPr>
-        <w:pStyle w:val="normal0"/>
-        <w:ind w:firstLine="720"/>
-      </w:pPr>
-      <w:r>
         <w:rPr>
           <w:position w:val="-30"/>
         </w:rPr>
         <w:object w:dxaOrig="3320" w:dyaOrig="720" w14:anchorId="0894FE14">
-          <v:shape id="_x0000_i1055" type="#_x0000_t75" style="width:165.75pt;height:36pt" o:ole="">
+          <v:shape id="_x0000_i1055" type="#_x0000_t75" style="width:165.9pt;height:36.3pt" o:ole="">
             <v:imagedata r:id="rId71" o:title=""/>
           </v:shape>
-          <o:OLEObject Type="Embed" ProgID="Equation.DSMT4" ShapeID="_x0000_i1055" DrawAspect="Content" ObjectID="_1790606406" r:id="rId72"/>
+          <o:OLEObject Type="Embed" ProgID="Equation.DSMT4" ShapeID="_x0000_i1055" DrawAspect="Content" ObjectID="_1790621347" r:id="rId72"/>
         </w:object>
       </w:r>
       <w:r>
@@ -9396,10 +9277,10 @@
           <w:position w:val="-30"/>
         </w:rPr>
         <w:object w:dxaOrig="3780" w:dyaOrig="720" w14:anchorId="511D752C">
-          <v:shape id="_x0000_i1056" type="#_x0000_t75" style="width:186.75pt;height:36pt" o:ole="">
+          <v:shape id="_x0000_i1056" type="#_x0000_t75" style="width:186.6pt;height:36.3pt" o:ole="">
             <v:imagedata r:id="rId73" o:title=""/>
           </v:shape>
-          <o:OLEObject Type="Embed" ProgID="Equation.DSMT4" ShapeID="_x0000_i1056" DrawAspect="Content" ObjectID="_1790606407" r:id="rId74"/>
+          <o:OLEObject Type="Embed" ProgID="Equation.DSMT4" ShapeID="_x0000_i1056" DrawAspect="Content" ObjectID="_1790621348" r:id="rId74"/>
         </w:object>
       </w:r>
     </w:p>
@@ -9424,10 +9305,10 @@
           <w:position w:val="-12"/>
         </w:rPr>
         <w:object w:dxaOrig="1320" w:dyaOrig="360" w14:anchorId="72A9C51B">
-          <v:shape id="_x0000_i1057" type="#_x0000_t75" style="width:65.25pt;height:21.75pt" o:ole="">
+          <v:shape id="_x0000_i1057" type="#_x0000_t75" style="width:65.1pt;height:21.9pt" o:ole="">
             <v:imagedata r:id="rId75" o:title=""/>
           </v:shape>
-          <o:OLEObject Type="Embed" ProgID="Equation.DSMT4" ShapeID="_x0000_i1057" DrawAspect="Content" ObjectID="_1790606408" r:id="rId76"/>
+          <o:OLEObject Type="Embed" ProgID="Equation.DSMT4" ShapeID="_x0000_i1057" DrawAspect="Content" ObjectID="_1790621349" r:id="rId76"/>
         </w:object>
       </w:r>
       <w:r>
@@ -9444,10 +9325,10 @@
           <w:position w:val="-12"/>
         </w:rPr>
         <w:object w:dxaOrig="1240" w:dyaOrig="360" w14:anchorId="0291F6C8">
-          <v:shape id="_x0000_i1058" type="#_x0000_t75" style="width:65.25pt;height:21.75pt" o:ole="">
+          <v:shape id="_x0000_i1058" type="#_x0000_t75" style="width:65.1pt;height:21.9pt" o:ole="">
             <v:imagedata r:id="rId77" o:title=""/>
           </v:shape>
-          <o:OLEObject Type="Embed" ProgID="Equation.DSMT4" ShapeID="_x0000_i1058" DrawAspect="Content" ObjectID="_1790606409" r:id="rId78"/>
+          <o:OLEObject Type="Embed" ProgID="Equation.DSMT4" ShapeID="_x0000_i1058" DrawAspect="Content" ObjectID="_1790621350" r:id="rId78"/>
         </w:object>
       </w:r>
       <w:r>
@@ -9472,10 +9353,10 @@
           <w:position w:val="-30"/>
         </w:rPr>
         <w:object w:dxaOrig="1880" w:dyaOrig="720" w14:anchorId="2DB8B696">
-          <v:shape id="_x0000_i1059" type="#_x0000_t75" style="width:93.75pt;height:36pt" o:ole="">
+          <v:shape id="_x0000_i1059" type="#_x0000_t75" style="width:93.9pt;height:36.3pt" o:ole="">
             <v:imagedata r:id="rId79" o:title=""/>
           </v:shape>
-          <o:OLEObject Type="Embed" ProgID="Equation.DSMT4" ShapeID="_x0000_i1059" DrawAspect="Content" ObjectID="_1790606410" r:id="rId80"/>
+          <o:OLEObject Type="Embed" ProgID="Equation.DSMT4" ShapeID="_x0000_i1059" DrawAspect="Content" ObjectID="_1790621351" r:id="rId80"/>
         </w:object>
       </w:r>
     </w:p>
@@ -9489,10 +9370,10 @@
           <w:position w:val="-30"/>
         </w:rPr>
         <w:object w:dxaOrig="2400" w:dyaOrig="720" w14:anchorId="39139B4C">
-          <v:shape id="_x0000_i1060" type="#_x0000_t75" style="width:122.25pt;height:36pt" o:ole="">
+          <v:shape id="_x0000_i1060" type="#_x0000_t75" style="width:122.1pt;height:36.3pt" o:ole="">
             <v:imagedata r:id="rId81" o:title=""/>
           </v:shape>
-          <o:OLEObject Type="Embed" ProgID="Equation.DSMT4" ShapeID="_x0000_i1060" DrawAspect="Content" ObjectID="_1790606411" r:id="rId82"/>
+          <o:OLEObject Type="Embed" ProgID="Equation.DSMT4" ShapeID="_x0000_i1060" DrawAspect="Content" ObjectID="_1790621352" r:id="rId82"/>
         </w:object>
       </w:r>
     </w:p>
@@ -9516,10 +9397,10 @@
           <w:position w:val="-12"/>
         </w:rPr>
         <w:object w:dxaOrig="560" w:dyaOrig="380" w14:anchorId="3AB33E36">
-          <v:shape id="_x0000_i1061" type="#_x0000_t75" style="width:28.5pt;height:21.75pt" o:ole="">
+          <v:shape id="_x0000_i1061" type="#_x0000_t75" style="width:28.2pt;height:21.9pt" o:ole="">
             <v:imagedata r:id="rId83" o:title=""/>
           </v:shape>
-          <o:OLEObject Type="Embed" ProgID="Equation.DSMT4" ShapeID="_x0000_i1061" DrawAspect="Content" ObjectID="_1790606412" r:id="rId84"/>
+          <o:OLEObject Type="Embed" ProgID="Equation.DSMT4" ShapeID="_x0000_i1061" DrawAspect="Content" ObjectID="_1790621353" r:id="rId84"/>
         </w:object>
       </w:r>
       <w:r>
@@ -9530,10 +9411,10 @@
           <w:position w:val="-12"/>
         </w:rPr>
         <w:object w:dxaOrig="540" w:dyaOrig="380" w14:anchorId="6150D12A">
-          <v:shape id="_x0000_i1062" type="#_x0000_t75" style="width:28.5pt;height:21.75pt" o:ole="">
+          <v:shape id="_x0000_i1062" type="#_x0000_t75" style="width:28.2pt;height:21.9pt" o:ole="">
             <v:imagedata r:id="rId85" o:title=""/>
           </v:shape>
-          <o:OLEObject Type="Embed" ProgID="Equation.DSMT4" ShapeID="_x0000_i1062" DrawAspect="Content" ObjectID="_1790606413" r:id="rId86"/>
+          <o:OLEObject Type="Embed" ProgID="Equation.DSMT4" ShapeID="_x0000_i1062" DrawAspect="Content" ObjectID="_1790621354" r:id="rId86"/>
         </w:object>
       </w:r>
       <w:r>
@@ -9688,10 +9569,10 @@
           <w:position w:val="-28"/>
         </w:rPr>
         <w:object w:dxaOrig="600" w:dyaOrig="540" w14:anchorId="07693FDA">
-          <v:shape id="_x0000_i1063" type="#_x0000_t75" style="width:28.5pt;height:28.5pt" o:ole="">
+          <v:shape id="_x0000_i1063" type="#_x0000_t75" style="width:28.2pt;height:28.2pt" o:ole="">
             <v:imagedata r:id="rId87" o:title=""/>
           </v:shape>
-          <o:OLEObject Type="Embed" ProgID="Equation.DSMT4" ShapeID="_x0000_i1063" DrawAspect="Content" ObjectID="_1790606414" r:id="rId88"/>
+          <o:OLEObject Type="Embed" ProgID="Equation.DSMT4" ShapeID="_x0000_i1063" DrawAspect="Content" ObjectID="_1790621355" r:id="rId88"/>
         </w:object>
       </w:r>
       <w:r>
@@ -9702,10 +9583,10 @@
           <w:position w:val="-4"/>
         </w:rPr>
         <w:object w:dxaOrig="180" w:dyaOrig="200" w14:anchorId="277AE5ED">
-          <v:shape id="_x0000_i1064" type="#_x0000_t75" style="width:6.75pt;height:6.75pt" o:ole="">
+          <v:shape id="_x0000_i1064" type="#_x0000_t75" style="width:6.9pt;height:6.9pt" o:ole="">
             <v:imagedata r:id="rId89" o:title=""/>
           </v:shape>
-          <o:OLEObject Type="Embed" ProgID="Equation.DSMT4" ShapeID="_x0000_i1064" DrawAspect="Content" ObjectID="_1790606415" r:id="rId90"/>
+          <o:OLEObject Type="Embed" ProgID="Equation.DSMT4" ShapeID="_x0000_i1064" DrawAspect="Content" ObjectID="_1790621356" r:id="rId90"/>
         </w:object>
       </w:r>
       <w:r>
@@ -9725,10 +9606,10 @@
           <w:position w:val="-4"/>
         </w:rPr>
         <w:object w:dxaOrig="180" w:dyaOrig="200" w14:anchorId="52156548">
-          <v:shape id="_x0000_i1065" type="#_x0000_t75" style="width:6.75pt;height:6.75pt" o:ole="">
+          <v:shape id="_x0000_i1065" type="#_x0000_t75" style="width:6.9pt;height:6.9pt" o:ole="">
             <v:imagedata r:id="rId89" o:title=""/>
           </v:shape>
-          <o:OLEObject Type="Embed" ProgID="Equation.DSMT4" ShapeID="_x0000_i1065" DrawAspect="Content" ObjectID="_1790606416" r:id="rId91"/>
+          <o:OLEObject Type="Embed" ProgID="Equation.DSMT4" ShapeID="_x0000_i1065" DrawAspect="Content" ObjectID="_1790621357" r:id="rId91"/>
         </w:object>
       </w:r>
       <w:r>
@@ -9754,10 +9635,10 @@
           <w:position w:val="-12"/>
         </w:rPr>
         <w:object w:dxaOrig="639" w:dyaOrig="380" w14:anchorId="48AC4AC4">
-          <v:shape id="_x0000_i1066" type="#_x0000_t75" style="width:28.5pt;height:21.75pt" o:ole="">
+          <v:shape id="_x0000_i1066" type="#_x0000_t75" style="width:28.2pt;height:21.9pt" o:ole="">
             <v:imagedata r:id="rId92" o:title=""/>
           </v:shape>
-          <o:OLEObject Type="Embed" ProgID="Equation.DSMT4" ShapeID="_x0000_i1066" DrawAspect="Content" ObjectID="_1790606417" r:id="rId93"/>
+          <o:OLEObject Type="Embed" ProgID="Equation.DSMT4" ShapeID="_x0000_i1066" DrawAspect="Content" ObjectID="_1790621358" r:id="rId93"/>
         </w:object>
       </w:r>
       <w:r>
@@ -9768,10 +9649,10 @@
           <w:position w:val="-4"/>
         </w:rPr>
         <w:object w:dxaOrig="180" w:dyaOrig="200" w14:anchorId="1AA77899">
-          <v:shape id="_x0000_i1067" type="#_x0000_t75" style="width:6.75pt;height:6.75pt" o:ole="">
+          <v:shape id="_x0000_i1067" type="#_x0000_t75" style="width:6.9pt;height:6.9pt" o:ole="">
             <v:imagedata r:id="rId94" o:title=""/>
           </v:shape>
-          <o:OLEObject Type="Embed" ProgID="Equation.DSMT4" ShapeID="_x0000_i1067" DrawAspect="Content" ObjectID="_1790606418" r:id="rId95"/>
+          <o:OLEObject Type="Embed" ProgID="Equation.DSMT4" ShapeID="_x0000_i1067" DrawAspect="Content" ObjectID="_1790621359" r:id="rId95"/>
         </w:object>
       </w:r>
       <w:r>
@@ -9791,10 +9672,10 @@
           <w:position w:val="-4"/>
         </w:rPr>
         <w:object w:dxaOrig="180" w:dyaOrig="200" w14:anchorId="5D000234">
-          <v:shape id="_x0000_i1068" type="#_x0000_t75" style="width:6.75pt;height:6.75pt" o:ole="">
+          <v:shape id="_x0000_i1068" type="#_x0000_t75" style="width:6.9pt;height:6.9pt" o:ole="">
             <v:imagedata r:id="rId94" o:title=""/>
           </v:shape>
-          <o:OLEObject Type="Embed" ProgID="Equation.DSMT4" ShapeID="_x0000_i1068" DrawAspect="Content" ObjectID="_1790606419" r:id="rId96"/>
+          <o:OLEObject Type="Embed" ProgID="Equation.DSMT4" ShapeID="_x0000_i1068" DrawAspect="Content" ObjectID="_1790621360" r:id="rId96"/>
         </w:object>
       </w:r>
       <w:r>
@@ -9814,10 +9695,10 @@
           <w:position w:val="-12"/>
         </w:rPr>
         <w:object w:dxaOrig="600" w:dyaOrig="380" w14:anchorId="28BE3CFC">
-          <v:shape id="_x0000_i1069" type="#_x0000_t75" style="width:28.5pt;height:21.75pt" o:ole="">
+          <v:shape id="_x0000_i1069" type="#_x0000_t75" style="width:28.2pt;height:21.9pt" o:ole="">
             <v:imagedata r:id="rId97" o:title=""/>
           </v:shape>
-          <o:OLEObject Type="Embed" ProgID="Equation.DSMT4" ShapeID="_x0000_i1069" DrawAspect="Content" ObjectID="_1790606420" r:id="rId98"/>
+          <o:OLEObject Type="Embed" ProgID="Equation.DSMT4" ShapeID="_x0000_i1069" DrawAspect="Content" ObjectID="_1790621361" r:id="rId98"/>
         </w:object>
       </w:r>
       <w:r>
@@ -9828,10 +9709,10 @@
           <w:position w:val="-4"/>
         </w:rPr>
         <w:object w:dxaOrig="180" w:dyaOrig="200" w14:anchorId="6F8FB75B">
-          <v:shape id="_x0000_i1070" type="#_x0000_t75" style="width:6.75pt;height:6.75pt" o:ole="">
+          <v:shape id="_x0000_i1070" type="#_x0000_t75" style="width:6.9pt;height:6.9pt" o:ole="">
             <v:imagedata r:id="rId89" o:title=""/>
           </v:shape>
-          <o:OLEObject Type="Embed" ProgID="Equation.DSMT4" ShapeID="_x0000_i1070" DrawAspect="Content" ObjectID="_1790606421" r:id="rId99"/>
+          <o:OLEObject Type="Embed" ProgID="Equation.DSMT4" ShapeID="_x0000_i1070" DrawAspect="Content" ObjectID="_1790621362" r:id="rId99"/>
         </w:object>
       </w:r>
       <w:r>
@@ -9863,10 +9744,10 @@
           <w:position w:val="-4"/>
         </w:rPr>
         <w:object w:dxaOrig="180" w:dyaOrig="200" w14:anchorId="3EC8ECB9">
-          <v:shape id="_x0000_i1071" type="#_x0000_t75" style="width:6.75pt;height:6.75pt" o:ole="">
+          <v:shape id="_x0000_i1071" type="#_x0000_t75" style="width:6.9pt;height:6.9pt" o:ole="">
             <v:imagedata r:id="rId89" o:title=""/>
           </v:shape>
-          <o:OLEObject Type="Embed" ProgID="Equation.DSMT4" ShapeID="_x0000_i1071" DrawAspect="Content" ObjectID="_1790606422" r:id="rId100"/>
+          <o:OLEObject Type="Embed" ProgID="Equation.DSMT4" ShapeID="_x0000_i1071" DrawAspect="Content" ObjectID="_1790621363" r:id="rId100"/>
         </w:object>
       </w:r>
       <w:r>
@@ -9892,10 +9773,10 @@
           <w:szCs w:val="22"/>
         </w:rPr>
         <w:object w:dxaOrig="620" w:dyaOrig="380" w14:anchorId="10EE4A49">
-          <v:shape id="_x0000_i1072" type="#_x0000_t75" style="width:28.5pt;height:21.75pt" o:ole="">
+          <v:shape id="_x0000_i1072" type="#_x0000_t75" style="width:28.2pt;height:21.9pt" o:ole="">
             <v:imagedata r:id="rId101" o:title=""/>
           </v:shape>
-          <o:OLEObject Type="Embed" ProgID="Equation.DSMT4" ShapeID="_x0000_i1072" DrawAspect="Content" ObjectID="_1790606423" r:id="rId102"/>
+          <o:OLEObject Type="Embed" ProgID="Equation.DSMT4" ShapeID="_x0000_i1072" DrawAspect="Content" ObjectID="_1790621364" r:id="rId102"/>
         </w:object>
       </w:r>
       <w:r>
@@ -9919,10 +9800,10 @@
           <w:position w:val="-4"/>
         </w:rPr>
         <w:object w:dxaOrig="180" w:dyaOrig="200" w14:anchorId="4E4CAC69">
-          <v:shape id="_x0000_i1073" type="#_x0000_t75" style="width:6.75pt;height:6.75pt" o:ole="">
+          <v:shape id="_x0000_i1073" type="#_x0000_t75" style="width:6.9pt;height:6.9pt" o:ole="">
             <v:imagedata r:id="rId103" o:title=""/>
           </v:shape>
-          <o:OLEObject Type="Embed" ProgID="Equation.DSMT4" ShapeID="_x0000_i1073" DrawAspect="Content" ObjectID="_1790606424" r:id="rId104"/>
+          <o:OLEObject Type="Embed" ProgID="Equation.DSMT4" ShapeID="_x0000_i1073" DrawAspect="Content" ObjectID="_1790621365" r:id="rId104"/>
         </w:object>
       </w:r>
       <w:r>
@@ -9942,10 +9823,10 @@
           <w:position w:val="-4"/>
         </w:rPr>
         <w:object w:dxaOrig="180" w:dyaOrig="200" w14:anchorId="755257B9">
-          <v:shape id="_x0000_i1074" type="#_x0000_t75" style="width:6.75pt;height:6.75pt" o:ole="">
+          <v:shape id="_x0000_i1074" type="#_x0000_t75" style="width:6.9pt;height:6.9pt" o:ole="">
             <v:imagedata r:id="rId89" o:title=""/>
           </v:shape>
-          <o:OLEObject Type="Embed" ProgID="Equation.DSMT4" ShapeID="_x0000_i1074" DrawAspect="Content" ObjectID="_1790606425" r:id="rId105"/>
+          <o:OLEObject Type="Embed" ProgID="Equation.DSMT4" ShapeID="_x0000_i1074" DrawAspect="Content" ObjectID="_1790621366" r:id="rId105"/>
         </w:object>
       </w:r>
       <w:r>
@@ -9994,10 +9875,10 @@
           <w:position w:val="-32"/>
         </w:rPr>
         <w:object w:dxaOrig="1620" w:dyaOrig="900" w14:anchorId="71C978F2">
-          <v:shape id="_x0000_i1075" type="#_x0000_t75" style="width:78.75pt;height:43.5pt" o:ole="">
+          <v:shape id="_x0000_i1075" type="#_x0000_t75" style="width:78.9pt;height:43.8pt" o:ole="">
             <v:imagedata r:id="rId106" o:title=""/>
           </v:shape>
-          <o:OLEObject Type="Embed" ProgID="Equation.DSMT4" ShapeID="_x0000_i1075" DrawAspect="Content" ObjectID="_1790606426" r:id="rId107"/>
+          <o:OLEObject Type="Embed" ProgID="Equation.DSMT4" ShapeID="_x0000_i1075" DrawAspect="Content" ObjectID="_1790621367" r:id="rId107"/>
         </w:object>
       </w:r>
       <w:r>
@@ -10011,10 +9892,10 @@
           <w:position w:val="-32"/>
         </w:rPr>
         <w:object w:dxaOrig="1579" w:dyaOrig="900" w14:anchorId="206AB112">
-          <v:shape id="_x0000_i1076" type="#_x0000_t75" style="width:78.75pt;height:43.5pt" o:ole="">
+          <v:shape id="_x0000_i1076" type="#_x0000_t75" style="width:78.9pt;height:43.8pt" o:ole="">
             <v:imagedata r:id="rId108" o:title=""/>
           </v:shape>
-          <o:OLEObject Type="Embed" ProgID="Equation.DSMT4" ShapeID="_x0000_i1076" DrawAspect="Content" ObjectID="_1790606427" r:id="rId109"/>
+          <o:OLEObject Type="Embed" ProgID="Equation.DSMT4" ShapeID="_x0000_i1076" DrawAspect="Content" ObjectID="_1790621368" r:id="rId109"/>
         </w:object>
       </w:r>
     </w:p>
@@ -10152,10 +10033,10 @@
           <w:position w:val="-4"/>
         </w:rPr>
         <w:object w:dxaOrig="180" w:dyaOrig="200" w14:anchorId="1AEBD817">
-          <v:shape id="_x0000_i1077" type="#_x0000_t75" style="width:6.75pt;height:6.75pt" o:ole="">
+          <v:shape id="_x0000_i1077" type="#_x0000_t75" style="width:6.9pt;height:6.9pt" o:ole="">
             <v:imagedata r:id="rId89" o:title=""/>
           </v:shape>
-          <o:OLEObject Type="Embed" ProgID="Equation.DSMT4" ShapeID="_x0000_i1077" DrawAspect="Content" ObjectID="_1790606428" r:id="rId110"/>
+          <o:OLEObject Type="Embed" ProgID="Equation.DSMT4" ShapeID="_x0000_i1077" DrawAspect="Content" ObjectID="_1790621369" r:id="rId110"/>
         </w:object>
       </w:r>
       <w:r>
@@ -10181,10 +10062,10 @@
           <w:position w:val="-4"/>
         </w:rPr>
         <w:object w:dxaOrig="180" w:dyaOrig="200" w14:anchorId="305A4BBF">
-          <v:shape id="_x0000_i1078" type="#_x0000_t75" style="width:6.75pt;height:6.75pt" o:ole="">
+          <v:shape id="_x0000_i1078" type="#_x0000_t75" style="width:6.9pt;height:6.9pt" o:ole="">
             <v:imagedata r:id="rId94" o:title=""/>
           </v:shape>
-          <o:OLEObject Type="Embed" ProgID="Equation.DSMT4" ShapeID="_x0000_i1078" DrawAspect="Content" ObjectID="_1790606429" r:id="rId111"/>
+          <o:OLEObject Type="Embed" ProgID="Equation.DSMT4" ShapeID="_x0000_i1078" DrawAspect="Content" ObjectID="_1790621370" r:id="rId111"/>
         </w:object>
       </w:r>
       <w:r>
@@ -10207,10 +10088,10 @@
           <w:position w:val="-4"/>
         </w:rPr>
         <w:object w:dxaOrig="180" w:dyaOrig="200" w14:anchorId="2549049F">
-          <v:shape id="_x0000_i1079" type="#_x0000_t75" style="width:6.75pt;height:6.75pt" o:ole="">
+          <v:shape id="_x0000_i1079" type="#_x0000_t75" style="width:6.9pt;height:6.9pt" o:ole="">
             <v:imagedata r:id="rId89" o:title=""/>
           </v:shape>
-          <o:OLEObject Type="Embed" ProgID="Equation.DSMT4" ShapeID="_x0000_i1079" DrawAspect="Content" ObjectID="_1790606430" r:id="rId112"/>
+          <o:OLEObject Type="Embed" ProgID="Equation.DSMT4" ShapeID="_x0000_i1079" DrawAspect="Content" ObjectID="_1790621371" r:id="rId112"/>
         </w:object>
       </w:r>
       <w:r>
@@ -10250,10 +10131,10 @@
           <w:position w:val="-4"/>
         </w:rPr>
         <w:object w:dxaOrig="180" w:dyaOrig="200" w14:anchorId="7C9502C5">
-          <v:shape id="_x0000_i1080" type="#_x0000_t75" style="width:6.75pt;height:14.25pt" o:ole="">
+          <v:shape id="_x0000_i1080" type="#_x0000_t75" style="width:6.9pt;height:14.4pt" o:ole="">
             <v:imagedata r:id="rId113" o:title=""/>
           </v:shape>
-          <o:OLEObject Type="Embed" ProgID="Equation.DSMT4" ShapeID="_x0000_i1080" DrawAspect="Content" ObjectID="_1790606431" r:id="rId114"/>
+          <o:OLEObject Type="Embed" ProgID="Equation.DSMT4" ShapeID="_x0000_i1080" DrawAspect="Content" ObjectID="_1790621372" r:id="rId114"/>
         </w:object>
       </w:r>
       <w:r>
@@ -10279,10 +10160,10 @@
           <w:position w:val="-4"/>
         </w:rPr>
         <w:object w:dxaOrig="180" w:dyaOrig="200" w14:anchorId="3FF8AF0D">
-          <v:shape id="_x0000_i1081" type="#_x0000_t75" style="width:6.75pt;height:14.25pt" o:ole="">
+          <v:shape id="_x0000_i1081" type="#_x0000_t75" style="width:6.9pt;height:14.4pt" o:ole="">
             <v:imagedata r:id="rId113" o:title=""/>
           </v:shape>
-          <o:OLEObject Type="Embed" ProgID="Equation.DSMT4" ShapeID="_x0000_i1081" DrawAspect="Content" ObjectID="_1790606432" r:id="rId115"/>
+          <o:OLEObject Type="Embed" ProgID="Equation.DSMT4" ShapeID="_x0000_i1081" DrawAspect="Content" ObjectID="_1790621373" r:id="rId115"/>
         </w:object>
       </w:r>
       <w:r>
@@ -10302,10 +10183,10 @@
           <w:position w:val="-4"/>
         </w:rPr>
         <w:object w:dxaOrig="180" w:dyaOrig="200" w14:anchorId="51661D32">
-          <v:shape id="_x0000_i1082" type="#_x0000_t75" style="width:6.75pt;height:14.25pt" o:ole="">
+          <v:shape id="_x0000_i1082" type="#_x0000_t75" style="width:6.9pt;height:14.4pt" o:ole="">
             <v:imagedata r:id="rId113" o:title=""/>
           </v:shape>
-          <o:OLEObject Type="Embed" ProgID="Equation.DSMT4" ShapeID="_x0000_i1082" DrawAspect="Content" ObjectID="_1790606433" r:id="rId116"/>
+          <o:OLEObject Type="Embed" ProgID="Equation.DSMT4" ShapeID="_x0000_i1082" DrawAspect="Content" ObjectID="_1790621374" r:id="rId116"/>
         </w:object>
       </w:r>
       <w:r>
@@ -10360,10 +10241,10 @@
           <w:position w:val="-4"/>
         </w:rPr>
         <w:object w:dxaOrig="180" w:dyaOrig="200" w14:anchorId="453AE320">
-          <v:shape id="_x0000_i1083" type="#_x0000_t75" style="width:6.75pt;height:6.75pt" o:ole="">
+          <v:shape id="_x0000_i1083" type="#_x0000_t75" style="width:6.9pt;height:6.9pt" o:ole="">
             <v:imagedata r:id="rId89" o:title=""/>
           </v:shape>
-          <o:OLEObject Type="Embed" ProgID="Equation.DSMT4" ShapeID="_x0000_i1083" DrawAspect="Content" ObjectID="_1790606434" r:id="rId117"/>
+          <o:OLEObject Type="Embed" ProgID="Equation.DSMT4" ShapeID="_x0000_i1083" DrawAspect="Content" ObjectID="_1790621375" r:id="rId117"/>
         </w:object>
       </w:r>
       <w:r>
@@ -10451,10 +10332,10 @@
           <w:position w:val="-4"/>
         </w:rPr>
         <w:object w:dxaOrig="180" w:dyaOrig="200" w14:anchorId="106CE2A9">
-          <v:shape id="_x0000_i1084" type="#_x0000_t75" style="width:6.75pt;height:14.25pt" o:ole="">
+          <v:shape id="_x0000_i1084" type="#_x0000_t75" style="width:6.9pt;height:14.4pt" o:ole="">
             <v:imagedata r:id="rId118" o:title=""/>
           </v:shape>
-          <o:OLEObject Type="Embed" ProgID="Equation.DSMT4" ShapeID="_x0000_i1084" DrawAspect="Content" ObjectID="_1790606435" r:id="rId119"/>
+          <o:OLEObject Type="Embed" ProgID="Equation.DSMT4" ShapeID="_x0000_i1084" DrawAspect="Content" ObjectID="_1790621376" r:id="rId119"/>
         </w:object>
       </w:r>
       <w:r>
@@ -10465,10 +10346,10 @@
           <w:position w:val="-4"/>
         </w:rPr>
         <w:object w:dxaOrig="180" w:dyaOrig="200" w14:anchorId="49B02E66">
-          <v:shape id="_x0000_i1085" type="#_x0000_t75" style="width:6.75pt;height:14.25pt" o:ole="">
+          <v:shape id="_x0000_i1085" type="#_x0000_t75" style="width:6.9pt;height:14.4pt" o:ole="">
             <v:imagedata r:id="rId118" o:title=""/>
           </v:shape>
-          <o:OLEObject Type="Embed" ProgID="Equation.DSMT4" ShapeID="_x0000_i1085" DrawAspect="Content" ObjectID="_1790606436" r:id="rId120"/>
+          <o:OLEObject Type="Embed" ProgID="Equation.DSMT4" ShapeID="_x0000_i1085" DrawAspect="Content" ObjectID="_1790621377" r:id="rId120"/>
         </w:object>
       </w:r>
       <w:r>
@@ -10479,10 +10360,10 @@
           <w:position w:val="-4"/>
         </w:rPr>
         <w:object w:dxaOrig="180" w:dyaOrig="200" w14:anchorId="74A0C2EF">
-          <v:shape id="_x0000_i1086" type="#_x0000_t75" style="width:6.75pt;height:14.25pt" o:ole="">
+          <v:shape id="_x0000_i1086" type="#_x0000_t75" style="width:6.9pt;height:14.4pt" o:ole="">
             <v:imagedata r:id="rId113" o:title=""/>
           </v:shape>
-          <o:OLEObject Type="Embed" ProgID="Equation.DSMT4" ShapeID="_x0000_i1086" DrawAspect="Content" ObjectID="_1790606437" r:id="rId121"/>
+          <o:OLEObject Type="Embed" ProgID="Equation.DSMT4" ShapeID="_x0000_i1086" DrawAspect="Content" ObjectID="_1790621378" r:id="rId121"/>
         </w:object>
       </w:r>
       <w:r>
@@ -10499,10 +10380,10 @@
           <w:position w:val="-4"/>
         </w:rPr>
         <w:object w:dxaOrig="180" w:dyaOrig="200" w14:anchorId="12FDA14E">
-          <v:shape id="_x0000_i1087" type="#_x0000_t75" style="width:6.75pt;height:14.25pt" o:ole="">
+          <v:shape id="_x0000_i1087" type="#_x0000_t75" style="width:6.9pt;height:14.4pt" o:ole="">
             <v:imagedata r:id="rId118" o:title=""/>
           </v:shape>
-          <o:OLEObject Type="Embed" ProgID="Equation.DSMT4" ShapeID="_x0000_i1087" DrawAspect="Content" ObjectID="_1790606438" r:id="rId122"/>
+          <o:OLEObject Type="Embed" ProgID="Equation.DSMT4" ShapeID="_x0000_i1087" DrawAspect="Content" ObjectID="_1790621379" r:id="rId122"/>
         </w:object>
       </w:r>
       <w:r>
@@ -10513,10 +10394,10 @@
           <w:position w:val="-4"/>
         </w:rPr>
         <w:object w:dxaOrig="180" w:dyaOrig="200" w14:anchorId="47FDB6CE">
-          <v:shape id="_x0000_i1088" type="#_x0000_t75" style="width:6.75pt;height:14.25pt" o:ole="">
+          <v:shape id="_x0000_i1088" type="#_x0000_t75" style="width:6.9pt;height:14.4pt" o:ole="">
             <v:imagedata r:id="rId113" o:title=""/>
           </v:shape>
-          <o:OLEObject Type="Embed" ProgID="Equation.DSMT4" ShapeID="_x0000_i1088" DrawAspect="Content" ObjectID="_1790606439" r:id="rId123"/>
+          <o:OLEObject Type="Embed" ProgID="Equation.DSMT4" ShapeID="_x0000_i1088" DrawAspect="Content" ObjectID="_1790621380" r:id="rId123"/>
         </w:object>
       </w:r>
       <w:r>
@@ -10527,10 +10408,10 @@
           <w:position w:val="-4"/>
         </w:rPr>
         <w:object w:dxaOrig="180" w:dyaOrig="200" w14:anchorId="71915CDB">
-          <v:shape id="_x0000_i1089" type="#_x0000_t75" style="width:6.75pt;height:14.25pt" o:ole="">
+          <v:shape id="_x0000_i1089" type="#_x0000_t75" style="width:6.9pt;height:14.4pt" o:ole="">
             <v:imagedata r:id="rId118" o:title=""/>
           </v:shape>
-          <o:OLEObject Type="Embed" ProgID="Equation.DSMT4" ShapeID="_x0000_i1089" DrawAspect="Content" ObjectID="_1790606440" r:id="rId124"/>
+          <o:OLEObject Type="Embed" ProgID="Equation.DSMT4" ShapeID="_x0000_i1089" DrawAspect="Content" ObjectID="_1790621381" r:id="rId124"/>
         </w:object>
       </w:r>
       <w:r>
@@ -10550,10 +10431,10 @@
           <w:position w:val="-4"/>
         </w:rPr>
         <w:object w:dxaOrig="180" w:dyaOrig="200" w14:anchorId="4457DE47">
-          <v:shape id="_x0000_i1090" type="#_x0000_t75" style="width:6.75pt;height:14.25pt" o:ole="">
+          <v:shape id="_x0000_i1090" type="#_x0000_t75" style="width:6.9pt;height:14.4pt" o:ole="">
             <v:imagedata r:id="rId118" o:title=""/>
           </v:shape>
-          <o:OLEObject Type="Embed" ProgID="Equation.DSMT4" ShapeID="_x0000_i1090" DrawAspect="Content" ObjectID="_1790606441" r:id="rId125"/>
+          <o:OLEObject Type="Embed" ProgID="Equation.DSMT4" ShapeID="_x0000_i1090" DrawAspect="Content" ObjectID="_1790621382" r:id="rId125"/>
         </w:object>
       </w:r>
       <w:r>
@@ -10612,10 +10493,10 @@
           <w:position w:val="-4"/>
         </w:rPr>
         <w:object w:dxaOrig="180" w:dyaOrig="200" w14:anchorId="26E8CA12">
-          <v:shape id="_x0000_i1091" type="#_x0000_t75" style="width:6.75pt;height:14.25pt" o:ole="">
+          <v:shape id="_x0000_i1091" type="#_x0000_t75" style="width:6.9pt;height:14.4pt" o:ole="">
             <v:imagedata r:id="rId118" o:title=""/>
           </v:shape>
-          <o:OLEObject Type="Embed" ProgID="Equation.DSMT4" ShapeID="_x0000_i1091" DrawAspect="Content" ObjectID="_1790606442" r:id="rId126"/>
+          <o:OLEObject Type="Embed" ProgID="Equation.DSMT4" ShapeID="_x0000_i1091" DrawAspect="Content" ObjectID="_1790621383" r:id="rId126"/>
         </w:object>
       </w:r>
       <w:r>
@@ -10626,10 +10507,10 @@
           <w:position w:val="-4"/>
         </w:rPr>
         <w:object w:dxaOrig="180" w:dyaOrig="200" w14:anchorId="4B9CDD12">
-          <v:shape id="_x0000_i1092" type="#_x0000_t75" style="width:6.75pt;height:14.25pt" o:ole="">
+          <v:shape id="_x0000_i1092" type="#_x0000_t75" style="width:6.9pt;height:14.4pt" o:ole="">
             <v:imagedata r:id="rId118" o:title=""/>
           </v:shape>
-          <o:OLEObject Type="Embed" ProgID="Equation.DSMT4" ShapeID="_x0000_i1092" DrawAspect="Content" ObjectID="_1790606443" r:id="rId127"/>
+          <o:OLEObject Type="Embed" ProgID="Equation.DSMT4" ShapeID="_x0000_i1092" DrawAspect="Content" ObjectID="_1790621384" r:id="rId127"/>
         </w:object>
       </w:r>
       <w:r>
@@ -10640,10 +10521,10 @@
           <w:position w:val="-4"/>
         </w:rPr>
         <w:object w:dxaOrig="180" w:dyaOrig="200" w14:anchorId="5BD9CEC8">
-          <v:shape id="_x0000_i1093" type="#_x0000_t75" style="width:6.75pt;height:14.25pt" o:ole="">
+          <v:shape id="_x0000_i1093" type="#_x0000_t75" style="width:6.9pt;height:14.4pt" o:ole="">
             <v:imagedata r:id="rId113" o:title=""/>
           </v:shape>
-          <o:OLEObject Type="Embed" ProgID="Equation.DSMT4" ShapeID="_x0000_i1093" DrawAspect="Content" ObjectID="_1790606444" r:id="rId128"/>
+          <o:OLEObject Type="Embed" ProgID="Equation.DSMT4" ShapeID="_x0000_i1093" DrawAspect="Content" ObjectID="_1790621385" r:id="rId128"/>
         </w:object>
       </w:r>
       <w:r>
@@ -10654,10 +10535,10 @@
           <w:position w:val="-4"/>
         </w:rPr>
         <w:object w:dxaOrig="180" w:dyaOrig="200" w14:anchorId="4DDEC74A">
-          <v:shape id="_x0000_i1094" type="#_x0000_t75" style="width:6.75pt;height:14.25pt" o:ole="">
+          <v:shape id="_x0000_i1094" type="#_x0000_t75" style="width:6.9pt;height:14.4pt" o:ole="">
             <v:imagedata r:id="rId118" o:title=""/>
           </v:shape>
-          <o:OLEObject Type="Embed" ProgID="Equation.DSMT4" ShapeID="_x0000_i1094" DrawAspect="Content" ObjectID="_1790606445" r:id="rId129"/>
+          <o:OLEObject Type="Embed" ProgID="Equation.DSMT4" ShapeID="_x0000_i1094" DrawAspect="Content" ObjectID="_1790621386" r:id="rId129"/>
         </w:object>
       </w:r>
       <w:r>
@@ -10668,10 +10549,10 @@
           <w:position w:val="-4"/>
         </w:rPr>
         <w:object w:dxaOrig="180" w:dyaOrig="200" w14:anchorId="76904CA7">
-          <v:shape id="_x0000_i1095" type="#_x0000_t75" style="width:6.75pt;height:14.25pt" o:ole="">
+          <v:shape id="_x0000_i1095" type="#_x0000_t75" style="width:6.9pt;height:14.4pt" o:ole="">
             <v:imagedata r:id="rId113" o:title=""/>
           </v:shape>
-          <o:OLEObject Type="Embed" ProgID="Equation.DSMT4" ShapeID="_x0000_i1095" DrawAspect="Content" ObjectID="_1790606446" r:id="rId130"/>
+          <o:OLEObject Type="Embed" ProgID="Equation.DSMT4" ShapeID="_x0000_i1095" DrawAspect="Content" ObjectID="_1790621387" r:id="rId130"/>
         </w:object>
       </w:r>
       <w:r>
@@ -10682,10 +10563,10 @@
           <w:position w:val="-4"/>
         </w:rPr>
         <w:object w:dxaOrig="180" w:dyaOrig="200" w14:anchorId="18D99CA7">
-          <v:shape id="_x0000_i1096" type="#_x0000_t75" style="width:6.75pt;height:14.25pt" o:ole="">
+          <v:shape id="_x0000_i1096" type="#_x0000_t75" style="width:6.9pt;height:14.4pt" o:ole="">
             <v:imagedata r:id="rId118" o:title=""/>
           </v:shape>
-          <o:OLEObject Type="Embed" ProgID="Equation.DSMT4" ShapeID="_x0000_i1096" DrawAspect="Content" ObjectID="_1790606447" r:id="rId131"/>
+          <o:OLEObject Type="Embed" ProgID="Equation.DSMT4" ShapeID="_x0000_i1096" DrawAspect="Content" ObjectID="_1790621388" r:id="rId131"/>
         </w:object>
       </w:r>
       <w:r>
@@ -10699,10 +10580,10 @@
           <w:position w:val="-4"/>
         </w:rPr>
         <w:object w:dxaOrig="180" w:dyaOrig="200" w14:anchorId="6DFCBD15">
-          <v:shape id="_x0000_i1097" type="#_x0000_t75" style="width:6.75pt;height:14.25pt" o:ole="">
+          <v:shape id="_x0000_i1097" type="#_x0000_t75" style="width:6.9pt;height:14.4pt" o:ole="">
             <v:imagedata r:id="rId113" o:title=""/>
           </v:shape>
-          <o:OLEObject Type="Embed" ProgID="Equation.DSMT4" ShapeID="_x0000_i1097" DrawAspect="Content" ObjectID="_1790606448" r:id="rId132"/>
+          <o:OLEObject Type="Embed" ProgID="Equation.DSMT4" ShapeID="_x0000_i1097" DrawAspect="Content" ObjectID="_1790621389" r:id="rId132"/>
         </w:object>
       </w:r>
       <w:r>
@@ -10736,10 +10617,10 @@
           <w:position w:val="-30"/>
         </w:rPr>
         <w:object w:dxaOrig="2400" w:dyaOrig="720" w14:anchorId="7B372E52">
-          <v:shape id="_x0000_i1098" type="#_x0000_t75" style="width:122.25pt;height:36pt" o:ole="">
+          <v:shape id="_x0000_i1098" type="#_x0000_t75" style="width:122.1pt;height:36.3pt" o:ole="">
             <v:imagedata r:id="rId133" o:title=""/>
           </v:shape>
-          <o:OLEObject Type="Embed" ProgID="Equation.DSMT4" ShapeID="_x0000_i1098" DrawAspect="Content" ObjectID="_1790606449" r:id="rId134"/>
+          <o:OLEObject Type="Embed" ProgID="Equation.DSMT4" ShapeID="_x0000_i1098" DrawAspect="Content" ObjectID="_1790621390" r:id="rId134"/>
         </w:object>
       </w:r>
     </w:p>
@@ -10753,10 +10634,10 @@
           <w:position w:val="-32"/>
         </w:rPr>
         <w:object w:dxaOrig="3739" w:dyaOrig="900" w14:anchorId="3CBC850B">
-          <v:shape id="_x0000_i1099" type="#_x0000_t75" style="width:187.5pt;height:43.5pt" o:ole="">
+          <v:shape id="_x0000_i1099" type="#_x0000_t75" style="width:187.8pt;height:43.8pt" o:ole="">
             <v:imagedata r:id="rId135" o:title=""/>
           </v:shape>
-          <o:OLEObject Type="Embed" ProgID="Equation.DSMT4" ShapeID="_x0000_i1099" DrawAspect="Content" ObjectID="_1790606450" r:id="rId136"/>
+          <o:OLEObject Type="Embed" ProgID="Equation.DSMT4" ShapeID="_x0000_i1099" DrawAspect="Content" ObjectID="_1790621391" r:id="rId136"/>
         </w:object>
       </w:r>
     </w:p>
@@ -10770,10 +10651,10 @@
           <w:position w:val="-32"/>
         </w:rPr>
         <w:object w:dxaOrig="3840" w:dyaOrig="900" w14:anchorId="49CCCFC2">
-          <v:shape id="_x0000_i1100" type="#_x0000_t75" style="width:195pt;height:43.5pt" o:ole="">
+          <v:shape id="_x0000_i1100" type="#_x0000_t75" style="width:195.25pt;height:43.8pt" o:ole="">
             <v:imagedata r:id="rId137" o:title=""/>
           </v:shape>
-          <o:OLEObject Type="Embed" ProgID="Equation.DSMT4" ShapeID="_x0000_i1100" DrawAspect="Content" ObjectID="_1790606451" r:id="rId138"/>
+          <o:OLEObject Type="Embed" ProgID="Equation.DSMT4" ShapeID="_x0000_i1100" DrawAspect="Content" ObjectID="_1790621392" r:id="rId138"/>
         </w:object>
       </w:r>
     </w:p>
@@ -10798,10 +10679,10 @@
           <w:position w:val="-30"/>
         </w:rPr>
         <w:object w:dxaOrig="4320" w:dyaOrig="720" w14:anchorId="5F58233A">
-          <v:shape id="_x0000_i1101" type="#_x0000_t75" style="width:3in;height:36pt" o:ole="">
+          <v:shape id="_x0000_i1101" type="#_x0000_t75" style="width:3in;height:36.3pt" o:ole="">
             <v:imagedata r:id="rId139" o:title=""/>
           </v:shape>
-          <o:OLEObject Type="Embed" ProgID="Equation.DSMT4" ShapeID="_x0000_i1101" DrawAspect="Content" ObjectID="_1790606452" r:id="rId140"/>
+          <o:OLEObject Type="Embed" ProgID="Equation.DSMT4" ShapeID="_x0000_i1101" DrawAspect="Content" ObjectID="_1790621393" r:id="rId140"/>
         </w:object>
       </w:r>
     </w:p>
@@ -10815,10 +10696,10 @@
           <w:position w:val="-30"/>
         </w:rPr>
         <w:object w:dxaOrig="4380" w:dyaOrig="720" w14:anchorId="59539643">
-          <v:shape id="_x0000_i1102" type="#_x0000_t75" style="width:222.75pt;height:36pt" o:ole="">
+          <v:shape id="_x0000_i1102" type="#_x0000_t75" style="width:222.9pt;height:36.3pt" o:ole="">
             <v:imagedata r:id="rId141" o:title=""/>
           </v:shape>
-          <o:OLEObject Type="Embed" ProgID="Equation.DSMT4" ShapeID="_x0000_i1102" DrawAspect="Content" ObjectID="_1790606453" r:id="rId142"/>
+          <o:OLEObject Type="Embed" ProgID="Equation.DSMT4" ShapeID="_x0000_i1102" DrawAspect="Content" ObjectID="_1790621394" r:id="rId142"/>
         </w:object>
       </w:r>
     </w:p>
@@ -10832,10 +10713,10 @@
           <w:position w:val="-30"/>
         </w:rPr>
         <w:object w:dxaOrig="5480" w:dyaOrig="720" w14:anchorId="041DFB56">
-          <v:shape id="_x0000_i1103" type="#_x0000_t75" style="width:273.75pt;height:36pt" o:ole="">
+          <v:shape id="_x0000_i1103" type="#_x0000_t75" style="width:273.6pt;height:36.3pt" o:ole="">
             <v:imagedata r:id="rId143" o:title=""/>
           </v:shape>
-          <o:OLEObject Type="Embed" ProgID="Equation.DSMT4" ShapeID="_x0000_i1103" DrawAspect="Content" ObjectID="_1790606454" r:id="rId144"/>
+          <o:OLEObject Type="Embed" ProgID="Equation.DSMT4" ShapeID="_x0000_i1103" DrawAspect="Content" ObjectID="_1790621395" r:id="rId144"/>
         </w:object>
       </w:r>
     </w:p>
@@ -10849,10 +10730,10 @@
           <w:position w:val="-30"/>
         </w:rPr>
         <w:object w:dxaOrig="5580" w:dyaOrig="720" w14:anchorId="00918391">
-          <v:shape id="_x0000_i1104" type="#_x0000_t75" style="width:281.25pt;height:36pt" o:ole="">
+          <v:shape id="_x0000_i1104" type="#_x0000_t75" style="width:281.1pt;height:36.3pt" o:ole="">
             <v:imagedata r:id="rId145" o:title=""/>
           </v:shape>
-          <o:OLEObject Type="Embed" ProgID="Equation.DSMT4" ShapeID="_x0000_i1104" DrawAspect="Content" ObjectID="_1790606455" r:id="rId146"/>
+          <o:OLEObject Type="Embed" ProgID="Equation.DSMT4" ShapeID="_x0000_i1104" DrawAspect="Content" ObjectID="_1790621396" r:id="rId146"/>
         </w:object>
       </w:r>
     </w:p>
@@ -10874,10 +10755,10 @@
           <w:position w:val="-24"/>
         </w:rPr>
         <w:object w:dxaOrig="4920" w:dyaOrig="620" w14:anchorId="40475C76">
-          <v:shape id="_x0000_i1105" type="#_x0000_t75" style="width:244.5pt;height:28.5pt" o:ole="">
+          <v:shape id="_x0000_i1105" type="#_x0000_t75" style="width:244.8pt;height:28.2pt" o:ole="">
             <v:imagedata r:id="rId147" o:title=""/>
           </v:shape>
-          <o:OLEObject Type="Embed" ProgID="Equation.DSMT4" ShapeID="_x0000_i1105" DrawAspect="Content" ObjectID="_1790606456" r:id="rId148"/>
+          <o:OLEObject Type="Embed" ProgID="Equation.DSMT4" ShapeID="_x0000_i1105" DrawAspect="Content" ObjectID="_1790621397" r:id="rId148"/>
         </w:object>
       </w:r>
       <w:r>
@@ -10888,11 +10769,11 @@
       <w:pPr>
         <w:pStyle w:val="cmuc11"/>
       </w:pPr>
-      <w:bookmarkStart w:id="145" w:name="_Toc178106182"/>
+      <w:bookmarkStart w:id="144" w:name="_Toc178106182"/>
       <w:r>
         <w:t>Xác định thông số cơ bản của bộ truyền</w:t>
       </w:r>
-      <w:bookmarkEnd w:id="145"/>
+      <w:bookmarkEnd w:id="144"/>
       <w:r>
         <w:t xml:space="preserve"> </w:t>
       </w:r>
@@ -10920,10 +10801,10 @@
           <w:position w:val="-32"/>
         </w:rPr>
         <w:object w:dxaOrig="3379" w:dyaOrig="780" w14:anchorId="7BD60FDA">
-          <v:shape id="_x0000_i1106" type="#_x0000_t75" style="width:165.75pt;height:36pt" o:ole="">
+          <v:shape id="_x0000_i1106" type="#_x0000_t75" style="width:165.9pt;height:35.7pt" o:ole="">
             <v:imagedata r:id="rId149" o:title=""/>
           </v:shape>
-          <o:OLEObject Type="Embed" ProgID="Equation.DSMT4" ShapeID="_x0000_i1106" DrawAspect="Content" ObjectID="_1790606457" r:id="rId150"/>
+          <o:OLEObject Type="Embed" ProgID="Equation.DSMT4" ShapeID="_x0000_i1106" DrawAspect="Content" ObjectID="_1790621398" r:id="rId150"/>
         </w:object>
       </w:r>
     </w:p>
@@ -10985,10 +10866,10 @@
           <w:position w:val="-12"/>
         </w:rPr>
         <w:object w:dxaOrig="380" w:dyaOrig="360" w14:anchorId="28C9B338">
-          <v:shape id="_x0000_i1107" type="#_x0000_t75" style="width:21.75pt;height:21.75pt" o:ole="">
+          <v:shape id="_x0000_i1107" type="#_x0000_t75" style="width:21.9pt;height:21.9pt" o:ole="">
             <v:imagedata r:id="rId151" o:title=""/>
           </v:shape>
-          <o:OLEObject Type="Embed" ProgID="Equation.DSMT4" ShapeID="_x0000_i1107" DrawAspect="Content" ObjectID="_1790606458" r:id="rId152"/>
+          <o:OLEObject Type="Embed" ProgID="Equation.DSMT4" ShapeID="_x0000_i1107" DrawAspect="Content" ObjectID="_1790621399" r:id="rId152"/>
         </w:object>
       </w:r>
       <w:r>
@@ -11016,10 +10897,10 @@
           <w:position w:val="-12"/>
         </w:rPr>
         <w:object w:dxaOrig="5420" w:dyaOrig="360" w14:anchorId="074D2DDA">
-          <v:shape id="_x0000_i1108" type="#_x0000_t75" style="width:273.75pt;height:21.75pt" o:ole="">
+          <v:shape id="_x0000_i1108" type="#_x0000_t75" style="width:273.6pt;height:21.9pt" o:ole="">
             <v:imagedata r:id="rId153" o:title=""/>
           </v:shape>
-          <o:OLEObject Type="Embed" ProgID="Equation.DSMT4" ShapeID="_x0000_i1108" DrawAspect="Content" ObjectID="_1790606459" r:id="rId154"/>
+          <o:OLEObject Type="Embed" ProgID="Equation.DSMT4" ShapeID="_x0000_i1108" DrawAspect="Content" ObjectID="_1790621400" r:id="rId154"/>
         </w:object>
       </w:r>
       <w:r>
@@ -11033,10 +10914,10 @@
           <w:position w:val="-12"/>
         </w:rPr>
         <w:object w:dxaOrig="380" w:dyaOrig="360" w14:anchorId="5F586C6D">
-          <v:shape id="_x0000_i1109" type="#_x0000_t75" style="width:21.75pt;height:21.75pt" o:ole="">
+          <v:shape id="_x0000_i1109" type="#_x0000_t75" style="width:21.9pt;height:21.9pt" o:ole="">
             <v:imagedata r:id="rId155" o:title=""/>
           </v:shape>
-          <o:OLEObject Type="Embed" ProgID="Equation.DSMT4" ShapeID="_x0000_i1109" DrawAspect="Content" ObjectID="_1790606460" r:id="rId156"/>
+          <o:OLEObject Type="Embed" ProgID="Equation.DSMT4" ShapeID="_x0000_i1109" DrawAspect="Content" ObjectID="_1790621401" r:id="rId156"/>
         </w:object>
       </w:r>
       <w:r>
@@ -11058,10 +10939,10 @@
           <w:position w:val="-14"/>
         </w:rPr>
         <w:object w:dxaOrig="480" w:dyaOrig="380" w14:anchorId="24F9ABBD">
-          <v:shape id="_x0000_i1110" type="#_x0000_t75" style="width:21.75pt;height:21.75pt" o:ole="">
+          <v:shape id="_x0000_i1110" type="#_x0000_t75" style="width:21.9pt;height:21.9pt" o:ole="">
             <v:imagedata r:id="rId157" o:title=""/>
           </v:shape>
-          <o:OLEObject Type="Embed" ProgID="Equation.DSMT4" ShapeID="_x0000_i1110" DrawAspect="Content" ObjectID="_1790606461" r:id="rId158"/>
+          <o:OLEObject Type="Embed" ProgID="Equation.DSMT4" ShapeID="_x0000_i1110" DrawAspect="Content" ObjectID="_1790621402" r:id="rId158"/>
         </w:object>
       </w:r>
       <w:r>
@@ -11090,10 +10971,10 @@
           <w:position w:val="-14"/>
         </w:rPr>
         <w:object w:dxaOrig="480" w:dyaOrig="380" w14:anchorId="5F66CD12">
-          <v:shape id="_x0000_i1111" type="#_x0000_t75" style="width:21.75pt;height:21.75pt" o:ole="">
+          <v:shape id="_x0000_i1111" type="#_x0000_t75" style="width:21.9pt;height:21.9pt" o:ole="">
             <v:imagedata r:id="rId157" o:title=""/>
           </v:shape>
-          <o:OLEObject Type="Embed" ProgID="Equation.DSMT4" ShapeID="_x0000_i1111" DrawAspect="Content" ObjectID="_1790606462" r:id="rId159"/>
+          <o:OLEObject Type="Embed" ProgID="Equation.DSMT4" ShapeID="_x0000_i1111" DrawAspect="Content" ObjectID="_1790621403" r:id="rId159"/>
         </w:object>
       </w:r>
       <w:r>
@@ -11129,10 +11010,10 @@
           <w:position w:val="-32"/>
         </w:rPr>
         <w:object w:dxaOrig="7839" w:dyaOrig="780" w14:anchorId="2B6A825D">
-          <v:shape id="_x0000_i1112" type="#_x0000_t75" style="width:388.5pt;height:36pt" o:ole="">
+          <v:shape id="_x0000_i1112" type="#_x0000_t75" style="width:388.2pt;height:35.7pt" o:ole="">
             <v:imagedata r:id="rId160" o:title=""/>
           </v:shape>
-          <o:OLEObject Type="Embed" ProgID="Equation.DSMT4" ShapeID="_x0000_i1112" DrawAspect="Content" ObjectID="_1790606463" r:id="rId161"/>
+          <o:OLEObject Type="Embed" ProgID="Equation.DSMT4" ShapeID="_x0000_i1112" DrawAspect="Content" ObjectID="_1790621404" r:id="rId161"/>
         </w:object>
       </w:r>
     </w:p>
@@ -11151,10 +11032,10 @@
           <w:position w:val="-12"/>
         </w:rPr>
         <w:object w:dxaOrig="300" w:dyaOrig="360" w14:anchorId="6D22A0D6">
-          <v:shape id="_x0000_i1113" type="#_x0000_t75" style="width:14.25pt;height:21.75pt" o:ole="">
+          <v:shape id="_x0000_i1113" type="#_x0000_t75" style="width:14.4pt;height:21.9pt" o:ole="">
             <v:imagedata r:id="rId162" o:title=""/>
           </v:shape>
-          <o:OLEObject Type="Embed" ProgID="Equation.DSMT4" ShapeID="_x0000_i1113" DrawAspect="Content" ObjectID="_1790606464" r:id="rId163"/>
+          <o:OLEObject Type="Embed" ProgID="Equation.DSMT4" ShapeID="_x0000_i1113" DrawAspect="Content" ObjectID="_1790621405" r:id="rId163"/>
         </w:object>
       </w:r>
       <w:r>
@@ -11196,10 +11077,10 @@
           <w:position w:val="-32"/>
         </w:rPr>
         <w:object w:dxaOrig="7360" w:dyaOrig="780" w14:anchorId="3CAF769C">
-          <v:shape id="_x0000_i1114" type="#_x0000_t75" style="width:367.5pt;height:36pt" o:ole="">
+          <v:shape id="_x0000_i1114" type="#_x0000_t75" style="width:367.5pt;height:35.7pt" o:ole="">
             <v:imagedata r:id="rId164" o:title=""/>
           </v:shape>
-          <o:OLEObject Type="Embed" ProgID="Equation.DSMT4" ShapeID="_x0000_i1114" DrawAspect="Content" ObjectID="_1790606465" r:id="rId165"/>
+          <o:OLEObject Type="Embed" ProgID="Equation.DSMT4" ShapeID="_x0000_i1114" DrawAspect="Content" ObjectID="_1790621406" r:id="rId165"/>
         </w:object>
       </w:r>
     </w:p>
@@ -11207,11 +11088,11 @@
       <w:pPr>
         <w:pStyle w:val="cmuc11"/>
       </w:pPr>
-      <w:bookmarkStart w:id="146" w:name="_Toc178106183"/>
+      <w:bookmarkStart w:id="145" w:name="_Toc178106183"/>
       <w:r>
         <w:t>Xác định các thông số ăn khớp</w:t>
       </w:r>
-      <w:bookmarkEnd w:id="146"/>
+      <w:bookmarkEnd w:id="145"/>
     </w:p>
     <w:p>
       <w:pPr>
@@ -11236,10 +11117,10 @@
           <w:position w:val="-12"/>
         </w:rPr>
         <w:object w:dxaOrig="3720" w:dyaOrig="360" w14:anchorId="10B286DB">
-          <v:shape id="_x0000_i1115" type="#_x0000_t75" style="width:186.75pt;height:21.75pt" o:ole="">
+          <v:shape id="_x0000_i1115" type="#_x0000_t75" style="width:186.6pt;height:21.9pt" o:ole="">
             <v:imagedata r:id="rId166" o:title=""/>
           </v:shape>
-          <o:OLEObject Type="Embed" ProgID="Equation.DSMT4" ShapeID="_x0000_i1115" DrawAspect="Content" ObjectID="_1790606466" r:id="rId167"/>
+          <o:OLEObject Type="Embed" ProgID="Equation.DSMT4" ShapeID="_x0000_i1115" DrawAspect="Content" ObjectID="_1790621407" r:id="rId167"/>
         </w:object>
       </w:r>
     </w:p>
@@ -11315,10 +11196,10 @@
           <w:position w:val="-28"/>
         </w:rPr>
         <w:object w:dxaOrig="4620" w:dyaOrig="700" w14:anchorId="09A27569">
-          <v:shape id="_x0000_i1116" type="#_x0000_t75" style="width:230.25pt;height:36pt" o:ole="">
+          <v:shape id="_x0000_i1116" type="#_x0000_t75" style="width:230.4pt;height:36.3pt" o:ole="">
             <v:imagedata r:id="rId168" o:title=""/>
           </v:shape>
-          <o:OLEObject Type="Embed" ProgID="Equation.DSMT4" ShapeID="_x0000_i1116" DrawAspect="Content" ObjectID="_1790606467" r:id="rId169"/>
+          <o:OLEObject Type="Embed" ProgID="Equation.DSMT4" ShapeID="_x0000_i1116" DrawAspect="Content" ObjectID="_1790621408" r:id="rId169"/>
         </w:object>
       </w:r>
     </w:p>
@@ -11369,10 +11250,10 @@
           <w:position w:val="-4"/>
         </w:rPr>
         <w:object w:dxaOrig="180" w:dyaOrig="200" w14:anchorId="5C1EFD95">
-          <v:shape id="_x0000_i1117" type="#_x0000_t75" style="width:6.75pt;height:14.25pt" o:ole="">
+          <v:shape id="_x0000_i1117" type="#_x0000_t75" style="width:6.9pt;height:14.4pt" o:ole="">
             <v:imagedata r:id="rId170" o:title=""/>
           </v:shape>
-          <o:OLEObject Type="Embed" ProgID="Equation.DSMT4" ShapeID="_x0000_i1117" DrawAspect="Content" ObjectID="_1790606468" r:id="rId171"/>
+          <o:OLEObject Type="Embed" ProgID="Equation.DSMT4" ShapeID="_x0000_i1117" DrawAspect="Content" ObjectID="_1790621409" r:id="rId171"/>
         </w:object>
       </w:r>
       <w:r>
@@ -11392,10 +11273,10 @@
           <w:position w:val="-4"/>
         </w:rPr>
         <w:object w:dxaOrig="180" w:dyaOrig="200" w14:anchorId="6F337705">
-          <v:shape id="_x0000_i1118" type="#_x0000_t75" style="width:6.75pt;height:14.25pt" o:ole="">
+          <v:shape id="_x0000_i1118" type="#_x0000_t75" style="width:6.9pt;height:14.4pt" o:ole="">
             <v:imagedata r:id="rId172" o:title=""/>
           </v:shape>
-          <o:OLEObject Type="Embed" ProgID="Equation.DSMT4" ShapeID="_x0000_i1118" DrawAspect="Content" ObjectID="_1790606469" r:id="rId173"/>
+          <o:OLEObject Type="Embed" ProgID="Equation.DSMT4" ShapeID="_x0000_i1118" DrawAspect="Content" ObjectID="_1790621410" r:id="rId173"/>
         </w:object>
       </w:r>
       <w:r>
@@ -11460,10 +11341,10 @@
           <w:position w:val="-48"/>
         </w:rPr>
         <w:object w:dxaOrig="4200" w:dyaOrig="1080" w14:anchorId="538461F7">
-          <v:shape id="_x0000_i1119" type="#_x0000_t75" style="width:209.25pt;height:57.75pt" o:ole="">
+          <v:shape id="_x0000_i1119" type="#_x0000_t75" style="width:209.1pt;height:57.6pt" o:ole="">
             <v:imagedata r:id="rId174" o:title=""/>
           </v:shape>
-          <o:OLEObject Type="Embed" ProgID="Equation.DSMT4" ShapeID="_x0000_i1119" DrawAspect="Content" ObjectID="_1790606470" r:id="rId175"/>
+          <o:OLEObject Type="Embed" ProgID="Equation.DSMT4" ShapeID="_x0000_i1119" DrawAspect="Content" ObjectID="_1790621411" r:id="rId175"/>
         </w:object>
       </w:r>
       <w:r>
@@ -11482,10 +11363,10 @@
           <w:position w:val="-30"/>
         </w:rPr>
         <w:object w:dxaOrig="2180" w:dyaOrig="680" w14:anchorId="6493ED2F">
-          <v:shape id="_x0000_i1120" type="#_x0000_t75" style="width:108pt;height:36pt" o:ole="">
+          <v:shape id="_x0000_i1120" type="#_x0000_t75" style="width:108.3pt;height:36.3pt" o:ole="">
             <v:imagedata r:id="rId176" o:title=""/>
           </v:shape>
-          <o:OLEObject Type="Embed" ProgID="Equation.DSMT4" ShapeID="_x0000_i1120" DrawAspect="Content" ObjectID="_1790606471" r:id="rId177"/>
+          <o:OLEObject Type="Embed" ProgID="Equation.DSMT4" ShapeID="_x0000_i1120" DrawAspect="Content" ObjectID="_1790621412" r:id="rId177"/>
         </w:object>
       </w:r>
     </w:p>
@@ -11504,10 +11385,10 @@
           <w:position w:val="-24"/>
         </w:rPr>
         <w:object w:dxaOrig="4940" w:dyaOrig="660" w14:anchorId="21B38D13">
-          <v:shape id="_x0000_i1121" type="#_x0000_t75" style="width:244.5pt;height:36pt" o:ole="">
+          <v:shape id="_x0000_i1121" type="#_x0000_t75" style="width:244.8pt;height:36.3pt" o:ole="">
             <v:imagedata r:id="rId178" o:title=""/>
           </v:shape>
-          <o:OLEObject Type="Embed" ProgID="Equation.DSMT4" ShapeID="_x0000_i1121" DrawAspect="Content" ObjectID="_1790606472" r:id="rId179"/>
+          <o:OLEObject Type="Embed" ProgID="Equation.DSMT4" ShapeID="_x0000_i1121" DrawAspect="Content" ObjectID="_1790621413" r:id="rId179"/>
         </w:object>
       </w:r>
     </w:p>
@@ -11515,7 +11396,7 @@
       <w:pPr>
         <w:pStyle w:val="cmuc11"/>
       </w:pPr>
-      <w:bookmarkStart w:id="147" w:name="_Toc178106184"/>
+      <w:bookmarkStart w:id="146" w:name="_Toc178106184"/>
       <w:r>
         <w:t>Kiểm nghiệm răng về độ bề tiếp xú</w:t>
       </w:r>
@@ -11536,16 +11417,16 @@
         </w:rPr>
         <w:br/>
       </w:r>
-      <w:bookmarkEnd w:id="147"/>
+      <w:bookmarkEnd w:id="146"/>
       <w:r>
         <w:rPr>
           <w:position w:val="-32"/>
         </w:rPr>
         <w:object w:dxaOrig="4620" w:dyaOrig="760" w14:anchorId="4B47C0D8">
-          <v:shape id="_x0000_i1122" type="#_x0000_t75" style="width:230.25pt;height:36pt" o:ole="">
+          <v:shape id="_x0000_i1122" type="#_x0000_t75" style="width:230.4pt;height:35.7pt" o:ole="">
             <v:imagedata r:id="rId180" o:title=""/>
           </v:shape>
-          <o:OLEObject Type="Embed" ProgID="Equation.DSMT4" ShapeID="_x0000_i1122" DrawAspect="Content" ObjectID="_1790606473" r:id="rId181"/>
+          <o:OLEObject Type="Embed" ProgID="Equation.DSMT4" ShapeID="_x0000_i1122" DrawAspect="Content" ObjectID="_1790621414" r:id="rId181"/>
         </w:object>
       </w:r>
     </w:p>
@@ -11645,10 +11526,10 @@
           <w:position w:val="-16"/>
         </w:rPr>
         <w:object w:dxaOrig="2900" w:dyaOrig="460" w14:anchorId="1ABDFD55">
-          <v:shape id="_x0000_i1123" type="#_x0000_t75" style="width:2in;height:21.75pt" o:ole="">
+          <v:shape id="_x0000_i1123" type="#_x0000_t75" style="width:2in;height:21.9pt" o:ole="">
             <v:imagedata r:id="rId182" o:title=""/>
           </v:shape>
-          <o:OLEObject Type="Embed" ProgID="Equation.DSMT4" ShapeID="_x0000_i1123" DrawAspect="Content" ObjectID="_1790606474" r:id="rId183"/>
+          <o:OLEObject Type="Embed" ProgID="Equation.DSMT4" ShapeID="_x0000_i1123" DrawAspect="Content" ObjectID="_1790621415" r:id="rId183"/>
         </w:object>
       </w:r>
     </w:p>
@@ -11673,10 +11554,10 @@
           <w:position w:val="-30"/>
         </w:rPr>
         <w:object w:dxaOrig="5280" w:dyaOrig="720" w14:anchorId="05AC57B6">
-          <v:shape id="_x0000_i1124" type="#_x0000_t75" style="width:266.25pt;height:36pt" o:ole="">
+          <v:shape id="_x0000_i1124" type="#_x0000_t75" style="width:266.1pt;height:36.3pt" o:ole="">
             <v:imagedata r:id="rId184" o:title=""/>
           </v:shape>
-          <o:OLEObject Type="Embed" ProgID="Equation.DSMT4" ShapeID="_x0000_i1124" DrawAspect="Content" ObjectID="_1790606475" r:id="rId185"/>
+          <o:OLEObject Type="Embed" ProgID="Equation.DSMT4" ShapeID="_x0000_i1124" DrawAspect="Content" ObjectID="_1790621416" r:id="rId185"/>
         </w:object>
       </w:r>
     </w:p>
@@ -11690,10 +11571,10 @@
           <w:position w:val="-32"/>
         </w:rPr>
         <w:object w:dxaOrig="5160" w:dyaOrig="760" w14:anchorId="3FAD8C93">
-          <v:shape id="_x0000_i1125" type="#_x0000_t75" style="width:259.5pt;height:36pt" o:ole="">
+          <v:shape id="_x0000_i1125" type="#_x0000_t75" style="width:259.8pt;height:35.7pt" o:ole="">
             <v:imagedata r:id="rId186" o:title=""/>
           </v:shape>
-          <o:OLEObject Type="Embed" ProgID="Equation.DSMT4" ShapeID="_x0000_i1125" DrawAspect="Content" ObjectID="_1790606476" r:id="rId187"/>
+          <o:OLEObject Type="Embed" ProgID="Equation.DSMT4" ShapeID="_x0000_i1125" DrawAspect="Content" ObjectID="_1790621417" r:id="rId187"/>
         </w:object>
       </w:r>
     </w:p>
@@ -11724,10 +11605,10 @@
           <w:position w:val="-32"/>
         </w:rPr>
         <w:object w:dxaOrig="4400" w:dyaOrig="760" w14:anchorId="7FF6CABA">
-          <v:shape id="_x0000_i1126" type="#_x0000_t75" style="width:222.75pt;height:36pt" o:ole="">
+          <v:shape id="_x0000_i1126" type="#_x0000_t75" style="width:222.9pt;height:35.7pt" o:ole="">
             <v:imagedata r:id="rId188" o:title=""/>
           </v:shape>
-          <o:OLEObject Type="Embed" ProgID="Equation.DSMT4" ShapeID="_x0000_i1126" DrawAspect="Content" ObjectID="_1790606477" r:id="rId189"/>
+          <o:OLEObject Type="Embed" ProgID="Equation.DSMT4" ShapeID="_x0000_i1126" DrawAspect="Content" ObjectID="_1790621418" r:id="rId189"/>
         </w:object>
       </w:r>
     </w:p>
@@ -11743,10 +11624,10 @@
           <w:position w:val="-12"/>
         </w:rPr>
         <w:object w:dxaOrig="300" w:dyaOrig="360" w14:anchorId="39CC2DEB">
-          <v:shape id="_x0000_i1127" type="#_x0000_t75" style="width:14.25pt;height:21.75pt" o:ole="">
+          <v:shape id="_x0000_i1127" type="#_x0000_t75" style="width:14.4pt;height:21.9pt" o:ole="">
             <v:imagedata r:id="rId190" o:title=""/>
           </v:shape>
-          <o:OLEObject Type="Embed" ProgID="Equation.DSMT4" ShapeID="_x0000_i1127" DrawAspect="Content" ObjectID="_1790606478" r:id="rId191"/>
+          <o:OLEObject Type="Embed" ProgID="Equation.DSMT4" ShapeID="_x0000_i1127" DrawAspect="Content" ObjectID="_1790621419" r:id="rId191"/>
         </w:object>
       </w:r>
       <w:r>
@@ -11762,10 +11643,10 @@
           <w:position w:val="-12"/>
         </w:rPr>
         <w:object w:dxaOrig="300" w:dyaOrig="360" w14:anchorId="690A5D05">
-          <v:shape id="_x0000_i1128" type="#_x0000_t75" style="width:14.25pt;height:21.75pt" o:ole="">
+          <v:shape id="_x0000_i1128" type="#_x0000_t75" style="width:14.4pt;height:21.9pt" o:ole="">
             <v:imagedata r:id="rId192" o:title=""/>
           </v:shape>
-          <o:OLEObject Type="Embed" ProgID="Equation.DSMT4" ShapeID="_x0000_i1128" DrawAspect="Content" ObjectID="_1790606479" r:id="rId193"/>
+          <o:OLEObject Type="Embed" ProgID="Equation.DSMT4" ShapeID="_x0000_i1128" DrawAspect="Content" ObjectID="_1790621420" r:id="rId193"/>
         </w:object>
       </w:r>
       <w:r>
@@ -11776,10 +11657,10 @@
           <w:position w:val="-12"/>
         </w:rPr>
         <w:object w:dxaOrig="2840" w:dyaOrig="360" w14:anchorId="4D9F820D">
-          <v:shape id="_x0000_i1129" type="#_x0000_t75" style="width:2in;height:21.75pt" o:ole="">
+          <v:shape id="_x0000_i1129" type="#_x0000_t75" style="width:2in;height:21.9pt" o:ole="">
             <v:imagedata r:id="rId194" o:title=""/>
           </v:shape>
-          <o:OLEObject Type="Embed" ProgID="Equation.DSMT4" ShapeID="_x0000_i1129" DrawAspect="Content" ObjectID="_1790606480" r:id="rId195"/>
+          <o:OLEObject Type="Embed" ProgID="Equation.DSMT4" ShapeID="_x0000_i1129" DrawAspect="Content" ObjectID="_1790621421" r:id="rId195"/>
         </w:object>
       </w:r>
     </w:p>
@@ -11796,10 +11677,10 @@
           <w:position w:val="-12"/>
         </w:rPr>
         <w:object w:dxaOrig="380" w:dyaOrig="360" w14:anchorId="7B4D0283">
-          <v:shape id="_x0000_i1130" type="#_x0000_t75" style="width:21.75pt;height:21.75pt" o:ole="">
+          <v:shape id="_x0000_i1130" type="#_x0000_t75" style="width:21.9pt;height:21.9pt" o:ole="">
             <v:imagedata r:id="rId196" o:title=""/>
           </v:shape>
-          <o:OLEObject Type="Embed" ProgID="Equation.DSMT4" ShapeID="_x0000_i1130" DrawAspect="Content" ObjectID="_1790606481" r:id="rId197"/>
+          <o:OLEObject Type="Embed" ProgID="Equation.DSMT4" ShapeID="_x0000_i1130" DrawAspect="Content" ObjectID="_1790621422" r:id="rId197"/>
         </w:object>
       </w:r>
       <w:r>
@@ -11810,10 +11691,10 @@
           <w:position w:val="-24"/>
         </w:rPr>
         <w:object w:dxaOrig="3300" w:dyaOrig="620" w14:anchorId="54665AF8">
-          <v:shape id="_x0000_i1131" type="#_x0000_t75" style="width:165.75pt;height:28.5pt" o:ole="">
+          <v:shape id="_x0000_i1131" type="#_x0000_t75" style="width:165.9pt;height:28.2pt" o:ole="">
             <v:imagedata r:id="rId198" o:title=""/>
           </v:shape>
-          <o:OLEObject Type="Embed" ProgID="Equation.DSMT4" ShapeID="_x0000_i1131" DrawAspect="Content" ObjectID="_1790606482" r:id="rId199"/>
+          <o:OLEObject Type="Embed" ProgID="Equation.DSMT4" ShapeID="_x0000_i1131" DrawAspect="Content" ObjectID="_1790621423" r:id="rId199"/>
         </w:object>
       </w:r>
     </w:p>
@@ -11835,10 +11716,10 @@
           <w:position w:val="-24"/>
         </w:rPr>
         <w:object w:dxaOrig="4099" w:dyaOrig="620" w14:anchorId="75BCADD6">
-          <v:shape id="_x0000_i1132" type="#_x0000_t75" style="width:201.75pt;height:28.5pt" o:ole="">
+          <v:shape id="_x0000_i1132" type="#_x0000_t75" style="width:201.6pt;height:28.2pt" o:ole="">
             <v:imagedata r:id="rId200" o:title=""/>
           </v:shape>
-          <o:OLEObject Type="Embed" ProgID="Equation.DSMT4" ShapeID="_x0000_i1132" DrawAspect="Content" ObjectID="_1790606483" r:id="rId201"/>
+          <o:OLEObject Type="Embed" ProgID="Equation.DSMT4" ShapeID="_x0000_i1132" DrawAspect="Content" ObjectID="_1790621424" r:id="rId201"/>
         </w:object>
       </w:r>
     </w:p>
@@ -11863,10 +11744,10 @@
           <w:position w:val="-32"/>
         </w:rPr>
         <w:object w:dxaOrig="7699" w:dyaOrig="760" w14:anchorId="6265F176">
-          <v:shape id="_x0000_i1133" type="#_x0000_t75" style="width:381.75pt;height:36pt" o:ole="">
+          <v:shape id="_x0000_i1133" type="#_x0000_t75" style="width:381.9pt;height:35.7pt" o:ole="">
             <v:imagedata r:id="rId202" o:title=""/>
           </v:shape>
-          <o:OLEObject Type="Embed" ProgID="Equation.DSMT4" ShapeID="_x0000_i1133" DrawAspect="Content" ObjectID="_1790606484" r:id="rId203"/>
+          <o:OLEObject Type="Embed" ProgID="Equation.DSMT4" ShapeID="_x0000_i1133" DrawAspect="Content" ObjectID="_1790621425" r:id="rId203"/>
         </w:object>
       </w:r>
     </w:p>
@@ -11880,10 +11761,10 @@
           <w:position w:val="-32"/>
         </w:rPr>
         <w:object w:dxaOrig="2920" w:dyaOrig="760" w14:anchorId="7BED2C7B">
-          <v:shape id="_x0000_i1134" type="#_x0000_t75" style="width:2in;height:36pt" o:ole="">
+          <v:shape id="_x0000_i1134" type="#_x0000_t75" style="width:2in;height:35.7pt" o:ole="">
             <v:imagedata r:id="rId204" o:title=""/>
           </v:shape>
-          <o:OLEObject Type="Embed" ProgID="Equation.DSMT4" ShapeID="_x0000_i1134" DrawAspect="Content" ObjectID="_1790606485" r:id="rId205"/>
+          <o:OLEObject Type="Embed" ProgID="Equation.DSMT4" ShapeID="_x0000_i1134" DrawAspect="Content" ObjectID="_1790621426" r:id="rId205"/>
         </w:object>
       </w:r>
     </w:p>
@@ -11914,10 +11795,10 @@
           <w:position w:val="-14"/>
         </w:rPr>
         <w:object w:dxaOrig="2220" w:dyaOrig="380" w14:anchorId="54D06B1C">
-          <v:shape id="_x0000_i1135" type="#_x0000_t75" style="width:108pt;height:21.75pt" o:ole="">
+          <v:shape id="_x0000_i1135" type="#_x0000_t75" style="width:108.3pt;height:21.9pt" o:ole="">
             <v:imagedata r:id="rId206" o:title=""/>
           </v:shape>
-          <o:OLEObject Type="Embed" ProgID="Equation.DSMT4" ShapeID="_x0000_i1135" DrawAspect="Content" ObjectID="_1790606486" r:id="rId207"/>
+          <o:OLEObject Type="Embed" ProgID="Equation.DSMT4" ShapeID="_x0000_i1135" DrawAspect="Content" ObjectID="_1790621427" r:id="rId207"/>
         </w:object>
       </w:r>
     </w:p>
@@ -11930,10 +11811,10 @@
           <w:position w:val="-14"/>
         </w:rPr>
         <w:object w:dxaOrig="480" w:dyaOrig="380" w14:anchorId="5AA9F7E6">
-          <v:shape id="_x0000_i1136" type="#_x0000_t75" style="width:21.75pt;height:21.75pt" o:ole="">
+          <v:shape id="_x0000_i1136" type="#_x0000_t75" style="width:21.9pt;height:21.9pt" o:ole="">
             <v:imagedata r:id="rId208" o:title=""/>
           </v:shape>
-          <o:OLEObject Type="Embed" ProgID="Equation.DSMT4" ShapeID="_x0000_i1136" DrawAspect="Content" ObjectID="_1790606487" r:id="rId209"/>
+          <o:OLEObject Type="Embed" ProgID="Equation.DSMT4" ShapeID="_x0000_i1136" DrawAspect="Content" ObjectID="_1790621428" r:id="rId209"/>
         </w:object>
       </w:r>
       <w:r>
@@ -11952,10 +11833,10 @@
           <w:position w:val="-14"/>
         </w:rPr>
         <w:object w:dxaOrig="480" w:dyaOrig="380" w14:anchorId="45980D85">
-          <v:shape id="_x0000_i1137" type="#_x0000_t75" style="width:21.75pt;height:21.75pt" o:ole="">
+          <v:shape id="_x0000_i1137" type="#_x0000_t75" style="width:21.9pt;height:21.9pt" o:ole="">
             <v:imagedata r:id="rId208" o:title=""/>
           </v:shape>
-          <o:OLEObject Type="Embed" ProgID="Equation.DSMT4" ShapeID="_x0000_i1137" DrawAspect="Content" ObjectID="_1790606488" r:id="rId210"/>
+          <o:OLEObject Type="Embed" ProgID="Equation.DSMT4" ShapeID="_x0000_i1137" DrawAspect="Content" ObjectID="_1790621429" r:id="rId210"/>
         </w:object>
       </w:r>
       <w:r>
@@ -11995,10 +11876,10 @@
           <w:position w:val="-24"/>
         </w:rPr>
         <w:object w:dxaOrig="4880" w:dyaOrig="620" w14:anchorId="3FFF7398">
-          <v:shape id="_x0000_i1138" type="#_x0000_t75" style="width:244.5pt;height:28.5pt" o:ole="">
+          <v:shape id="_x0000_i1138" type="#_x0000_t75" style="width:244.2pt;height:28.2pt" o:ole="">
             <v:imagedata r:id="rId211" o:title=""/>
           </v:shape>
-          <o:OLEObject Type="Embed" ProgID="Equation.DSMT4" ShapeID="_x0000_i1138" DrawAspect="Content" ObjectID="_1790606489" r:id="rId212"/>
+          <o:OLEObject Type="Embed" ProgID="Equation.DSMT4" ShapeID="_x0000_i1138" DrawAspect="Content" ObjectID="_1790621430" r:id="rId212"/>
         </w:object>
       </w:r>
       <w:r>
@@ -12058,10 +11939,10 @@
           <w:position w:val="-32"/>
         </w:rPr>
         <w:object w:dxaOrig="2780" w:dyaOrig="700" w14:anchorId="69D80D88">
-          <v:shape id="_x0000_i1139" type="#_x0000_t75" style="width:137.25pt;height:36pt" o:ole="">
+          <v:shape id="_x0000_i1139" type="#_x0000_t75" style="width:137.1pt;height:36.3pt" o:ole="">
             <v:imagedata r:id="rId213" o:title=""/>
           </v:shape>
-          <o:OLEObject Type="Embed" ProgID="Equation.DSMT4" ShapeID="_x0000_i1139" DrawAspect="Content" ObjectID="_1790606490" r:id="rId214"/>
+          <o:OLEObject Type="Embed" ProgID="Equation.DSMT4" ShapeID="_x0000_i1139" DrawAspect="Content" ObjectID="_1790621431" r:id="rId214"/>
         </w:object>
       </w:r>
     </w:p>
@@ -12077,10 +11958,10 @@
           <w:position w:val="-26"/>
         </w:rPr>
         <w:object w:dxaOrig="5660" w:dyaOrig="700" w14:anchorId="208C149E">
-          <v:shape id="_x0000_i1140" type="#_x0000_t75" style="width:281.25pt;height:36pt" o:ole="">
+          <v:shape id="_x0000_i1140" type="#_x0000_t75" style="width:281.1pt;height:36.3pt" o:ole="">
             <v:imagedata r:id="rId215" o:title=""/>
           </v:shape>
-          <o:OLEObject Type="Embed" ProgID="Equation.DSMT4" ShapeID="_x0000_i1140" DrawAspect="Content" ObjectID="_1790606491" r:id="rId216"/>
+          <o:OLEObject Type="Embed" ProgID="Equation.DSMT4" ShapeID="_x0000_i1140" DrawAspect="Content" ObjectID="_1790621432" r:id="rId216"/>
         </w:object>
       </w:r>
       <w:r>
@@ -12099,10 +11980,10 @@
           <w:position w:val="-12"/>
         </w:rPr>
         <w:object w:dxaOrig="320" w:dyaOrig="360" w14:anchorId="38FFAEB1">
-          <v:shape id="_x0000_i1141" type="#_x0000_t75" style="width:14.25pt;height:21.75pt" o:ole="">
+          <v:shape id="_x0000_i1141" type="#_x0000_t75" style="width:14.4pt;height:21.9pt" o:ole="">
             <v:imagedata r:id="rId217" o:title=""/>
           </v:shape>
-          <o:OLEObject Type="Embed" ProgID="Equation.DSMT4" ShapeID="_x0000_i1141" DrawAspect="Content" ObjectID="_1790606492" r:id="rId218"/>
+          <o:OLEObject Type="Embed" ProgID="Equation.DSMT4" ShapeID="_x0000_i1141" DrawAspect="Content" ObjectID="_1790621433" r:id="rId218"/>
         </w:object>
       </w:r>
       <w:r>
@@ -12116,10 +11997,10 @@
           <w:position w:val="-12"/>
         </w:rPr>
         <w:object w:dxaOrig="300" w:dyaOrig="360" w14:anchorId="43DD861B">
-          <v:shape id="_x0000_i1142" type="#_x0000_t75" style="width:14.25pt;height:21.75pt" o:ole="">
+          <v:shape id="_x0000_i1142" type="#_x0000_t75" style="width:14.4pt;height:21.9pt" o:ole="">
             <v:imagedata r:id="rId219" o:title=""/>
           </v:shape>
-          <o:OLEObject Type="Embed" ProgID="Equation.DSMT4" ShapeID="_x0000_i1142" DrawAspect="Content" ObjectID="_1790606493" r:id="rId220"/>
+          <o:OLEObject Type="Embed" ProgID="Equation.DSMT4" ShapeID="_x0000_i1142" DrawAspect="Content" ObjectID="_1790621434" r:id="rId220"/>
         </w:object>
       </w:r>
       <w:r>
@@ -12136,10 +12017,10 @@
           <w:position w:val="-32"/>
         </w:rPr>
         <w:object w:dxaOrig="6740" w:dyaOrig="700" w14:anchorId="246E906D">
-          <v:shape id="_x0000_i1143" type="#_x0000_t75" style="width:338.25pt;height:36pt" o:ole="">
+          <v:shape id="_x0000_i1143" type="#_x0000_t75" style="width:338.1pt;height:36.3pt" o:ole="">
             <v:imagedata r:id="rId221" o:title=""/>
           </v:shape>
-          <o:OLEObject Type="Embed" ProgID="Equation.DSMT4" ShapeID="_x0000_i1143" DrawAspect="Content" ObjectID="_1790606494" r:id="rId222"/>
+          <o:OLEObject Type="Embed" ProgID="Equation.DSMT4" ShapeID="_x0000_i1143" DrawAspect="Content" ObjectID="_1790621435" r:id="rId222"/>
         </w:object>
       </w:r>
     </w:p>
@@ -12153,10 +12034,10 @@
           <w:position w:val="-14"/>
         </w:rPr>
         <w:object w:dxaOrig="5300" w:dyaOrig="380" w14:anchorId="40A77E8A">
-          <v:shape id="_x0000_i1144" type="#_x0000_t75" style="width:266.25pt;height:21.75pt" o:ole="">
+          <v:shape id="_x0000_i1144" type="#_x0000_t75" style="width:266.1pt;height:21.9pt" o:ole="">
             <v:imagedata r:id="rId223" o:title=""/>
           </v:shape>
-          <o:OLEObject Type="Embed" ProgID="Equation.DSMT4" ShapeID="_x0000_i1144" DrawAspect="Content" ObjectID="_1790606495" r:id="rId224"/>
+          <o:OLEObject Type="Embed" ProgID="Equation.DSMT4" ShapeID="_x0000_i1144" DrawAspect="Content" ObjectID="_1790621436" r:id="rId224"/>
         </w:object>
       </w:r>
     </w:p>
@@ -12178,10 +12059,10 @@
           <w:position w:val="-52"/>
         </w:rPr>
         <w:object w:dxaOrig="6640" w:dyaOrig="1160" w14:anchorId="74AE3EE9">
-          <v:shape id="_x0000_i1145" type="#_x0000_t75" style="width:331.5pt;height:57.75pt" o:ole="">
+          <v:shape id="_x0000_i1145" type="#_x0000_t75" style="width:331.2pt;height:57.6pt" o:ole="">
             <v:imagedata r:id="rId225" o:title=""/>
           </v:shape>
-          <o:OLEObject Type="Embed" ProgID="Equation.DSMT4" ShapeID="_x0000_i1145" DrawAspect="Content" ObjectID="_1790606496" r:id="rId226"/>
+          <o:OLEObject Type="Embed" ProgID="Equation.DSMT4" ShapeID="_x0000_i1145" DrawAspect="Content" ObjectID="_1790621437" r:id="rId226"/>
         </w:object>
       </w:r>
     </w:p>
@@ -12203,10 +12084,10 @@
           <w:position w:val="-30"/>
         </w:rPr>
         <w:object w:dxaOrig="3320" w:dyaOrig="720" w14:anchorId="13A10221">
-          <v:shape id="_x0000_i1146" type="#_x0000_t75" style="width:165.75pt;height:36pt" o:ole="">
+          <v:shape id="_x0000_i1146" type="#_x0000_t75" style="width:165.9pt;height:36.3pt" o:ole="">
             <v:imagedata r:id="rId227" o:title=""/>
           </v:shape>
-          <o:OLEObject Type="Embed" ProgID="Equation.DSMT4" ShapeID="_x0000_i1146" DrawAspect="Content" ObjectID="_1790606497" r:id="rId228"/>
+          <o:OLEObject Type="Embed" ProgID="Equation.DSMT4" ShapeID="_x0000_i1146" DrawAspect="Content" ObjectID="_1790621438" r:id="rId228"/>
         </w:object>
       </w:r>
     </w:p>
@@ -12233,10 +12114,10 @@
           <w:position w:val="-12"/>
         </w:rPr>
         <w:object w:dxaOrig="320" w:dyaOrig="360" w14:anchorId="6E5F04EF">
-          <v:shape id="_x0000_i1147" type="#_x0000_t75" style="width:14.25pt;height:21.75pt" o:ole="">
+          <v:shape id="_x0000_i1147" type="#_x0000_t75" style="width:14.4pt;height:21.9pt" o:ole="">
             <v:imagedata r:id="rId229" o:title=""/>
           </v:shape>
-          <o:OLEObject Type="Embed" ProgID="Equation.DSMT4" ShapeID="_x0000_i1147" DrawAspect="Content" ObjectID="_1790606498" r:id="rId230"/>
+          <o:OLEObject Type="Embed" ProgID="Equation.DSMT4" ShapeID="_x0000_i1147" DrawAspect="Content" ObjectID="_1790621439" r:id="rId230"/>
         </w:object>
       </w:r>
       <w:r>
@@ -12250,10 +12131,10 @@
           <w:position w:val="-12"/>
         </w:rPr>
         <w:object w:dxaOrig="320" w:dyaOrig="360" w14:anchorId="11068A52">
-          <v:shape id="_x0000_i1148" type="#_x0000_t75" style="width:14.25pt;height:21.75pt" o:ole="">
+          <v:shape id="_x0000_i1148" type="#_x0000_t75" style="width:14.4pt;height:21.9pt" o:ole="">
             <v:imagedata r:id="rId231" o:title=""/>
           </v:shape>
-          <o:OLEObject Type="Embed" ProgID="Equation.DSMT4" ShapeID="_x0000_i1148" DrawAspect="Content" ObjectID="_1790606499" r:id="rId232"/>
+          <o:OLEObject Type="Embed" ProgID="Equation.DSMT4" ShapeID="_x0000_i1148" DrawAspect="Content" ObjectID="_1790621440" r:id="rId232"/>
         </w:object>
       </w:r>
       <w:r>
@@ -12381,10 +12262,10 @@
           <w:position w:val="-12"/>
         </w:rPr>
         <w:object w:dxaOrig="1960" w:dyaOrig="360" w14:anchorId="105ACEAC">
-          <v:shape id="_x0000_i1149" type="#_x0000_t75" style="width:100.5pt;height:21.75pt" o:ole="">
+          <v:shape id="_x0000_i1149" type="#_x0000_t75" style="width:100.8pt;height:21.9pt" o:ole="">
             <v:imagedata r:id="rId233" o:title=""/>
           </v:shape>
-          <o:OLEObject Type="Embed" ProgID="Equation.DSMT4" ShapeID="_x0000_i1149" DrawAspect="Content" ObjectID="_1790606500" r:id="rId234"/>
+          <o:OLEObject Type="Embed" ProgID="Equation.DSMT4" ShapeID="_x0000_i1149" DrawAspect="Content" ObjectID="_1790621441" r:id="rId234"/>
         </w:object>
       </w:r>
     </w:p>
@@ -12398,10 +12279,10 @@
           <w:position w:val="-30"/>
         </w:rPr>
         <w:object w:dxaOrig="4320" w:dyaOrig="720" w14:anchorId="32319165">
-          <v:shape id="_x0000_i1150" type="#_x0000_t75" style="width:3in;height:36pt" o:ole="">
+          <v:shape id="_x0000_i1150" type="#_x0000_t75" style="width:3in;height:36.3pt" o:ole="">
             <v:imagedata r:id="rId235" o:title=""/>
           </v:shape>
-          <o:OLEObject Type="Embed" ProgID="Equation.DSMT4" ShapeID="_x0000_i1150" DrawAspect="Content" ObjectID="_1790606501" r:id="rId236"/>
+          <o:OLEObject Type="Embed" ProgID="Equation.DSMT4" ShapeID="_x0000_i1150" DrawAspect="Content" ObjectID="_1790621442" r:id="rId236"/>
         </w:object>
       </w:r>
       <w:r>
@@ -12418,10 +12299,10 @@
           <w:position w:val="-30"/>
         </w:rPr>
         <w:object w:dxaOrig="4380" w:dyaOrig="720" w14:anchorId="32A3A02A">
-          <v:shape id="_x0000_i1151" type="#_x0000_t75" style="width:222.75pt;height:36pt" o:ole="">
+          <v:shape id="_x0000_i1151" type="#_x0000_t75" style="width:222.9pt;height:36.3pt" o:ole="">
             <v:imagedata r:id="rId237" o:title=""/>
           </v:shape>
-          <o:OLEObject Type="Embed" ProgID="Equation.DSMT4" ShapeID="_x0000_i1151" DrawAspect="Content" ObjectID="_1790606502" r:id="rId238"/>
+          <o:OLEObject Type="Embed" ProgID="Equation.DSMT4" ShapeID="_x0000_i1151" DrawAspect="Content" ObjectID="_1790621443" r:id="rId238"/>
         </w:object>
       </w:r>
     </w:p>
@@ -12435,10 +12316,10 @@
           <w:position w:val="-24"/>
         </w:rPr>
         <w:object w:dxaOrig="4920" w:dyaOrig="620" w14:anchorId="55E54DCC">
-          <v:shape id="_x0000_i1152" type="#_x0000_t75" style="width:244.5pt;height:28.5pt" o:ole="">
+          <v:shape id="_x0000_i1152" type="#_x0000_t75" style="width:244.8pt;height:28.2pt" o:ole="">
             <v:imagedata r:id="rId147" o:title=""/>
           </v:shape>
-          <o:OLEObject Type="Embed" ProgID="Equation.DSMT4" ShapeID="_x0000_i1152" DrawAspect="Content" ObjectID="_1790606503" r:id="rId239"/>
+          <o:OLEObject Type="Embed" ProgID="Equation.DSMT4" ShapeID="_x0000_i1152" DrawAspect="Content" ObjectID="_1790621444" r:id="rId239"/>
         </w:object>
       </w:r>
     </w:p>
@@ -12460,10 +12341,10 @@
           <w:position w:val="-30"/>
         </w:rPr>
         <w:object w:dxaOrig="4680" w:dyaOrig="680" w14:anchorId="30D8AF50">
-          <v:shape id="_x0000_i1153" type="#_x0000_t75" style="width:237pt;height:36pt" o:ole="">
+          <v:shape id="_x0000_i1153" type="#_x0000_t75" style="width:237.3pt;height:36.3pt" o:ole="">
             <v:imagedata r:id="rId240" o:title=""/>
           </v:shape>
-          <o:OLEObject Type="Embed" ProgID="Equation.DSMT4" ShapeID="_x0000_i1153" DrawAspect="Content" ObjectID="_1790606504" r:id="rId241"/>
+          <o:OLEObject Type="Embed" ProgID="Equation.DSMT4" ShapeID="_x0000_i1153" DrawAspect="Content" ObjectID="_1790621445" r:id="rId241"/>
         </w:object>
       </w:r>
     </w:p>
@@ -12482,11 +12363,11 @@
       <w:pPr>
         <w:pStyle w:val="cmuc11"/>
       </w:pPr>
-      <w:bookmarkStart w:id="148" w:name="_Toc178106185"/>
+      <w:bookmarkStart w:id="147" w:name="_Toc178106185"/>
       <w:r>
         <w:t>Kiểm nghiệm răng về độ bền uốn</w:t>
       </w:r>
-      <w:bookmarkEnd w:id="148"/>
+      <w:bookmarkEnd w:id="147"/>
     </w:p>
     <w:p>
       <w:pPr>
@@ -12506,10 +12387,10 @@
           <w:position w:val="-30"/>
         </w:rPr>
         <w:object w:dxaOrig="5080" w:dyaOrig="720" w14:anchorId="7FC09FE0">
-          <v:shape id="_x0000_i1154" type="#_x0000_t75" style="width:273.75pt;height:36pt" o:ole="">
+          <v:shape id="_x0000_i1154" type="#_x0000_t75" style="width:273.6pt;height:36.3pt" o:ole="">
             <v:imagedata r:id="rId242" o:title=""/>
           </v:shape>
-          <o:OLEObject Type="Embed" ProgID="Equation.DSMT4" ShapeID="_x0000_i1154" DrawAspect="Content" ObjectID="_1790606505" r:id="rId243"/>
+          <o:OLEObject Type="Embed" ProgID="Equation.DSMT4" ShapeID="_x0000_i1154" DrawAspect="Content" ObjectID="_1790621446" r:id="rId243"/>
         </w:object>
       </w:r>
     </w:p>
@@ -12533,10 +12414,10 @@
           <w:position w:val="-12"/>
         </w:rPr>
         <w:object w:dxaOrig="260" w:dyaOrig="360" w14:anchorId="1BC24B70">
-          <v:shape id="_x0000_i1155" type="#_x0000_t75" style="width:14.25pt;height:21.75pt" o:ole="">
+          <v:shape id="_x0000_i1155" type="#_x0000_t75" style="width:14.4pt;height:21.9pt" o:ole="">
             <v:imagedata r:id="rId244" o:title=""/>
           </v:shape>
-          <o:OLEObject Type="Embed" ProgID="Equation.DSMT4" ShapeID="_x0000_i1155" DrawAspect="Content" ObjectID="_1790606506" r:id="rId245"/>
+          <o:OLEObject Type="Embed" ProgID="Equation.DSMT4" ShapeID="_x0000_i1155" DrawAspect="Content" ObjectID="_1790621447" r:id="rId245"/>
         </w:object>
       </w:r>
       <w:r>
@@ -12547,10 +12428,10 @@
           <w:position w:val="-30"/>
         </w:rPr>
         <w:object w:dxaOrig="2120" w:dyaOrig="680" w14:anchorId="07D4D34B">
-          <v:shape id="_x0000_i1156" type="#_x0000_t75" style="width:108pt;height:36pt" o:ole="">
+          <v:shape id="_x0000_i1156" type="#_x0000_t75" style="width:108.3pt;height:36.3pt" o:ole="">
             <v:imagedata r:id="rId246" o:title=""/>
           </v:shape>
-          <o:OLEObject Type="Embed" ProgID="Equation.DSMT4" ShapeID="_x0000_i1156" DrawAspect="Content" ObjectID="_1790606507" r:id="rId247"/>
+          <o:OLEObject Type="Embed" ProgID="Equation.DSMT4" ShapeID="_x0000_i1156" DrawAspect="Content" ObjectID="_1790621448" r:id="rId247"/>
         </w:object>
       </w:r>
     </w:p>
@@ -12580,10 +12461,10 @@
           <w:position w:val="-24"/>
         </w:rPr>
         <w:object w:dxaOrig="2920" w:dyaOrig="620" w14:anchorId="0ABAA24A">
-          <v:shape id="_x0000_i1157" type="#_x0000_t75" style="width:2in;height:28.5pt" o:ole="">
+          <v:shape id="_x0000_i1157" type="#_x0000_t75" style="width:2in;height:28.2pt" o:ole="">
             <v:imagedata r:id="rId248" o:title=""/>
           </v:shape>
-          <o:OLEObject Type="Embed" ProgID="Equation.DSMT4" ShapeID="_x0000_i1157" DrawAspect="Content" ObjectID="_1790606508" r:id="rId249"/>
+          <o:OLEObject Type="Embed" ProgID="Equation.DSMT4" ShapeID="_x0000_i1157" DrawAspect="Content" ObjectID="_1790621449" r:id="rId249"/>
         </w:object>
       </w:r>
     </w:p>
@@ -12666,10 +12547,10 @@
           <w:position w:val="-14"/>
         </w:rPr>
         <w:object w:dxaOrig="2140" w:dyaOrig="380" w14:anchorId="34F0B3A5">
-          <v:shape id="_x0000_i1158" type="#_x0000_t75" style="width:108pt;height:21.75pt" o:ole="">
+          <v:shape id="_x0000_i1158" type="#_x0000_t75" style="width:107.7pt;height:21.9pt" o:ole="">
             <v:imagedata r:id="rId250" o:title=""/>
           </v:shape>
-          <o:OLEObject Type="Embed" ProgID="Equation.DSMT4" ShapeID="_x0000_i1158" DrawAspect="Content" ObjectID="_1790606509" r:id="rId251"/>
+          <o:OLEObject Type="Embed" ProgID="Equation.DSMT4" ShapeID="_x0000_i1158" DrawAspect="Content" ObjectID="_1790621450" r:id="rId251"/>
         </w:object>
       </w:r>
     </w:p>
@@ -12690,10 +12571,10 @@
           <w:position w:val="-14"/>
         </w:rPr>
         <w:object w:dxaOrig="460" w:dyaOrig="380" w14:anchorId="112894B7">
-          <v:shape id="_x0000_i1159" type="#_x0000_t75" style="width:21.75pt;height:21.75pt" o:ole="">
+          <v:shape id="_x0000_i1159" type="#_x0000_t75" style="width:21.9pt;height:21.9pt" o:ole="">
             <v:imagedata r:id="rId252" o:title=""/>
           </v:shape>
-          <o:OLEObject Type="Embed" ProgID="Equation.DSMT4" ShapeID="_x0000_i1159" DrawAspect="Content" ObjectID="_1790606510" r:id="rId253"/>
+          <o:OLEObject Type="Embed" ProgID="Equation.DSMT4" ShapeID="_x0000_i1159" DrawAspect="Content" ObjectID="_1790621451" r:id="rId253"/>
         </w:object>
       </w:r>
       <w:r>
@@ -12704,10 +12585,10 @@
           <w:position w:val="-14"/>
         </w:rPr>
         <w:object w:dxaOrig="460" w:dyaOrig="380" w14:anchorId="5CDDE6CD">
-          <v:shape id="_x0000_i1160" type="#_x0000_t75" style="width:21.75pt;height:21.75pt" o:ole="">
+          <v:shape id="_x0000_i1160" type="#_x0000_t75" style="width:21.9pt;height:21.9pt" o:ole="">
             <v:imagedata r:id="rId254" o:title=""/>
           </v:shape>
-          <o:OLEObject Type="Embed" ProgID="Equation.DSMT4" ShapeID="_x0000_i1160" DrawAspect="Content" ObjectID="_1790606511" r:id="rId255"/>
+          <o:OLEObject Type="Embed" ProgID="Equation.DSMT4" ShapeID="_x0000_i1160" DrawAspect="Content" ObjectID="_1790621452" r:id="rId255"/>
         </w:object>
       </w:r>
       <w:r>
@@ -12723,10 +12604,10 @@
           <w:position w:val="-12"/>
         </w:rPr>
         <w:object w:dxaOrig="460" w:dyaOrig="360" w14:anchorId="47EC3AC3">
-          <v:shape id="_x0000_i1161" type="#_x0000_t75" style="width:21.75pt;height:21.75pt" o:ole="">
+          <v:shape id="_x0000_i1161" type="#_x0000_t75" style="width:21.9pt;height:21.9pt" o:ole="">
             <v:imagedata r:id="rId256" o:title=""/>
           </v:shape>
-          <o:OLEObject Type="Embed" ProgID="Equation.DSMT4" ShapeID="_x0000_i1161" DrawAspect="Content" ObjectID="_1790606512" r:id="rId257"/>
+          <o:OLEObject Type="Embed" ProgID="Equation.DSMT4" ShapeID="_x0000_i1161" DrawAspect="Content" ObjectID="_1790621453" r:id="rId257"/>
         </w:object>
       </w:r>
       <w:r>
@@ -12737,10 +12618,10 @@
           <w:position w:val="-12"/>
         </w:rPr>
         <w:object w:dxaOrig="460" w:dyaOrig="360" w14:anchorId="4C972115">
-          <v:shape id="_x0000_i1162" type="#_x0000_t75" style="width:21.75pt;height:21.75pt" o:ole="">
+          <v:shape id="_x0000_i1162" type="#_x0000_t75" style="width:21.9pt;height:21.9pt" o:ole="">
             <v:imagedata r:id="rId258" o:title=""/>
           </v:shape>
-          <o:OLEObject Type="Embed" ProgID="Equation.DSMT4" ShapeID="_x0000_i1162" DrawAspect="Content" ObjectID="_1790606513" r:id="rId259"/>
+          <o:OLEObject Type="Embed" ProgID="Equation.DSMT4" ShapeID="_x0000_i1162" DrawAspect="Content" ObjectID="_1790621454" r:id="rId259"/>
         </w:object>
       </w:r>
       <w:r>
@@ -12756,10 +12637,10 @@
           <w:position w:val="-12"/>
         </w:rPr>
         <w:object w:dxaOrig="420" w:dyaOrig="360" w14:anchorId="5CDCFF17">
-          <v:shape id="_x0000_i1163" type="#_x0000_t75" style="width:21.75pt;height:21.75pt" o:ole="">
+          <v:shape id="_x0000_i1163" type="#_x0000_t75" style="width:21.9pt;height:21.9pt" o:ole="">
             <v:imagedata r:id="rId260" o:title=""/>
           </v:shape>
-          <o:OLEObject Type="Embed" ProgID="Equation.DSMT4" ShapeID="_x0000_i1163" DrawAspect="Content" ObjectID="_1790606514" r:id="rId261"/>
+          <o:OLEObject Type="Embed" ProgID="Equation.DSMT4" ShapeID="_x0000_i1163" DrawAspect="Content" ObjectID="_1790621455" r:id="rId261"/>
         </w:object>
       </w:r>
       <w:r>
@@ -12776,10 +12657,10 @@
           <w:position w:val="-32"/>
         </w:rPr>
         <w:object w:dxaOrig="2659" w:dyaOrig="700" w14:anchorId="2532F4BE">
-          <v:shape id="_x0000_i1164" type="#_x0000_t75" style="width:129.75pt;height:36pt" o:ole="">
+          <v:shape id="_x0000_i1164" type="#_x0000_t75" style="width:129.6pt;height:36.3pt" o:ole="">
             <v:imagedata r:id="rId262" o:title=""/>
           </v:shape>
-          <o:OLEObject Type="Embed" ProgID="Equation.DSMT4" ShapeID="_x0000_i1164" DrawAspect="Content" ObjectID="_1790606515" r:id="rId263"/>
+          <o:OLEObject Type="Embed" ProgID="Equation.DSMT4" ShapeID="_x0000_i1164" DrawAspect="Content" ObjectID="_1790621456" r:id="rId263"/>
         </w:object>
       </w:r>
     </w:p>
@@ -12796,10 +12677,10 @@
           <w:position w:val="-26"/>
         </w:rPr>
         <w:object w:dxaOrig="5340" w:dyaOrig="700" w14:anchorId="2EE3D944">
-          <v:shape id="_x0000_i1165" type="#_x0000_t75" style="width:267pt;height:36pt" o:ole="">
+          <v:shape id="_x0000_i1165" type="#_x0000_t75" style="width:267.25pt;height:36.3pt" o:ole="">
             <v:imagedata r:id="rId264" o:title=""/>
           </v:shape>
-          <o:OLEObject Type="Embed" ProgID="Equation.DSMT4" ShapeID="_x0000_i1165" DrawAspect="Content" ObjectID="_1790606516" r:id="rId265"/>
+          <o:OLEObject Type="Embed" ProgID="Equation.DSMT4" ShapeID="_x0000_i1165" DrawAspect="Content" ObjectID="_1790621457" r:id="rId265"/>
         </w:object>
       </w:r>
     </w:p>
@@ -12813,10 +12694,10 @@
           <w:position w:val="-32"/>
         </w:rPr>
         <w:object w:dxaOrig="6540" w:dyaOrig="700" w14:anchorId="7612E10A">
-          <v:shape id="_x0000_i1166" type="#_x0000_t75" style="width:324.75pt;height:36pt" o:ole="">
+          <v:shape id="_x0000_i1166" type="#_x0000_t75" style="width:324.85pt;height:36.3pt" o:ole="">
             <v:imagedata r:id="rId266" o:title=""/>
           </v:shape>
-          <o:OLEObject Type="Embed" ProgID="Equation.DSMT4" ShapeID="_x0000_i1166" DrawAspect="Content" ObjectID="_1790606517" r:id="rId267"/>
+          <o:OLEObject Type="Embed" ProgID="Equation.DSMT4" ShapeID="_x0000_i1166" DrawAspect="Content" ObjectID="_1790621458" r:id="rId267"/>
         </w:object>
       </w:r>
     </w:p>
@@ -12830,10 +12711,10 @@
           <w:position w:val="-14"/>
         </w:rPr>
         <w:object w:dxaOrig="4880" w:dyaOrig="380" w14:anchorId="4D502695">
-          <v:shape id="_x0000_i1167" type="#_x0000_t75" style="width:244.5pt;height:21.75pt" o:ole="">
+          <v:shape id="_x0000_i1167" type="#_x0000_t75" style="width:244.2pt;height:21.9pt" o:ole="">
             <v:imagedata r:id="rId268" o:title=""/>
           </v:shape>
-          <o:OLEObject Type="Embed" ProgID="Equation.DSMT4" ShapeID="_x0000_i1167" DrawAspect="Content" ObjectID="_1790606518" r:id="rId269"/>
+          <o:OLEObject Type="Embed" ProgID="Equation.DSMT4" ShapeID="_x0000_i1167" DrawAspect="Content" ObjectID="_1790621459" r:id="rId269"/>
         </w:object>
       </w:r>
     </w:p>
@@ -12870,8 +12751,8 @@
         <w:t>Từ đó suy ra:</w:t>
       </w:r>
     </w:p>
-    <w:bookmarkStart w:id="149" w:name="_Toc178025037"/>
-    <w:bookmarkStart w:id="150" w:name="_Toc178106186"/>
+    <w:bookmarkStart w:id="148" w:name="_Toc178025037"/>
+    <w:bookmarkStart w:id="149" w:name="_Toc178106186"/>
     <w:p>
       <w:pPr>
         <w:pStyle w:val="cmuc11"/>
@@ -12886,26 +12767,26 @@
           <w:position w:val="-30"/>
         </w:rPr>
         <w:object w:dxaOrig="6940" w:dyaOrig="720" w14:anchorId="16E4F5FA">
-          <v:shape id="_x0000_i1168" type="#_x0000_t75" style="width:346.5pt;height:36pt" o:ole="">
+          <v:shape id="_x0000_i1168" type="#_x0000_t75" style="width:346.75pt;height:36.3pt" o:ole="">
             <v:imagedata r:id="rId270" o:title=""/>
           </v:shape>
-          <o:OLEObject Type="Embed" ProgID="Equation.DSMT4" ShapeID="_x0000_i1168" DrawAspect="Content" ObjectID="_1790606519" r:id="rId271"/>
+          <o:OLEObject Type="Embed" ProgID="Equation.DSMT4" ShapeID="_x0000_i1168" DrawAspect="Content" ObjectID="_1790621460" r:id="rId271"/>
         </w:object>
       </w:r>
       <w:r>
         <w:br/>
       </w:r>
+      <w:bookmarkEnd w:id="148"/>
       <w:bookmarkEnd w:id="149"/>
-      <w:bookmarkEnd w:id="150"/>
       <w:r>
         <w:rPr>
           <w:position w:val="-30"/>
         </w:rPr>
         <w:object w:dxaOrig="3500" w:dyaOrig="720" w14:anchorId="68BD351C">
-          <v:shape id="_x0000_i1169" type="#_x0000_t75" style="width:172.5pt;height:36pt" o:ole="">
+          <v:shape id="_x0000_i1169" type="#_x0000_t75" style="width:172.8pt;height:36.3pt" o:ole="">
             <v:imagedata r:id="rId272" o:title=""/>
           </v:shape>
-          <o:OLEObject Type="Embed" ProgID="Equation.DSMT4" ShapeID="_x0000_i1169" DrawAspect="Content" ObjectID="_1790606520" r:id="rId273"/>
+          <o:OLEObject Type="Embed" ProgID="Equation.DSMT4" ShapeID="_x0000_i1169" DrawAspect="Content" ObjectID="_1790621461" r:id="rId273"/>
         </w:object>
       </w:r>
     </w:p>
@@ -12921,11 +12802,11 @@
       <w:pPr>
         <w:pStyle w:val="cmuc11"/>
       </w:pPr>
-      <w:bookmarkStart w:id="151" w:name="_Toc178106187"/>
+      <w:bookmarkStart w:id="150" w:name="_Toc178106187"/>
       <w:r>
         <w:t>Tính ăn khớp</w:t>
       </w:r>
-      <w:bookmarkEnd w:id="151"/>
+      <w:bookmarkEnd w:id="150"/>
       <w:r>
         <w:t xml:space="preserve"> và một số thông số khác của cặp bánh răng</w:t>
       </w:r>
@@ -12938,7 +12819,7 @@
           <w:numId w:val="0"/>
         </w:numPr>
       </w:pPr>
-      <w:bookmarkStart w:id="152" w:name="_Toc178106188"/>
+      <w:bookmarkStart w:id="151" w:name="_Toc178106188"/>
       <w:r>
         <w:rPr>
           <w:b w:val="0"/>
@@ -12965,16 +12846,16 @@
           <w:position w:val="-30"/>
         </w:rPr>
         <w:object w:dxaOrig="3379" w:dyaOrig="680" w14:anchorId="0306C1F1">
-          <v:shape id="_x0000_i1170" type="#_x0000_t75" style="width:172.5pt;height:36pt" o:ole="">
+          <v:shape id="_x0000_i1170" type="#_x0000_t75" style="width:172.2pt;height:36.3pt" o:ole="">
             <v:imagedata r:id="rId274" o:title=""/>
           </v:shape>
-          <o:OLEObject Type="Embed" ProgID="Equation.DSMT4" ShapeID="_x0000_i1170" DrawAspect="Content" ObjectID="_1790606521" r:id="rId275"/>
+          <o:OLEObject Type="Embed" ProgID="Equation.DSMT4" ShapeID="_x0000_i1170" DrawAspect="Content" ObjectID="_1790621462" r:id="rId275"/>
         </w:object>
       </w:r>
       <w:r>
         <w:t>N</w:t>
       </w:r>
-      <w:bookmarkEnd w:id="152"/>
+      <w:bookmarkEnd w:id="151"/>
     </w:p>
     <w:p>
       <w:pPr>
@@ -12984,7 +12865,7 @@
           <w:numId w:val="0"/>
         </w:numPr>
       </w:pPr>
-      <w:bookmarkStart w:id="153" w:name="_Toc178106189"/>
+      <w:bookmarkStart w:id="152" w:name="_Toc178106189"/>
       <w:r>
         <w:t>-</w:t>
       </w:r>
@@ -12998,19 +12879,19 @@
         </w:rPr>
         <w:t xml:space="preserve">Lực hướng tâm: </w:t>
       </w:r>
-      <w:bookmarkEnd w:id="153"/>
+      <w:bookmarkEnd w:id="152"/>
       <w:r>
         <w:rPr>
           <w:position w:val="-12"/>
         </w:rPr>
         <w:object w:dxaOrig="4760" w:dyaOrig="360" w14:anchorId="001058A5">
-          <v:shape id="_x0000_i1171" type="#_x0000_t75" style="width:237pt;height:21.75pt" o:ole="">
+          <v:shape id="_x0000_i1171" type="#_x0000_t75" style="width:237.3pt;height:21.9pt" o:ole="">
             <v:imagedata r:id="rId276" o:title=""/>
           </v:shape>
-          <o:OLEObject Type="Embed" ProgID="Equation.DSMT4" ShapeID="_x0000_i1171" DrawAspect="Content" ObjectID="_1790606522" r:id="rId277"/>
+          <o:OLEObject Type="Embed" ProgID="Equation.DSMT4" ShapeID="_x0000_i1171" DrawAspect="Content" ObjectID="_1790621463" r:id="rId277"/>
         </w:object>
       </w:r>
-      <w:bookmarkStart w:id="154" w:name="_Toc178106190"/>
+      <w:bookmarkStart w:id="153" w:name="_Toc178106190"/>
     </w:p>
     <w:p>
       <w:pPr>
@@ -13036,16 +12917,16 @@
       <w:r>
         <w:t xml:space="preserve"> </w:t>
       </w:r>
-      <w:bookmarkEnd w:id="154"/>
+      <w:bookmarkEnd w:id="153"/>
       <w:r>
         <w:rPr>
           <w:position w:val="-12"/>
         </w:rPr>
         <w:object w:dxaOrig="4740" w:dyaOrig="360" w14:anchorId="6B0F4391">
-          <v:shape id="_x0000_i1172" type="#_x0000_t75" style="width:237.75pt;height:21.75pt" o:ole="">
+          <v:shape id="_x0000_i1172" type="#_x0000_t75" style="width:237.9pt;height:21.9pt" o:ole="">
             <v:imagedata r:id="rId278" o:title=""/>
           </v:shape>
-          <o:OLEObject Type="Embed" ProgID="Equation.DSMT4" ShapeID="_x0000_i1172" DrawAspect="Content" ObjectID="_1790606523" r:id="rId279"/>
+          <o:OLEObject Type="Embed" ProgID="Equation.DSMT4" ShapeID="_x0000_i1172" DrawAspect="Content" ObjectID="_1790621464" r:id="rId279"/>
         </w:object>
       </w:r>
     </w:p>
@@ -13061,7 +12942,7 @@
           <w:lang w:val="vi-VN"/>
         </w:rPr>
       </w:pPr>
-      <w:bookmarkStart w:id="155" w:name="_Hlk179838325"/>
+      <w:bookmarkStart w:id="154" w:name="_Hlk179838325"/>
       <w:r>
         <w:t xml:space="preserve">- </w:t>
       </w:r>
@@ -13274,11 +13155,11 @@
                         <w:rFonts w:ascii="Cambria Math" w:hAnsi="Cambria Math"/>
                         <w:position w:val="-4"/>
                       </w:rPr>
-                      <w:object w:dxaOrig="180" w:dyaOrig="200" w14:anchorId="7EA678B6">
-                        <v:shape id="_x0000_i1179" type="#_x0000_t75" style="width:6.75pt;height:6.75pt" o:ole="">
+                      <w:object w:dxaOrig="180" w:dyaOrig="200" w14:anchorId="568AA91A">
+                        <v:shape id="_x0000_i1179" type="#_x0000_t75" style="width:6.9pt;height:6.9pt" o:ole="">
                           <v:imagedata r:id="rId280" o:title=""/>
                         </v:shape>
-                        <o:OLEObject Type="Embed" ProgID="Equation.DSMT4" ShapeID="_x0000_i1179" DrawAspect="Content" ObjectID="_1790606524" r:id="rId281"/>
+                        <o:OLEObject Type="Embed" ProgID="Equation.DSMT4" ShapeID="_x0000_i1179" DrawAspect="Content" ObjectID="_1790621465" r:id="rId281"/>
                       </w:object>
                     </m:r>
                     <m:r>
@@ -13526,11 +13407,11 @@
                         <w:rFonts w:ascii="Cambria Math" w:hAnsi="Cambria Math"/>
                         <w:position w:val="-4"/>
                       </w:rPr>
-                      <w:object w:dxaOrig="180" w:dyaOrig="200" w14:anchorId="5371C84A">
-                        <v:shape id="_x0000_i1180" type="#_x0000_t75" style="width:6.75pt;height:6.75pt" o:ole="">
+                      <w:object w:dxaOrig="180" w:dyaOrig="200" w14:anchorId="20863DFD">
+                        <v:shape id="_x0000_i1180" type="#_x0000_t75" style="width:6.9pt;height:6.9pt" o:ole="">
                           <v:imagedata r:id="rId282" o:title=""/>
                         </v:shape>
-                        <o:OLEObject Type="Embed" ProgID="Equation.DSMT4" ShapeID="_x0000_i1180" DrawAspect="Content" ObjectID="_1790606525" r:id="rId283"/>
+                        <o:OLEObject Type="Embed" ProgID="Equation.DSMT4" ShapeID="_x0000_i1180" DrawAspect="Content" ObjectID="_1790621466" r:id="rId283"/>
                       </w:object>
                     </m:r>
                     <m:r>
@@ -13649,10 +13530,10 @@
           <w:position w:val="-4"/>
         </w:rPr>
         <w:object w:dxaOrig="180" w:dyaOrig="200" w14:anchorId="08BA5808">
-          <v:shape id="_x0000_i1181" type="#_x0000_t75" style="width:6.75pt;height:6.75pt" o:ole="">
+          <v:shape id="_x0000_i1181" type="#_x0000_t75" style="width:6.9pt;height:6.9pt" o:ole="">
             <v:imagedata r:id="rId284" o:title=""/>
           </v:shape>
-          <o:OLEObject Type="Embed" ProgID="Equation.DSMT4" ShapeID="_x0000_i1181" DrawAspect="Content" ObjectID="_1790606526" r:id="rId285"/>
+          <o:OLEObject Type="Embed" ProgID="Equation.DSMT4" ShapeID="_x0000_i1181" DrawAspect="Content" ObjectID="_1790621467" r:id="rId285"/>
         </w:object>
       </w:r>
       <w:r>
@@ -14005,11 +13886,11 @@
                     <w:rFonts w:ascii="Cambria Math" w:hAnsi="Cambria Math"/>
                     <w:position w:val="-4"/>
                   </w:rPr>
-                  <w:object w:dxaOrig="180" w:dyaOrig="200" w14:anchorId="623BE5A0">
-                    <v:shape id="_x0000_i1186" type="#_x0000_t75" style="width:6.75pt;height:6.75pt" o:ole="">
+                  <w:object w:dxaOrig="180" w:dyaOrig="200" w14:anchorId="6CD3BE69">
+                    <v:shape id="_x0000_i1186" type="#_x0000_t75" style="width:6.9pt;height:6.9pt" o:ole="">
                       <v:imagedata r:id="rId286" o:title=""/>
                     </v:shape>
-                    <o:OLEObject Type="Embed" ProgID="Equation.DSMT4" ShapeID="_x0000_i1186" DrawAspect="Content" ObjectID="_1790606527" r:id="rId287"/>
+                    <o:OLEObject Type="Embed" ProgID="Equation.DSMT4" ShapeID="_x0000_i1186" DrawAspect="Content" ObjectID="_1790621468" r:id="rId287"/>
                   </w:object>
                 </m:r>
                 <m:r>
@@ -14176,11 +14057,11 @@
                     <w:rFonts w:ascii="Cambria Math" w:hAnsi="Cambria Math"/>
                     <w:position w:val="-4"/>
                   </w:rPr>
-                  <w:object w:dxaOrig="180" w:dyaOrig="200" w14:anchorId="2EE51440">
-                    <v:shape id="_x0000_i1187" type="#_x0000_t75" style="width:6.75pt;height:6.75pt" o:ole="">
+                  <w:object w:dxaOrig="180" w:dyaOrig="200" w14:anchorId="123CBBC2">
+                    <v:shape id="_x0000_i1187" type="#_x0000_t75" style="width:6.9pt;height:6.9pt" o:ole="">
                       <v:imagedata r:id="rId288" o:title=""/>
                     </v:shape>
-                    <o:OLEObject Type="Embed" ProgID="Equation.DSMT4" ShapeID="_x0000_i1187" DrawAspect="Content" ObjectID="_1790606528" r:id="rId289"/>
+                    <o:OLEObject Type="Embed" ProgID="Equation.DSMT4" ShapeID="_x0000_i1187" DrawAspect="Content" ObjectID="_1790621469" r:id="rId289"/>
                   </w:object>
                 </m:r>
                 <m:r>
@@ -14407,11 +14288,11 @@
                     <w:rFonts w:ascii="Cambria Math" w:hAnsi="Cambria Math"/>
                     <w:position w:val="-4"/>
                   </w:rPr>
-                  <w:object w:dxaOrig="180" w:dyaOrig="200" w14:anchorId="62062878">
-                    <v:shape id="_x0000_i1192" type="#_x0000_t75" style="width:6.75pt;height:6.75pt" o:ole="">
+                  <w:object w:dxaOrig="180" w:dyaOrig="200" w14:anchorId="1283A3DA">
+                    <v:shape id="_x0000_i1192" type="#_x0000_t75" style="width:6.9pt;height:6.9pt" o:ole="">
                       <v:imagedata r:id="rId290" o:title=""/>
                     </v:shape>
-                    <o:OLEObject Type="Embed" ProgID="Equation.DSMT4" ShapeID="_x0000_i1192" DrawAspect="Content" ObjectID="_1790606529" r:id="rId291"/>
+                    <o:OLEObject Type="Embed" ProgID="Equation.DSMT4" ShapeID="_x0000_i1192" DrawAspect="Content" ObjectID="_1790621470" r:id="rId291"/>
                   </w:object>
                 </m:r>
                 <m:r>
@@ -14571,11 +14452,11 @@
                     <w:rFonts w:ascii="Cambria Math" w:hAnsi="Cambria Math"/>
                     <w:position w:val="-4"/>
                   </w:rPr>
-                  <w:object w:dxaOrig="180" w:dyaOrig="200" w14:anchorId="214B769C">
-                    <v:shape id="_x0000_i1193" type="#_x0000_t75" style="width:6.75pt;height:6.75pt" o:ole="">
+                  <w:object w:dxaOrig="180" w:dyaOrig="200" w14:anchorId="5F31A7F4">
+                    <v:shape id="_x0000_i1193" type="#_x0000_t75" style="width:6.9pt;height:6.9pt" o:ole="">
                       <v:imagedata r:id="rId292" o:title=""/>
                     </v:shape>
-                    <o:OLEObject Type="Embed" ProgID="Equation.DSMT4" ShapeID="_x0000_i1193" DrawAspect="Content" ObjectID="_1790606530" r:id="rId293"/>
+                    <o:OLEObject Type="Embed" ProgID="Equation.DSMT4" ShapeID="_x0000_i1193" DrawAspect="Content" ObjectID="_1790621471" r:id="rId293"/>
                   </w:object>
                 </m:r>
                 <m:r>
@@ -14815,11 +14696,11 @@
                     <w:rFonts w:ascii="Cambria Math" w:hAnsi="Cambria Math"/>
                     <w:position w:val="-4"/>
                   </w:rPr>
-                  <w:object w:dxaOrig="180" w:dyaOrig="200" w14:anchorId="2804759C">
-                    <v:shape id="_x0000_i1198" type="#_x0000_t75" style="width:6.75pt;height:6.75pt" o:ole="">
+                  <w:object w:dxaOrig="180" w:dyaOrig="200" w14:anchorId="61B4A964">
+                    <v:shape id="_x0000_i1198" type="#_x0000_t75" style="width:6.9pt;height:6.9pt" o:ole="">
                       <v:imagedata r:id="rId294" o:title=""/>
                     </v:shape>
-                    <o:OLEObject Type="Embed" ProgID="Equation.DSMT4" ShapeID="_x0000_i1198" DrawAspect="Content" ObjectID="_1790606531" r:id="rId295"/>
+                    <o:OLEObject Type="Embed" ProgID="Equation.DSMT4" ShapeID="_x0000_i1198" DrawAspect="Content" ObjectID="_1790621472" r:id="rId295"/>
                   </w:object>
                 </m:r>
                 <m:func>
@@ -15042,11 +14923,11 @@
                     <w:rFonts w:ascii="Cambria Math" w:hAnsi="Cambria Math"/>
                     <w:position w:val="-4"/>
                   </w:rPr>
-                  <w:object w:dxaOrig="180" w:dyaOrig="200" w14:anchorId="4E20BC69">
-                    <v:shape id="_x0000_i1199" type="#_x0000_t75" style="width:6.75pt;height:6.75pt" o:ole="">
+                  <w:object w:dxaOrig="180" w:dyaOrig="200" w14:anchorId="6AD34ECC">
+                    <v:shape id="_x0000_i1199" type="#_x0000_t75" style="width:6.9pt;height:6.9pt" o:ole="">
                       <v:imagedata r:id="rId296" o:title=""/>
                     </v:shape>
-                    <o:OLEObject Type="Embed" ProgID="Equation.DSMT4" ShapeID="_x0000_i1199" DrawAspect="Content" ObjectID="_1790606532" r:id="rId297"/>
+                    <o:OLEObject Type="Embed" ProgID="Equation.DSMT4" ShapeID="_x0000_i1199" DrawAspect="Content" ObjectID="_1790621473" r:id="rId297"/>
                   </w:object>
                 </m:r>
                 <m:func>
@@ -15118,7 +14999,7 @@
         </m:d>
       </m:oMath>
     </w:p>
-    <w:bookmarkEnd w:id="155"/>
+    <w:bookmarkEnd w:id="154"/>
     <w:p>
       <w:pPr>
         <w:pStyle w:val="cmuc11"/>
@@ -18079,7 +17960,7 @@
         </w:numPr>
         <w:jc w:val="center"/>
       </w:pPr>
-      <w:bookmarkStart w:id="156" w:name="_Toc178106191"/>
+      <w:bookmarkStart w:id="155" w:name="_Toc178106191"/>
       <w:r>
         <w:lastRenderedPageBreak/>
         <w:t xml:space="preserve">Chương </w:t>
@@ -18096,7 +17977,7 @@
       <w:r>
         <w:t>trục</w:t>
       </w:r>
-      <w:bookmarkEnd w:id="156"/>
+      <w:bookmarkEnd w:id="155"/>
     </w:p>
     <w:p>
       <w:pPr>
@@ -18192,10 +18073,10 @@
           <w:position w:val="-24"/>
         </w:rPr>
         <w:object w:dxaOrig="5500" w:dyaOrig="620" w14:anchorId="34FFA042">
-          <v:shape id="_x0000_i1200" type="#_x0000_t75" style="width:274.5pt;height:28.5pt" o:ole="">
+          <v:shape id="_x0000_i1200" type="#_x0000_t75" style="width:274.2pt;height:28.2pt" o:ole="">
             <v:imagedata r:id="rId60" o:title=""/>
           </v:shape>
-          <o:OLEObject Type="Embed" ProgID="Equation.DSMT4" ShapeID="_x0000_i1200" DrawAspect="Content" ObjectID="_1790606533" r:id="rId298"/>
+          <o:OLEObject Type="Embed" ProgID="Equation.DSMT4" ShapeID="_x0000_i1200" DrawAspect="Content" ObjectID="_1790621474" r:id="rId298"/>
         </w:object>
       </w:r>
     </w:p>
@@ -18203,11 +18084,11 @@
       <w:pPr>
         <w:pStyle w:val="cmuc11"/>
       </w:pPr>
-      <w:bookmarkStart w:id="157" w:name="_Toc178106192"/>
+      <w:bookmarkStart w:id="156" w:name="_Toc178106192"/>
       <w:r>
         <w:t>Chọn vật liệu chế tạo trục</w:t>
       </w:r>
-      <w:bookmarkEnd w:id="157"/>
+      <w:bookmarkEnd w:id="156"/>
     </w:p>
     <w:p>
       <w:pPr>
@@ -18306,10 +18187,10 @@
           <w:position w:val="-34"/>
         </w:rPr>
         <w:object w:dxaOrig="3879" w:dyaOrig="780" w14:anchorId="67A32D1C">
-          <v:shape id="_x0000_i1201" type="#_x0000_t75" style="width:194.25pt;height:36pt" o:ole="">
+          <v:shape id="_x0000_i1201" type="#_x0000_t75" style="width:194.1pt;height:35.7pt" o:ole="">
             <v:imagedata r:id="rId299" o:title=""/>
           </v:shape>
-          <o:OLEObject Type="Embed" ProgID="Equation.DSMT4" ShapeID="_x0000_i1201" DrawAspect="Content" ObjectID="_1790606534" r:id="rId300"/>
+          <o:OLEObject Type="Embed" ProgID="Equation.DSMT4" ShapeID="_x0000_i1201" DrawAspect="Content" ObjectID="_1790621475" r:id="rId300"/>
         </w:object>
       </w:r>
     </w:p>
@@ -18370,11 +18251,11 @@
       <w:pPr>
         <w:pStyle w:val="cmuc11"/>
       </w:pPr>
-      <w:bookmarkStart w:id="158" w:name="_Toc178106193"/>
+      <w:bookmarkStart w:id="157" w:name="_Toc178106193"/>
       <w:r>
         <w:t>Tính tải trọng tác dụng lên trục</w:t>
       </w:r>
-      <w:bookmarkEnd w:id="158"/>
+      <w:bookmarkEnd w:id="157"/>
     </w:p>
     <w:p>
       <w:pPr>
@@ -18410,10 +18291,10 @@
           <w:position w:val="-30"/>
         </w:rPr>
         <w:object w:dxaOrig="3960" w:dyaOrig="680" w14:anchorId="06C7076D">
-          <v:shape id="_x0000_i1202" type="#_x0000_t75" style="width:201.75pt;height:36pt" o:ole="">
+          <v:shape id="_x0000_i1202" type="#_x0000_t75" style="width:201.6pt;height:36.3pt" o:ole="">
             <v:imagedata r:id="rId301" o:title=""/>
           </v:shape>
-          <o:OLEObject Type="Embed" ProgID="Equation.DSMT4" ShapeID="_x0000_i1202" DrawAspect="Content" ObjectID="_1790606535" r:id="rId302"/>
+          <o:OLEObject Type="Embed" ProgID="Equation.DSMT4" ShapeID="_x0000_i1202" DrawAspect="Content" ObjectID="_1790621476" r:id="rId302"/>
         </w:object>
       </w:r>
       <w:r>
@@ -18446,10 +18327,10 @@
           <w:position w:val="-12"/>
         </w:rPr>
         <w:object w:dxaOrig="5360" w:dyaOrig="360" w14:anchorId="1C74A6A8">
-          <v:shape id="_x0000_i1203" type="#_x0000_t75" style="width:266.25pt;height:21.75pt" o:ole="">
+          <v:shape id="_x0000_i1203" type="#_x0000_t75" style="width:266.1pt;height:21.9pt" o:ole="">
             <v:imagedata r:id="rId303" o:title=""/>
           </v:shape>
-          <o:OLEObject Type="Embed" ProgID="Equation.DSMT4" ShapeID="_x0000_i1203" DrawAspect="Content" ObjectID="_1790606536" r:id="rId304"/>
+          <o:OLEObject Type="Embed" ProgID="Equation.DSMT4" ShapeID="_x0000_i1203" DrawAspect="Content" ObjectID="_1790621477" r:id="rId304"/>
         </w:object>
       </w:r>
     </w:p>
@@ -18482,10 +18363,10 @@
           <w:position w:val="-12"/>
         </w:rPr>
         <w:object w:dxaOrig="5340" w:dyaOrig="360" w14:anchorId="422A4E80">
-          <v:shape id="_x0000_i1204" type="#_x0000_t75" style="width:267pt;height:21.75pt" o:ole="">
+          <v:shape id="_x0000_i1204" type="#_x0000_t75" style="width:267.25pt;height:21.9pt" o:ole="">
             <v:imagedata r:id="rId305" o:title=""/>
           </v:shape>
-          <o:OLEObject Type="Embed" ProgID="Equation.DSMT4" ShapeID="_x0000_i1204" DrawAspect="Content" ObjectID="_1790606537" r:id="rId306"/>
+          <o:OLEObject Type="Embed" ProgID="Equation.DSMT4" ShapeID="_x0000_i1204" DrawAspect="Content" ObjectID="_1790621478" r:id="rId306"/>
         </w:object>
       </w:r>
     </w:p>
@@ -18581,10 +18462,10 @@
           <w:position w:val="-24"/>
         </w:rPr>
         <w:object w:dxaOrig="2760" w:dyaOrig="620" w14:anchorId="762840CF">
-          <v:shape id="_x0000_i1205" type="#_x0000_t75" style="width:137.25pt;height:28.5pt" o:ole="">
+          <v:shape id="_x0000_i1205" type="#_x0000_t75" style="width:137.1pt;height:28.2pt" o:ole="">
             <v:imagedata r:id="rId307" o:title=""/>
           </v:shape>
-          <o:OLEObject Type="Embed" ProgID="Equation.DSMT4" ShapeID="_x0000_i1205" DrawAspect="Content" ObjectID="_1790606538" r:id="rId308"/>
+          <o:OLEObject Type="Embed" ProgID="Equation.DSMT4" ShapeID="_x0000_i1205" DrawAspect="Content" ObjectID="_1790621479" r:id="rId308"/>
         </w:object>
       </w:r>
     </w:p>
@@ -18695,10 +18576,10 @@
           <w:position w:val="-32"/>
         </w:rPr>
         <w:object w:dxaOrig="5580" w:dyaOrig="700" w14:anchorId="4F8D7C59">
-          <v:shape id="_x0000_i1206" type="#_x0000_t75" style="width:281.25pt;height:36pt" o:ole="">
+          <v:shape id="_x0000_i1206" type="#_x0000_t75" style="width:281.1pt;height:36.3pt" o:ole="">
             <v:imagedata r:id="rId309" o:title=""/>
           </v:shape>
-          <o:OLEObject Type="Embed" ProgID="Equation.DSMT4" ShapeID="_x0000_i1206" DrawAspect="Content" ObjectID="_1790606539" r:id="rId310"/>
+          <o:OLEObject Type="Embed" ProgID="Equation.DSMT4" ShapeID="_x0000_i1206" DrawAspect="Content" ObjectID="_1790621480" r:id="rId310"/>
         </w:object>
       </w:r>
     </w:p>
@@ -18711,10 +18592,10 @@
           <w:position w:val="-14"/>
         </w:rPr>
         <w:object w:dxaOrig="7780" w:dyaOrig="400" w14:anchorId="669EE53B">
-          <v:shape id="_x0000_i1207" type="#_x0000_t75" style="width:388.5pt;height:21.75pt" o:ole="">
+          <v:shape id="_x0000_i1207" type="#_x0000_t75" style="width:388.8pt;height:21.9pt" o:ole="">
             <v:imagedata r:id="rId311" o:title=""/>
           </v:shape>
-          <o:OLEObject Type="Embed" ProgID="Equation.DSMT4" ShapeID="_x0000_i1207" DrawAspect="Content" ObjectID="_1790606540" r:id="rId312"/>
+          <o:OLEObject Type="Embed" ProgID="Equation.DSMT4" ShapeID="_x0000_i1207" DrawAspect="Content" ObjectID="_1790621481" r:id="rId312"/>
         </w:object>
       </w:r>
     </w:p>
@@ -18723,6 +18604,7 @@
         <w:pStyle w:val="normal0"/>
       </w:pPr>
       <w:r>
+        <w:lastRenderedPageBreak/>
         <w:t>-Lực tác dụng từ bộ truyền đai</w:t>
       </w:r>
     </w:p>
@@ -18738,10 +18620,10 @@
           <w:position w:val="-32"/>
         </w:rPr>
         <w:object w:dxaOrig="4620" w:dyaOrig="760" w14:anchorId="6A9CBD47">
-          <v:shape id="_x0000_i1208" type="#_x0000_t75" style="width:231pt;height:37.5pt" o:ole="">
+          <v:shape id="_x0000_i1208" type="#_x0000_t75" style="width:231pt;height:37.45pt" o:ole="">
             <v:imagedata r:id="rId313" o:title=""/>
           </v:shape>
-          <o:OLEObject Type="Embed" ProgID="Equation.DSMT4" ShapeID="_x0000_i1208" DrawAspect="Content" ObjectID="_1790606541" r:id="rId314"/>
+          <o:OLEObject Type="Embed" ProgID="Equation.DSMT4" ShapeID="_x0000_i1208" DrawAspect="Content" ObjectID="_1790621482" r:id="rId314"/>
         </w:object>
       </w:r>
     </w:p>
@@ -18749,14 +18631,14 @@
       <w:pPr>
         <w:pStyle w:val="cmuc11"/>
       </w:pPr>
-      <w:bookmarkStart w:id="159" w:name="_Toc178106194"/>
+      <w:bookmarkStart w:id="158" w:name="_Toc178106194"/>
       <w:r>
         <w:t xml:space="preserve">Tính </w:t>
       </w:r>
       <w:r>
         <w:t>khoảng cách giữa các điểm đặt lực</w:t>
       </w:r>
-      <w:bookmarkEnd w:id="159"/>
+      <w:bookmarkEnd w:id="158"/>
     </w:p>
     <w:p>
       <w:pPr>
@@ -18775,10 +18657,10 @@
           <w:position w:val="-74"/>
         </w:rPr>
         <w:object w:dxaOrig="3800" w:dyaOrig="1600" w14:anchorId="26757334">
-          <v:shape id="_x0000_i1209" type="#_x0000_t75" style="width:192.75pt;height:78.75pt" o:ole="">
+          <v:shape id="_x0000_i1209" type="#_x0000_t75" style="width:192.4pt;height:78.9pt" o:ole="">
             <v:imagedata r:id="rId315" o:title=""/>
           </v:shape>
-          <o:OLEObject Type="Embed" ProgID="Equation.DSMT4" ShapeID="_x0000_i1209" DrawAspect="Content" ObjectID="_1790606542" r:id="rId316"/>
+          <o:OLEObject Type="Embed" ProgID="Equation.DSMT4" ShapeID="_x0000_i1209" DrawAspect="Content" ObjectID="_1790621483" r:id="rId316"/>
         </w:object>
       </w:r>
     </w:p>
@@ -18841,10 +18723,10 @@
           <w:position w:val="-4"/>
         </w:rPr>
         <w:object w:dxaOrig="180" w:dyaOrig="200" w14:anchorId="05B97AE2">
-          <v:shape id="_x0000_i1210" type="#_x0000_t75" style="width:9pt;height:10.5pt" o:ole="">
+          <v:shape id="_x0000_i1210" type="#_x0000_t75" style="width:9.2pt;height:10.35pt" o:ole="">
             <v:imagedata r:id="rId317" o:title=""/>
           </v:shape>
-          <o:OLEObject Type="Embed" ProgID="Equation.DSMT4" ShapeID="_x0000_i1210" DrawAspect="Content" ObjectID="_1790606543" r:id="rId318"/>
+          <o:OLEObject Type="Embed" ProgID="Equation.DSMT4" ShapeID="_x0000_i1210" DrawAspect="Content" ObjectID="_1790621484" r:id="rId318"/>
         </w:object>
       </w:r>
       <w:r>
@@ -18859,10 +18741,10 @@
           <w:position w:val="-4"/>
         </w:rPr>
         <w:object w:dxaOrig="180" w:dyaOrig="200" w14:anchorId="13E5D4F7">
-          <v:shape id="_x0000_i1211" type="#_x0000_t75" style="width:9pt;height:10.5pt" o:ole="">
+          <v:shape id="_x0000_i1211" type="#_x0000_t75" style="width:9.2pt;height:10.35pt" o:ole="">
             <v:imagedata r:id="rId319" o:title=""/>
           </v:shape>
-          <o:OLEObject Type="Embed" ProgID="Equation.DSMT4" ShapeID="_x0000_i1211" DrawAspect="Content" ObjectID="_1790606544" r:id="rId320"/>
+          <o:OLEObject Type="Embed" ProgID="Equation.DSMT4" ShapeID="_x0000_i1211" DrawAspect="Content" ObjectID="_1790621485" r:id="rId320"/>
         </w:object>
       </w:r>
       <w:r>
@@ -18918,11 +18800,11 @@
       <w:pPr>
         <w:pStyle w:val="cmuc11"/>
       </w:pPr>
-      <w:bookmarkStart w:id="160" w:name="_Toc178106195"/>
+      <w:bookmarkStart w:id="159" w:name="_Toc178106195"/>
       <w:r>
         <w:t>Tính phản lực tại các gối đỡ</w:t>
       </w:r>
-      <w:bookmarkEnd w:id="160"/>
+      <w:bookmarkEnd w:id="159"/>
     </w:p>
     <w:p>
       <w:pPr>
@@ -18993,7 +18875,6 @@
         <w:pStyle w:val="normal0"/>
       </w:pPr>
       <w:r>
-        <w:lastRenderedPageBreak/>
         <w:t>- Trong mặt phẳng YOZ, có</w:t>
       </w:r>
       <w:r>
@@ -19015,10 +18896,10 @@
           <w:position w:val="-86"/>
         </w:rPr>
         <w:object w:dxaOrig="6280" w:dyaOrig="2520" w14:anchorId="09A4F820">
-          <v:shape id="_x0000_i1212" type="#_x0000_t75" style="width:315pt;height:126pt" o:ole="">
+          <v:shape id="_x0000_i1212" type="#_x0000_t75" style="width:315.05pt;height:126.15pt" o:ole="">
             <v:imagedata r:id="rId322" o:title=""/>
           </v:shape>
-          <o:OLEObject Type="Embed" ProgID="Equation.DSMT4" ShapeID="_x0000_i1212" DrawAspect="Content" ObjectID="_1790606545" r:id="rId323"/>
+          <o:OLEObject Type="Embed" ProgID="Equation.DSMT4" ShapeID="_x0000_i1212" DrawAspect="Content" ObjectID="_1790621486" r:id="rId323"/>
         </w:object>
       </w:r>
     </w:p>
@@ -19040,10 +18921,10 @@
           <w:position w:val="-14"/>
         </w:rPr>
         <w:object w:dxaOrig="1600" w:dyaOrig="380" w14:anchorId="11FDA23B">
-          <v:shape id="_x0000_i1213" type="#_x0000_t75" style="width:80.25pt;height:18.75pt" o:ole="">
+          <v:shape id="_x0000_i1213" type="#_x0000_t75" style="width:80.05pt;height:19pt" o:ole="">
             <v:imagedata r:id="rId324" o:title=""/>
           </v:shape>
-          <o:OLEObject Type="Embed" ProgID="Equation.DSMT4" ShapeID="_x0000_i1213" DrawAspect="Content" ObjectID="_1790606546" r:id="rId325"/>
+          <o:OLEObject Type="Embed" ProgID="Equation.DSMT4" ShapeID="_x0000_i1213" DrawAspect="Content" ObjectID="_1790621487" r:id="rId325"/>
         </w:object>
       </w:r>
     </w:p>
@@ -19068,10 +18949,10 @@
           <w:position w:val="-110"/>
         </w:rPr>
         <w:object w:dxaOrig="5340" w:dyaOrig="2320" w14:anchorId="27A58A9B">
-          <v:shape id="_x0000_i1214" type="#_x0000_t75" style="width:267pt;height:116.25pt" o:ole="">
+          <v:shape id="_x0000_i1214" type="#_x0000_t75" style="width:267.25pt;height:116.35pt" o:ole="">
             <v:imagedata r:id="rId326" o:title=""/>
           </v:shape>
-          <o:OLEObject Type="Embed" ProgID="Equation.DSMT4" ShapeID="_x0000_i1214" DrawAspect="Content" ObjectID="_1790606547" r:id="rId327"/>
+          <o:OLEObject Type="Embed" ProgID="Equation.DSMT4" ShapeID="_x0000_i1214" DrawAspect="Content" ObjectID="_1790621488" r:id="rId327"/>
         </w:object>
       </w:r>
     </w:p>
@@ -19088,10 +18969,10 @@
           <w:position w:val="-12"/>
         </w:rPr>
         <w:object w:dxaOrig="1700" w:dyaOrig="360" w14:anchorId="217E4295">
-          <v:shape id="_x0000_i1215" type="#_x0000_t75" style="width:85.5pt;height:18pt" o:ole="">
+          <v:shape id="_x0000_i1215" type="#_x0000_t75" style="width:85.25pt;height:17.85pt" o:ole="">
             <v:imagedata r:id="rId328" o:title=""/>
           </v:shape>
-          <o:OLEObject Type="Embed" ProgID="Equation.DSMT4" ShapeID="_x0000_i1215" DrawAspect="Content" ObjectID="_1790606548" r:id="rId329"/>
+          <o:OLEObject Type="Embed" ProgID="Equation.DSMT4" ShapeID="_x0000_i1215" DrawAspect="Content" ObjectID="_1790621489" r:id="rId329"/>
         </w:object>
       </w:r>
     </w:p>
@@ -19256,9 +19137,21 @@
     </w:p>
     <w:p>
       <w:pPr>
+        <w:pStyle w:val="normal0"/>
+        <w:spacing w:before="0"/>
+      </w:pPr>
+    </w:p>
+    <w:p>
+      <w:pPr>
+        <w:pStyle w:val="normal0"/>
+        <w:spacing w:before="0"/>
+      </w:pPr>
+    </w:p>
+    <w:p>
+      <w:pPr>
         <w:pStyle w:val="cmuc11"/>
       </w:pPr>
-      <w:bookmarkStart w:id="161" w:name="_Toc178106196"/>
+      <w:bookmarkStart w:id="160" w:name="_Toc178106196"/>
       <w:r>
         <w:lastRenderedPageBreak/>
         <w:t>Vẽ biểu đồ mômen uốn M</w:t>
@@ -19281,13 +19174,16 @@
       <w:r>
         <w:t xml:space="preserve"> và xoắn T</w:t>
       </w:r>
-      <w:bookmarkEnd w:id="161"/>
-    </w:p>
-    <w:p>
-      <w:pPr>
-        <w:pStyle w:val="normal0"/>
-      </w:pPr>
-      <w:r>
+      <w:bookmarkEnd w:id="160"/>
+    </w:p>
+    <w:p>
+      <w:pPr>
+        <w:pStyle w:val="normal0"/>
+      </w:pPr>
+      <w:r>
+        <w:rPr>
+          <w:noProof/>
+        </w:rPr>
         <w:drawing>
           <wp:inline distT="0" distB="0" distL="0" distR="0" wp14:anchorId="78A50D60" wp14:editId="500BF78D">
             <wp:extent cx="5455285" cy="7953375"/>
@@ -19339,7 +19235,7 @@
       <w:pPr>
         <w:pStyle w:val="cmuc11"/>
       </w:pPr>
-      <w:bookmarkStart w:id="162" w:name="_Toc178106197"/>
+      <w:bookmarkStart w:id="161" w:name="_Toc178106197"/>
       <w:r>
         <w:rPr>
           <w:lang w:val="vi-VN"/>
@@ -19367,7 +19263,7 @@
         </w:rPr>
         <w:t>tdij</w:t>
       </w:r>
-      <w:bookmarkEnd w:id="162"/>
+      <w:bookmarkEnd w:id="161"/>
     </w:p>
     <w:p>
       <w:pPr>
@@ -19414,10 +19310,10 @@
           <w:position w:val="-98"/>
         </w:rPr>
         <w:object w:dxaOrig="2160" w:dyaOrig="1800" w14:anchorId="19883DF8">
-          <v:shape id="_x0000_i1216" type="#_x0000_t75" style="width:109.5pt;height:93pt" o:ole="">
+          <v:shape id="_x0000_i1216" type="#_x0000_t75" style="width:109.45pt;height:92.75pt" o:ole="">
             <v:imagedata r:id="rId331" o:title=""/>
           </v:shape>
-          <o:OLEObject Type="Embed" ProgID="Equation.DSMT4" ShapeID="_x0000_i1216" DrawAspect="Content" ObjectID="_1790606549" r:id="rId332"/>
+          <o:OLEObject Type="Embed" ProgID="Equation.DSMT4" ShapeID="_x0000_i1216" DrawAspect="Content" ObjectID="_1790621490" r:id="rId332"/>
         </w:object>
       </w:r>
     </w:p>
@@ -19455,10 +19351,10 @@
           <w:position w:val="-14"/>
         </w:rPr>
         <w:object w:dxaOrig="1240" w:dyaOrig="380" w14:anchorId="47AB0D3E">
-          <v:shape id="_x0000_i1217" type="#_x0000_t75" style="width:63.75pt;height:18pt" o:ole="">
+          <v:shape id="_x0000_i1217" type="#_x0000_t75" style="width:63.95pt;height:17.85pt" o:ole="">
             <v:imagedata r:id="rId333" o:title=""/>
           </v:shape>
-          <o:OLEObject Type="Embed" ProgID="Equation.DSMT4" ShapeID="_x0000_i1217" DrawAspect="Content" ObjectID="_1790606550" r:id="rId334"/>
+          <o:OLEObject Type="Embed" ProgID="Equation.DSMT4" ShapeID="_x0000_i1217" DrawAspect="Content" ObjectID="_1790621491" r:id="rId334"/>
         </w:object>
       </w:r>
       <w:r>
@@ -19484,10 +19380,10 @@
           <w:position w:val="-14"/>
         </w:rPr>
         <w:object w:dxaOrig="880" w:dyaOrig="380" w14:anchorId="0827DF77">
-          <v:shape id="_x0000_i1218" type="#_x0000_t75" style="width:43.5pt;height:18pt" o:ole="">
+          <v:shape id="_x0000_i1218" type="#_x0000_t75" style="width:43.8pt;height:17.85pt" o:ole="">
             <v:imagedata r:id="rId335" o:title=""/>
           </v:shape>
-          <o:OLEObject Type="Embed" ProgID="Equation.DSMT4" ShapeID="_x0000_i1218" DrawAspect="Content" ObjectID="_1790606551" r:id="rId336"/>
+          <o:OLEObject Type="Embed" ProgID="Equation.DSMT4" ShapeID="_x0000_i1218" DrawAspect="Content" ObjectID="_1790621492" r:id="rId336"/>
         </w:object>
       </w:r>
       <w:r>
@@ -19517,10 +19413,10 @@
           <w:position w:val="-14"/>
         </w:rPr>
         <w:object w:dxaOrig="1420" w:dyaOrig="400" w14:anchorId="0C42A6EF">
-          <v:shape id="_x0000_i1219" type="#_x0000_t75" style="width:74.25pt;height:18.75pt" o:ole="">
+          <v:shape id="_x0000_i1219" type="#_x0000_t75" style="width:74.3pt;height:19pt" o:ole="">
             <v:imagedata r:id="rId337" o:title=""/>
           </v:shape>
-          <o:OLEObject Type="Embed" ProgID="Equation.DSMT4" ShapeID="_x0000_i1219" DrawAspect="Content" ObjectID="_1790606552" r:id="rId338"/>
+          <o:OLEObject Type="Embed" ProgID="Equation.DSMT4" ShapeID="_x0000_i1219" DrawAspect="Content" ObjectID="_1790621493" r:id="rId338"/>
         </w:object>
       </w:r>
       <w:r>
@@ -19561,10 +19457,10 @@
           <w:position w:val="-190"/>
         </w:rPr>
         <w:object w:dxaOrig="6759" w:dyaOrig="3360" w14:anchorId="001E7017">
-          <v:shape id="_x0000_i1242" type="#_x0000_t75" style="width:339pt;height:159pt" o:ole="">
+          <v:shape id="_x0000_i1220" type="#_x0000_t75" style="width:338.7pt;height:159pt" o:ole="">
             <v:imagedata r:id="rId339" o:title=""/>
           </v:shape>
-          <o:OLEObject Type="Embed" ProgID="Equation.DSMT4" ShapeID="_x0000_i1242" DrawAspect="Content" ObjectID="_1790606553" r:id="rId340"/>
+          <o:OLEObject Type="Embed" ProgID="Equation.DSMT4" ShapeID="_x0000_i1220" DrawAspect="Content" ObjectID="_1790621494" r:id="rId340"/>
         </w:object>
       </w:r>
       <w:r>
@@ -19640,10 +19536,10 @@
           <w:position w:val="-190"/>
         </w:rPr>
         <w:object w:dxaOrig="7560" w:dyaOrig="3360" w14:anchorId="51B1D223">
-          <v:shape id="_x0000_i1327" type="#_x0000_t75" style="width:378.75pt;height:159pt" o:ole="">
+          <v:shape id="_x0000_i1221" type="#_x0000_t75" style="width:379pt;height:159pt" o:ole="">
             <v:imagedata r:id="rId341" o:title=""/>
           </v:shape>
-          <o:OLEObject Type="Embed" ProgID="Equation.DSMT4" ShapeID="_x0000_i1327" DrawAspect="Content" ObjectID="_1790606554" r:id="rId342"/>
+          <o:OLEObject Type="Embed" ProgID="Equation.DSMT4" ShapeID="_x0000_i1221" DrawAspect="Content" ObjectID="_1790621495" r:id="rId342"/>
         </w:object>
       </w:r>
     </w:p>
@@ -19667,10 +19563,10 @@
           <w:position w:val="-190"/>
         </w:rPr>
         <w:object w:dxaOrig="8500" w:dyaOrig="3360" w14:anchorId="2B74EE51">
-          <v:shape id="_x0000_i1331" type="#_x0000_t75" style="width:426pt;height:159pt" o:ole="">
+          <v:shape id="_x0000_i1222" type="#_x0000_t75" style="width:425.65pt;height:159pt" o:ole="">
             <v:imagedata r:id="rId343" o:title=""/>
           </v:shape>
-          <o:OLEObject Type="Embed" ProgID="Equation.DSMT4" ShapeID="_x0000_i1331" DrawAspect="Content" ObjectID="_1790606555" r:id="rId344"/>
+          <o:OLEObject Type="Embed" ProgID="Equation.DSMT4" ShapeID="_x0000_i1222" DrawAspect="Content" ObjectID="_1790621496" r:id="rId344"/>
         </w:object>
       </w:r>
     </w:p>
@@ -19705,10 +19601,10 @@
           <w:position w:val="-68"/>
         </w:rPr>
         <w:object w:dxaOrig="1300" w:dyaOrig="1480" w14:anchorId="1C98977F">
-          <v:shape id="_x0000_i1406" type="#_x0000_t75" style="width:65.25pt;height:74.25pt" o:ole="">
+          <v:shape id="_x0000_i1223" type="#_x0000_t75" style="width:65.1pt;height:74.3pt" o:ole="">
             <v:imagedata r:id="rId345" o:title=""/>
           </v:shape>
-          <o:OLEObject Type="Embed" ProgID="Equation.DSMT4" ShapeID="_x0000_i1406" DrawAspect="Content" ObjectID="_1790606556" r:id="rId346"/>
+          <o:OLEObject Type="Embed" ProgID="Equation.DSMT4" ShapeID="_x0000_i1223" DrawAspect="Content" ObjectID="_1790621497" r:id="rId346"/>
         </w:object>
       </w:r>
     </w:p>
@@ -19716,14 +19612,14 @@
       <w:pPr>
         <w:pStyle w:val="cmuc11"/>
       </w:pPr>
-      <w:bookmarkStart w:id="163" w:name="_Toc178106198"/>
+      <w:bookmarkStart w:id="162" w:name="_Toc178106198"/>
       <w:r>
         <w:rPr>
           <w:lang w:val="vi-VN"/>
         </w:rPr>
         <w:t>Thiết kế sơ bộ kết cấu trục</w:t>
       </w:r>
-      <w:bookmarkEnd w:id="163"/>
+      <w:bookmarkEnd w:id="162"/>
       <w:r>
         <w:rPr>
           <w:lang w:val="vi-VN"/>
@@ -19760,6 +19656,9 @@
         <w:pStyle w:val="normal0"/>
       </w:pPr>
       <w:r>
+        <w:rPr>
+          <w:noProof/>
+        </w:rPr>
         <w:drawing>
           <wp:inline distT="0" distB="0" distL="0" distR="0" wp14:anchorId="3A870955" wp14:editId="4A96A3B9">
             <wp:extent cx="5400675" cy="814070"/>
@@ -20668,10 +20567,10 @@
           <w:position w:val="-66"/>
         </w:rPr>
         <w:object w:dxaOrig="2340" w:dyaOrig="1440" w14:anchorId="2EEAE347">
-          <v:shape id="_x0000_i1342" type="#_x0000_t75" style="width:117pt;height:1in" o:ole="">
+          <v:shape id="_x0000_i1224" type="#_x0000_t75" style="width:116.95pt;height:1in" o:ole="">
             <v:imagedata r:id="rId349" o:title=""/>
           </v:shape>
-          <o:OLEObject Type="Embed" ProgID="Equation.DSMT4" ShapeID="_x0000_i1342" DrawAspect="Content" ObjectID="_1790606557" r:id="rId350"/>
+          <o:OLEObject Type="Embed" ProgID="Equation.DSMT4" ShapeID="_x0000_i1224" DrawAspect="Content" ObjectID="_1790621498" r:id="rId350"/>
         </w:object>
       </w:r>
     </w:p>
@@ -20711,10 +20610,10 @@
           <w:position w:val="-14"/>
         </w:rPr>
         <w:object w:dxaOrig="840" w:dyaOrig="400" w14:anchorId="041DEF51">
-          <v:shape id="_x0000_i1343" type="#_x0000_t75" style="width:42pt;height:19.5pt" o:ole="">
+          <v:shape id="_x0000_i1225" type="#_x0000_t75" style="width:42.05pt;height:19.6pt" o:ole="">
             <v:imagedata r:id="rId351" o:title=""/>
           </v:shape>
-          <o:OLEObject Type="Embed" ProgID="Equation.DSMT4" ShapeID="_x0000_i1343" DrawAspect="Content" ObjectID="_1790606558" r:id="rId352"/>
+          <o:OLEObject Type="Embed" ProgID="Equation.DSMT4" ShapeID="_x0000_i1225" DrawAspect="Content" ObjectID="_1790621499" r:id="rId352"/>
         </w:object>
       </w:r>
       <w:r>
@@ -20729,10 +20628,10 @@
           <w:position w:val="-14"/>
         </w:rPr>
         <w:object w:dxaOrig="1760" w:dyaOrig="400" w14:anchorId="0B72A5B6">
-          <v:shape id="_x0000_i1344" type="#_x0000_t75" style="width:88.5pt;height:19.5pt" o:ole="">
+          <v:shape id="_x0000_i1226" type="#_x0000_t75" style="width:88.7pt;height:19.6pt" o:ole="">
             <v:imagedata r:id="rId353" o:title=""/>
           </v:shape>
-          <o:OLEObject Type="Embed" ProgID="Equation.DSMT4" ShapeID="_x0000_i1344" DrawAspect="Content" ObjectID="_1790606559" r:id="rId354"/>
+          <o:OLEObject Type="Embed" ProgID="Equation.DSMT4" ShapeID="_x0000_i1226" DrawAspect="Content" ObjectID="_1790621500" r:id="rId354"/>
         </w:object>
       </w:r>
     </w:p>
@@ -20755,10 +20654,10 @@
           <w:position w:val="-14"/>
         </w:rPr>
         <w:object w:dxaOrig="700" w:dyaOrig="400" w14:anchorId="484BDBD5">
-          <v:shape id="_x0000_i1345" type="#_x0000_t75" style="width:35.25pt;height:19.5pt" o:ole="">
+          <v:shape id="_x0000_i1227" type="#_x0000_t75" style="width:35.15pt;height:19.6pt" o:ole="">
             <v:imagedata r:id="rId355" o:title=""/>
           </v:shape>
-          <o:OLEObject Type="Embed" ProgID="Equation.DSMT4" ShapeID="_x0000_i1345" DrawAspect="Content" ObjectID="_1790606560" r:id="rId356"/>
+          <o:OLEObject Type="Embed" ProgID="Equation.DSMT4" ShapeID="_x0000_i1227" DrawAspect="Content" ObjectID="_1790621501" r:id="rId356"/>
         </w:object>
       </w:r>
       <w:r>
@@ -20773,10 +20672,10 @@
           <w:position w:val="-14"/>
         </w:rPr>
         <w:object w:dxaOrig="2020" w:dyaOrig="400" w14:anchorId="213D545F">
-          <v:shape id="_x0000_i1369" type="#_x0000_t75" style="width:101.25pt;height:19.5pt" o:ole="">
+          <v:shape id="_x0000_i1228" type="#_x0000_t75" style="width:101.4pt;height:19.6pt" o:ole="">
             <v:imagedata r:id="rId357" o:title=""/>
           </v:shape>
-          <o:OLEObject Type="Embed" ProgID="Equation.DSMT4" ShapeID="_x0000_i1369" DrawAspect="Content" ObjectID="_1790606561" r:id="rId358"/>
+          <o:OLEObject Type="Embed" ProgID="Equation.DSMT4" ShapeID="_x0000_i1228" DrawAspect="Content" ObjectID="_1790621502" r:id="rId358"/>
         </w:object>
       </w:r>
     </w:p>
@@ -20858,10 +20757,10 @@
           <w:position w:val="-14"/>
         </w:rPr>
         <w:object w:dxaOrig="5420" w:dyaOrig="400" w14:anchorId="48DA79C2">
-          <v:shape id="_x0000_i1373" type="#_x0000_t75" style="width:270.75pt;height:19.5pt" o:ole="">
+          <v:shape id="_x0000_i1229" type="#_x0000_t75" style="width:270.7pt;height:19.6pt" o:ole="">
             <v:imagedata r:id="rId359" o:title=""/>
           </v:shape>
-          <o:OLEObject Type="Embed" ProgID="Equation.DSMT4" ShapeID="_x0000_i1373" DrawAspect="Content" ObjectID="_1790606562" r:id="rId360"/>
+          <o:OLEObject Type="Embed" ProgID="Equation.DSMT4" ShapeID="_x0000_i1229" DrawAspect="Content" ObjectID="_1790621503" r:id="rId360"/>
         </w:object>
       </w:r>
     </w:p>
@@ -20882,10 +20781,10 @@
           <w:position w:val="-14"/>
         </w:rPr>
         <w:object w:dxaOrig="1240" w:dyaOrig="400" w14:anchorId="007DD8A1">
-          <v:shape id="_x0000_i1376" type="#_x0000_t75" style="width:61.5pt;height:19.5pt" o:ole="">
+          <v:shape id="_x0000_i1230" type="#_x0000_t75" style="width:61.65pt;height:19.6pt" o:ole="">
             <v:imagedata r:id="rId361" o:title=""/>
           </v:shape>
-          <o:OLEObject Type="Embed" ProgID="Equation.DSMT4" ShapeID="_x0000_i1376" DrawAspect="Content" ObjectID="_1790606563" r:id="rId362"/>
+          <o:OLEObject Type="Embed" ProgID="Equation.DSMT4" ShapeID="_x0000_i1230" DrawAspect="Content" ObjectID="_1790621504" r:id="rId362"/>
         </w:object>
       </w:r>
     </w:p>
@@ -20930,10 +20829,10 @@
           <w:position w:val="-66"/>
         </w:rPr>
         <w:object w:dxaOrig="4940" w:dyaOrig="1440" w14:anchorId="76EC4119">
-          <v:shape id="_x0000_i1382" type="#_x0000_t75" style="width:246.75pt;height:1in" o:ole="">
+          <v:shape id="_x0000_i1231" type="#_x0000_t75" style="width:246.55pt;height:1in" o:ole="">
             <v:imagedata r:id="rId363" o:title=""/>
           </v:shape>
-          <o:OLEObject Type="Embed" ProgID="Equation.DSMT4" ShapeID="_x0000_i1382" DrawAspect="Content" ObjectID="_1790606564" r:id="rId364"/>
+          <o:OLEObject Type="Embed" ProgID="Equation.DSMT4" ShapeID="_x0000_i1231" DrawAspect="Content" ObjectID="_1790621505" r:id="rId364"/>
         </w:object>
       </w:r>
     </w:p>
@@ -20978,12 +20877,12 @@
         </w:numPr>
         <w:jc w:val="center"/>
       </w:pPr>
-      <w:bookmarkStart w:id="164" w:name="_Toc178106199"/>
+      <w:bookmarkStart w:id="163" w:name="_Toc178106199"/>
       <w:r>
         <w:lastRenderedPageBreak/>
         <w:t>KẾT LUẬN</w:t>
       </w:r>
-      <w:bookmarkEnd w:id="164"/>
+      <w:bookmarkEnd w:id="163"/>
     </w:p>
     <w:p>
       <w:pPr>
@@ -21006,30 +20905,6 @@
     </w:p>
     <w:p>
       <w:pPr>
-        <w:pStyle w:val="normal0"/>
-      </w:pPr>
-      <w:r>
-        <w:t>- Nêu tóm tắt kết quả đã đạt được</w:t>
-      </w:r>
-    </w:p>
-    <w:p>
-      <w:pPr>
-        <w:pStyle w:val="normal0"/>
-      </w:pPr>
-      <w:r>
-        <w:t>- Những vấn đề còn hạn chế.</w:t>
-      </w:r>
-    </w:p>
-    <w:p>
-      <w:pPr>
-        <w:pStyle w:val="normal0"/>
-      </w:pPr>
-      <w:r>
-        <w:t>- Kiến nghị.</w:t>
-      </w:r>
-    </w:p>
-    <w:p>
-      <w:pPr>
         <w:spacing w:after="120"/>
         <w:rPr>
           <w:rFonts w:ascii="Times New Roman" w:hAnsi="Times New Roman"/>
@@ -21038,6 +20913,113 @@
         </w:rPr>
       </w:pPr>
       <w:r>
+        <w:rPr>
+          <w:rFonts w:ascii="Times New Roman" w:hAnsi="Times New Roman"/>
+          <w:sz w:val="24"/>
+          <w:szCs w:val="24"/>
+        </w:rPr>
+        <w:t xml:space="preserve">Sau một thời gian nghiên cứu, tính toán và thiết kế dưới sự hướng dẫn tận tình của thầy Vũ Lê Huy, em đã hoàn thành các nhiệm vụ của bài tập lớn Chi tiết máy, bao gồm:  </w:t>
+      </w:r>
+    </w:p>
+    <w:p>
+      <w:pPr>
+        <w:spacing w:after="120"/>
+        <w:rPr>
+          <w:rFonts w:ascii="Times New Roman" w:hAnsi="Times New Roman"/>
+          <w:sz w:val="24"/>
+          <w:szCs w:val="24"/>
+        </w:rPr>
+      </w:pPr>
+      <w:r>
+        <w:rPr>
+          <w:rFonts w:ascii="Times New Roman" w:hAnsi="Times New Roman"/>
+          <w:sz w:val="24"/>
+          <w:szCs w:val="24"/>
+        </w:rPr>
+        <w:t xml:space="preserve">+ Thiết kế bộ truyền đai.  </w:t>
+      </w:r>
+    </w:p>
+    <w:p>
+      <w:pPr>
+        <w:spacing w:after="120"/>
+        <w:rPr>
+          <w:rFonts w:ascii="Times New Roman" w:hAnsi="Times New Roman"/>
+          <w:sz w:val="24"/>
+          <w:szCs w:val="24"/>
+        </w:rPr>
+      </w:pPr>
+      <w:r>
+        <w:rPr>
+          <w:rFonts w:ascii="Times New Roman" w:hAnsi="Times New Roman"/>
+          <w:sz w:val="24"/>
+          <w:szCs w:val="24"/>
+        </w:rPr>
+        <w:t xml:space="preserve">+ Thiết kế bộ truyền bánh răng trụ răng </w:t>
+      </w:r>
+      <w:r>
+        <w:rPr>
+          <w:rFonts w:ascii="Times New Roman" w:hAnsi="Times New Roman"/>
+          <w:sz w:val="24"/>
+          <w:szCs w:val="24"/>
+        </w:rPr>
+        <w:t>nghiêng</w:t>
+      </w:r>
+      <w:r>
+        <w:rPr>
+          <w:rFonts w:ascii="Times New Roman" w:hAnsi="Times New Roman"/>
+          <w:sz w:val="24"/>
+          <w:szCs w:val="24"/>
+        </w:rPr>
+        <w:t xml:space="preserve">.  </w:t>
+      </w:r>
+    </w:p>
+    <w:p>
+      <w:pPr>
+        <w:spacing w:after="120"/>
+        <w:rPr>
+          <w:rFonts w:ascii="Times New Roman" w:hAnsi="Times New Roman"/>
+          <w:sz w:val="24"/>
+          <w:szCs w:val="24"/>
+        </w:rPr>
+      </w:pPr>
+      <w:r>
+        <w:rPr>
+          <w:rFonts w:ascii="Times New Roman" w:hAnsi="Times New Roman"/>
+          <w:sz w:val="24"/>
+          <w:szCs w:val="24"/>
+        </w:rPr>
+        <w:t>+ Tính toán và thiết kế trục.</w:t>
+      </w:r>
+    </w:p>
+    <w:p>
+      <w:pPr>
+        <w:spacing w:after="120"/>
+        <w:rPr>
+          <w:rFonts w:ascii="Times New Roman" w:hAnsi="Times New Roman"/>
+          <w:sz w:val="24"/>
+          <w:szCs w:val="24"/>
+        </w:rPr>
+      </w:pPr>
+      <w:r>
+        <w:rPr>
+          <w:rFonts w:ascii="Times New Roman" w:hAnsi="Times New Roman"/>
+          <w:sz w:val="24"/>
+          <w:szCs w:val="24"/>
+        </w:rPr>
+        <w:t>Đây là lần đầu tiên em tiếp cận với công việc thiết kế chi tiết máy, với một khối lượng kiến thức tổng hợp rất lớn và nhiều phần em vẫn chưa nắm vững hoàn toàn. Mặc dù đã tham khảo nhiều tài liệu, nhưng trong quá trình thực hiện, em không thể tránh khỏi những sai sót trong tính toán. Em rất mong nhận được sự góp ý và hỗ trợ từ thầy để hoàn thiện bài làm của mình. Em xin chân</w:t>
+      </w:r>
+      <w:r>
+        <w:rPr>
+          <w:sz w:val="24"/>
+          <w:szCs w:val="24"/>
+        </w:rPr>
+        <w:t xml:space="preserve"> thành cảm ơn thầy!</w:t>
+      </w:r>
+      <w:r>
+        <w:rPr>
+          <w:sz w:val="24"/>
+          <w:szCs w:val="24"/>
+        </w:rPr>
         <w:br w:type="page"/>
       </w:r>
     </w:p>
@@ -21049,12 +21031,12 @@
           <w:numId w:val="0"/>
         </w:numPr>
       </w:pPr>
-      <w:bookmarkStart w:id="165" w:name="_Toc178106200"/>
+      <w:bookmarkStart w:id="164" w:name="_Toc178106200"/>
       <w:r>
         <w:lastRenderedPageBreak/>
         <w:t>Tài liệu tham khảo</w:t>
       </w:r>
-      <w:bookmarkEnd w:id="165"/>
+      <w:bookmarkEnd w:id="164"/>
       <w:r>
         <w:t xml:space="preserve"> </w:t>
       </w:r>
@@ -24057,7 +24039,6 @@
   <w:style w:type="character" w:default="1" w:styleId="DefaultParagraphFont">
     <w:name w:val="Default Paragraph Font"/>
     <w:uiPriority w:val="1"/>
-    <w:semiHidden/>
     <w:unhideWhenUsed/>
   </w:style>
   <w:style w:type="table" w:default="1" w:styleId="TableNormal">

</xml_diff>